<commit_message>
completed Task C Review
</commit_message>
<xml_diff>
--- a/Task_C/Task_C_Review.docx
+++ b/Task_C/Task_C_Review.docx
@@ -20,7 +20,7 @@
             <mc:AlternateContent>
               <mc:Choice Requires="wpg">
                 <w:drawing>
-                  <wp:anchor distT="0" distB="0" distL="114300" distR="114300" simplePos="0" relativeHeight="251659264" behindDoc="1" locked="0" layoutInCell="1" allowOverlap="1">
+                  <wp:anchor distT="0" distB="0" distL="114300" distR="114300" simplePos="0" relativeHeight="251657216" behindDoc="1" locked="0" layoutInCell="1" allowOverlap="1">
                     <wp:simplePos x="0" y="0"/>
                     <wp:positionH relativeFrom="page">
                       <wp:align>center</wp:align>
@@ -323,7 +323,7 @@
               </mc:Choice>
               <mc:Fallback>
                 <w:pict>
-                  <v:group id="Group 193" o:spid="_x0000_s1026" style="position:absolute;margin-left:0;margin-top:0;width:540.55pt;height:718.4pt;z-index:-251657216;mso-width-percent:882;mso-height-percent:909;mso-position-horizontal:center;mso-position-horizontal-relative:page;mso-position-vertical:center;mso-position-vertical-relative:page;mso-width-percent:882;mso-height-percent:909" coordsize="68648,91235" o:gfxdata="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">
+                  <v:group id="Group 193" o:spid="_x0000_s1026" style="position:absolute;margin-left:0;margin-top:0;width:540.55pt;height:718.4pt;z-index:-251659264;mso-width-percent:882;mso-height-percent:909;mso-position-horizontal:center;mso-position-horizontal-relative:page;mso-position-vertical:center;mso-position-vertical-relative:page;mso-width-percent:882;mso-height-percent:909" coordsize="68648,91235" o:gfxdata="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">
                     <v:rect id="Rectangle 194" o:spid="_x0000_s1027" style="position:absolute;width:68580;height:13716;visibility:visible;mso-wrap-style:square;v-text-anchor:middle" o:gfxdata="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" fillcolor="#4472c4 [3204]" stroked="f" strokeweight="1pt"/>
                     <v:rect id="Rectangle 195" o:spid="_x0000_s1028" style="position:absolute;top:40943;width:68580;height:50292;visibility:visible;mso-wrap-style:square;v-text-anchor:bottom" o:gfxdata="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" fillcolor="#4472c4 [3204]" stroked="f" strokeweight="1pt">
                       <v:textbox inset="36pt,57.6pt,36pt,36pt">
@@ -490,26 +490,465 @@
       </w:sdtContent>
     </w:sdt>
     <w:p>
-      <w:proofErr w:type="spellStart"/>
-      <w:r>
-        <w:lastRenderedPageBreak/>
-        <w:t>Yesyseyseyseys</w:t>
-      </w:r>
-      <w:proofErr w:type="spellEnd"/>
-    </w:p>
-    <w:p>
-      <w:bookmarkStart w:id="0" w:name="_GoBack"/>
-      <w:bookmarkEnd w:id="0"/>
-    </w:p>
-    <w:p>
       <w:pPr>
         <w:pStyle w:val="Heading1"/>
       </w:pPr>
       <w:r>
         <w:lastRenderedPageBreak/>
+        <w:t>Floating Point Arithmetic in MIPS</w:t>
+      </w:r>
+    </w:p>
+    <w:p>
+      <w:r>
+        <w:t>In MIPS, floating point arithmetic is done in a separate component to the processor, called the co-processor.</w:t>
+      </w:r>
+      <w:r>
+        <w:t xml:space="preserve"> The arithmetic uses a standard for the arithmetic called IEEE 754 (latest revision IEEE 754-2008). This standard covers all the basis of arithmetic including: format, rounding rules, operations &amp; exception handling. </w:t>
+      </w:r>
+    </w:p>
+    <w:p>
+      <w:r>
+        <w:t>The co-processor</w:t>
+      </w:r>
+      <w:r>
+        <w:t xml:space="preserve"> includes a new set of registers, labelled from $f0-$f31. These registers come in pairs, as the second register </w:t>
+      </w:r>
+      <w:r>
+        <w:t>is used to store the extra data for Doubles (covered later)</w:t>
+      </w:r>
+      <w:r>
+        <w:t>. Along with the new registers comes a new set of instructions to move values</w:t>
+      </w:r>
+      <w:r>
+        <w:t xml:space="preserve"> in and out of the co-processors’ registers</w:t>
+      </w:r>
+      <w:r>
+        <w:t xml:space="preserve">, and instructions to perform arithmetic. </w:t>
+      </w:r>
+    </w:p>
+    <w:p>
+      <w:r>
+        <w:rPr>
+          <w:noProof/>
+        </w:rPr>
+        <mc:AlternateContent>
+          <mc:Choice Requires="wpg">
+            <w:drawing>
+              <wp:anchor distT="0" distB="0" distL="114300" distR="114300" simplePos="0" relativeHeight="251663360" behindDoc="0" locked="0" layoutInCell="1" allowOverlap="1">
+                <wp:simplePos x="0" y="0"/>
+                <wp:positionH relativeFrom="column">
+                  <wp:posOffset>3390900</wp:posOffset>
+                </wp:positionH>
+                <wp:positionV relativeFrom="paragraph">
+                  <wp:posOffset>1838325</wp:posOffset>
+                </wp:positionV>
+                <wp:extent cx="1943100" cy="2305050"/>
+                <wp:effectExtent l="0" t="0" r="19050" b="19050"/>
+                <wp:wrapSquare wrapText="bothSides"/>
+                <wp:docPr id="31" name="Group 31"/>
+                <wp:cNvGraphicFramePr/>
+                <a:graphic xmlns:a="http://schemas.openxmlformats.org/drawingml/2006/main">
+                  <a:graphicData uri="http://schemas.microsoft.com/office/word/2010/wordprocessingGroup">
+                    <wpg:wgp>
+                      <wpg:cNvGrpSpPr/>
+                      <wpg:grpSpPr>
+                        <a:xfrm>
+                          <a:off x="0" y="0"/>
+                          <a:ext cx="1943100" cy="2305050"/>
+                          <a:chOff x="0" y="0"/>
+                          <a:chExt cx="1943100" cy="2305050"/>
+                        </a:xfrm>
+                      </wpg:grpSpPr>
+                      <pic:pic xmlns:pic="http://schemas.openxmlformats.org/drawingml/2006/picture">
+                        <pic:nvPicPr>
+                          <pic:cNvPr id="29" name="Picture 29"/>
+                          <pic:cNvPicPr>
+                            <a:picLocks noChangeAspect="1"/>
+                          </pic:cNvPicPr>
+                        </pic:nvPicPr>
+                        <pic:blipFill>
+                          <a:blip r:embed="rId4" cstate="print">
+                            <a:extLst>
+                              <a:ext uri="{28A0092B-C50C-407E-A947-70E740481C1C}">
+                                <a14:useLocalDpi xmlns:a14="http://schemas.microsoft.com/office/drawing/2010/main" val="0"/>
+                              </a:ext>
+                            </a:extLst>
+                          </a:blip>
+                          <a:stretch>
+                            <a:fillRect/>
+                          </a:stretch>
+                        </pic:blipFill>
+                        <pic:spPr>
+                          <a:xfrm>
+                            <a:off x="0" y="0"/>
+                            <a:ext cx="1943100" cy="2046605"/>
+                          </a:xfrm>
+                          <a:prstGeom prst="rect">
+                            <a:avLst/>
+                          </a:prstGeom>
+                        </pic:spPr>
+                      </pic:pic>
+                      <wps:wsp>
+                        <wps:cNvPr id="30" name="Text Box 30"/>
+                        <wps:cNvSpPr txBox="1"/>
+                        <wps:spPr>
+                          <a:xfrm>
+                            <a:off x="0" y="2047875"/>
+                            <a:ext cx="1943100" cy="257175"/>
+                          </a:xfrm>
+                          <a:prstGeom prst="rect">
+                            <a:avLst/>
+                          </a:prstGeom>
+                          <a:solidFill>
+                            <a:schemeClr val="lt1"/>
+                          </a:solidFill>
+                          <a:ln w="6350">
+                            <a:solidFill>
+                              <a:schemeClr val="bg1"/>
+                            </a:solidFill>
+                          </a:ln>
+                        </wps:spPr>
+                        <wps:txbx>
+                          <w:txbxContent>
+                            <w:p>
+                              <w:pPr>
+                                <w:jc w:val="center"/>
+                                <w:rPr>
+                                  <w:b/>
+                                  <w:i/>
+                                  <w:sz w:val="20"/>
+                                </w:rPr>
+                              </w:pPr>
+                              <w:r>
+                                <w:rPr>
+                                  <w:b/>
+                                  <w:i/>
+                                  <w:sz w:val="20"/>
+                                </w:rPr>
+                                <w:t>Figure B</w:t>
+                              </w:r>
+                            </w:p>
+                          </w:txbxContent>
+                        </wps:txbx>
+                        <wps:bodyPr rot="0" spcFirstLastPara="0" vertOverflow="overflow" horzOverflow="overflow" vert="horz" wrap="square" lIns="91440" tIns="45720" rIns="91440" bIns="45720" numCol="1" spcCol="0" rtlCol="0" fromWordArt="0" anchor="t" anchorCtr="0" forceAA="0" compatLnSpc="1">
+                          <a:prstTxWarp prst="textNoShape">
+                            <a:avLst/>
+                          </a:prstTxWarp>
+                          <a:noAutofit/>
+                        </wps:bodyPr>
+                      </wps:wsp>
+                    </wpg:wgp>
+                  </a:graphicData>
+                </a:graphic>
+              </wp:anchor>
+            </w:drawing>
+          </mc:Choice>
+          <mc:Fallback>
+            <w:pict>
+              <v:group id="Group 31" o:spid="_x0000_s1030" style="position:absolute;margin-left:267pt;margin-top:144.75pt;width:153pt;height:181.5pt;z-index:251663360" coordsize="19431,23050" o:gfxdata="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">
+                <v:shapetype id="_x0000_t75" coordsize="21600,21600" o:spt="75" o:preferrelative="t" path="m@4@5l@4@11@9@11@9@5xe" filled="f" stroked="f">
+                  <v:stroke joinstyle="miter"/>
+                  <v:formulas>
+                    <v:f eqn="if lineDrawn pixelLineWidth 0"/>
+                    <v:f eqn="sum @0 1 0"/>
+                    <v:f eqn="sum 0 0 @1"/>
+                    <v:f eqn="prod @2 1 2"/>
+                    <v:f eqn="prod @3 21600 pixelWidth"/>
+                    <v:f eqn="prod @3 21600 pixelHeight"/>
+                    <v:f eqn="sum @0 0 1"/>
+                    <v:f eqn="prod @6 1 2"/>
+                    <v:f eqn="prod @7 21600 pixelWidth"/>
+                    <v:f eqn="sum @8 21600 0"/>
+                    <v:f eqn="prod @7 21600 pixelHeight"/>
+                    <v:f eqn="sum @10 21600 0"/>
+                  </v:formulas>
+                  <v:path o:extrusionok="f" gradientshapeok="t" o:connecttype="rect"/>
+                  <o:lock v:ext="edit" aspectratio="t"/>
+                </v:shapetype>
+                <v:shape id="Picture 29" o:spid="_x0000_s1031" type="#_x0000_t75" style="position:absolute;width:19431;height:20466;visibility:visible;mso-wrap-style:square" o:gfxdata="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">
+                  <v:imagedata r:id="rId5" o:title=""/>
+                </v:shape>
+                <v:shape id="Text Box 30" o:spid="_x0000_s1032" type="#_x0000_t202" style="position:absolute;top:20478;width:19431;height:2572;visibility:visible;mso-wrap-style:square;v-text-anchor:top" o:gfxdata="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" fillcolor="white [3201]" strokecolor="white [3212]" strokeweight=".5pt">
+                  <v:textbox>
+                    <w:txbxContent>
+                      <w:p>
+                        <w:pPr>
+                          <w:jc w:val="center"/>
+                          <w:rPr>
+                            <w:b/>
+                            <w:i/>
+                            <w:sz w:val="20"/>
+                          </w:rPr>
+                        </w:pPr>
+                        <w:r>
+                          <w:rPr>
+                            <w:b/>
+                            <w:i/>
+                            <w:sz w:val="20"/>
+                          </w:rPr>
+                          <w:t>Figure B</w:t>
+                        </w:r>
+                      </w:p>
+                    </w:txbxContent>
+                  </v:textbox>
+                </v:shape>
+                <w10:wrap type="square"/>
+              </v:group>
+            </w:pict>
+          </mc:Fallback>
+        </mc:AlternateContent>
+      </w:r>
+      <w:r>
+        <w:rPr>
+          <w:noProof/>
+        </w:rPr>
+        <mc:AlternateContent>
+          <mc:Choice Requires="wpg">
+            <w:drawing>
+              <wp:anchor distT="0" distB="0" distL="114300" distR="114300" simplePos="0" relativeHeight="251660288" behindDoc="0" locked="0" layoutInCell="1" allowOverlap="1">
+                <wp:simplePos x="0" y="0"/>
+                <wp:positionH relativeFrom="column">
+                  <wp:posOffset>2762250</wp:posOffset>
+                </wp:positionH>
+                <wp:positionV relativeFrom="paragraph">
+                  <wp:posOffset>200025</wp:posOffset>
+                </wp:positionV>
+                <wp:extent cx="3305175" cy="1133475"/>
+                <wp:effectExtent l="0" t="0" r="9525" b="28575"/>
+                <wp:wrapSquare wrapText="bothSides"/>
+                <wp:docPr id="26" name="Group 26"/>
+                <wp:cNvGraphicFramePr/>
+                <a:graphic xmlns:a="http://schemas.openxmlformats.org/drawingml/2006/main">
+                  <a:graphicData uri="http://schemas.microsoft.com/office/word/2010/wordprocessingGroup">
+                    <wpg:wgp>
+                      <wpg:cNvGrpSpPr/>
+                      <wpg:grpSpPr>
+                        <a:xfrm>
+                          <a:off x="0" y="0"/>
+                          <a:ext cx="3305175" cy="1133475"/>
+                          <a:chOff x="0" y="0"/>
+                          <a:chExt cx="3305175" cy="1190625"/>
+                        </a:xfrm>
+                      </wpg:grpSpPr>
+                      <pic:pic xmlns:pic="http://schemas.openxmlformats.org/drawingml/2006/picture">
+                        <pic:nvPicPr>
+                          <pic:cNvPr id="5" name="Picture 5"/>
+                          <pic:cNvPicPr>
+                            <a:picLocks noChangeAspect="1"/>
+                          </pic:cNvPicPr>
+                        </pic:nvPicPr>
+                        <pic:blipFill>
+                          <a:blip r:embed="rId6">
+                            <a:extLst>
+                              <a:ext uri="{28A0092B-C50C-407E-A947-70E740481C1C}">
+                                <a14:useLocalDpi xmlns:a14="http://schemas.microsoft.com/office/drawing/2010/main" val="0"/>
+                              </a:ext>
+                            </a:extLst>
+                          </a:blip>
+                          <a:stretch>
+                            <a:fillRect/>
+                          </a:stretch>
+                        </pic:blipFill>
+                        <pic:spPr>
+                          <a:xfrm>
+                            <a:off x="0" y="0"/>
+                            <a:ext cx="3305175" cy="885825"/>
+                          </a:xfrm>
+                          <a:prstGeom prst="rect">
+                            <a:avLst/>
+                          </a:prstGeom>
+                        </pic:spPr>
+                      </pic:pic>
+                      <wps:wsp>
+                        <wps:cNvPr id="25" name="Text Box 25"/>
+                        <wps:cNvSpPr txBox="1"/>
+                        <wps:spPr>
+                          <a:xfrm>
+                            <a:off x="0" y="942975"/>
+                            <a:ext cx="2790825" cy="247650"/>
+                          </a:xfrm>
+                          <a:prstGeom prst="rect">
+                            <a:avLst/>
+                          </a:prstGeom>
+                          <a:solidFill>
+                            <a:schemeClr val="lt1"/>
+                          </a:solidFill>
+                          <a:ln w="6350">
+                            <a:solidFill>
+                              <a:schemeClr val="bg1"/>
+                            </a:solidFill>
+                          </a:ln>
+                        </wps:spPr>
+                        <wps:txbx>
+                          <w:txbxContent>
+                            <w:p>
+                              <w:pPr>
+                                <w:jc w:val="center"/>
+                                <w:rPr>
+                                  <w:b/>
+                                  <w:i/>
+                                  <w:sz w:val="20"/>
+                                </w:rPr>
+                              </w:pPr>
+                              <w:r>
+                                <w:rPr>
+                                  <w:b/>
+                                  <w:i/>
+                                  <w:sz w:val="20"/>
+                                </w:rPr>
+                                <w:t>Figure A</w:t>
+                              </w:r>
+                            </w:p>
+                          </w:txbxContent>
+                        </wps:txbx>
+                        <wps:bodyPr rot="0" spcFirstLastPara="0" vertOverflow="overflow" horzOverflow="overflow" vert="horz" wrap="square" lIns="91440" tIns="45720" rIns="91440" bIns="45720" numCol="1" spcCol="0" rtlCol="0" fromWordArt="0" anchor="t" anchorCtr="0" forceAA="0" compatLnSpc="1">
+                          <a:prstTxWarp prst="textNoShape">
+                            <a:avLst/>
+                          </a:prstTxWarp>
+                          <a:noAutofit/>
+                        </wps:bodyPr>
+                      </wps:wsp>
+                    </wpg:wgp>
+                  </a:graphicData>
+                </a:graphic>
+                <wp14:sizeRelV relativeFrom="margin">
+                  <wp14:pctHeight>0</wp14:pctHeight>
+                </wp14:sizeRelV>
+              </wp:anchor>
+            </w:drawing>
+          </mc:Choice>
+          <mc:Fallback>
+            <w:pict>
+              <v:group id="Group 26" o:spid="_x0000_s1033" style="position:absolute;margin-left:217.5pt;margin-top:15.75pt;width:260.25pt;height:89.25pt;z-index:251660288;mso-height-relative:margin" coordsize="33051,11906" o:gfxdata="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">
+                <v:shape id="Picture 5" o:spid="_x0000_s1034" type="#_x0000_t75" style="position:absolute;width:33051;height:8858;visibility:visible;mso-wrap-style:square" o:gfxdata="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">
+                  <v:imagedata r:id="rId7" o:title=""/>
+                </v:shape>
+                <v:shape id="Text Box 25" o:spid="_x0000_s1035" type="#_x0000_t202" style="position:absolute;top:9429;width:27908;height:2477;visibility:visible;mso-wrap-style:square;v-text-anchor:top" o:gfxdata="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" fillcolor="white [3201]" strokecolor="white [3212]" strokeweight=".5pt">
+                  <v:textbox>
+                    <w:txbxContent>
+                      <w:p>
+                        <w:pPr>
+                          <w:jc w:val="center"/>
+                          <w:rPr>
+                            <w:b/>
+                            <w:i/>
+                            <w:sz w:val="20"/>
+                          </w:rPr>
+                        </w:pPr>
+                        <w:r>
+                          <w:rPr>
+                            <w:b/>
+                            <w:i/>
+                            <w:sz w:val="20"/>
+                          </w:rPr>
+                          <w:t>Figure A</w:t>
+                        </w:r>
+                      </w:p>
+                    </w:txbxContent>
+                  </v:textbox>
+                </v:shape>
+                <w10:wrap type="square"/>
+              </v:group>
+            </w:pict>
+          </mc:Fallback>
+        </mc:AlternateContent>
+      </w:r>
+      <w:r>
+        <w:t xml:space="preserve">There are 2 data types accepted by the co-processor: Float and Double. </w:t>
+      </w:r>
+      <w:r>
+        <w:t>Floats contain 32-</w:t>
+      </w:r>
+      <w:r>
+        <w:t>bits of data, whereas doubles (conveniently named) contain double this –</w:t>
+      </w:r>
+      <w:r>
+        <w:t xml:space="preserve"> 64-</w:t>
+      </w:r>
+      <w:r>
+        <w:t>bit</w:t>
+      </w:r>
+      <w:r>
+        <w:t>s</w:t>
+      </w:r>
+      <w:r>
+        <w:t xml:space="preserve"> of data.</w:t>
+      </w:r>
+      <w:r>
+        <w:t xml:space="preserve"> Doubles are extremely important for mathematical work where extreme precision is required.</w:t>
+      </w:r>
+      <w:r>
+        <w:t xml:space="preserve"> </w:t>
+      </w:r>
+      <w:r>
+        <w:t>In my own work, I ran into a problem with using the 32-bit float data types. In Task C, I ran the division</w:t>
+      </w:r>
+      <w:r>
+        <w:t xml:space="preserve"> 12345/3.3, which is illustrated in </w:t>
+      </w:r>
+      <w:r>
+        <w:rPr>
+          <w:i/>
+        </w:rPr>
+        <w:t>Figure A</w:t>
+      </w:r>
+      <w:r>
+        <w:t xml:space="preserve">. As you can see, the result of this is: 3740.9092. Next, to check that this was the correct result, I performed this addition on the windows calculator, which is illustrated in </w:t>
+      </w:r>
+      <w:r>
+        <w:rPr>
+          <w:i/>
+        </w:rPr>
+        <w:t>F</w:t>
+      </w:r>
+      <w:r>
+        <w:rPr>
+          <w:i/>
+        </w:rPr>
+        <w:t>igure B</w:t>
+      </w:r>
+      <w:r>
+        <w:t>. The result of the division on the windows calculator was 3740.909090</w:t>
+      </w:r>
+      <w:proofErr w:type="gramStart"/>
+      <w:r>
+        <w:t>… .</w:t>
+      </w:r>
+      <w:proofErr w:type="gramEnd"/>
+      <w:r>
+        <w:t xml:space="preserve"> I noticed that this means there is a huge problem with the rounding of Single Precision Floats. The rounding of 90909 would never result in 9092; the rounding of 90909 should result in 9091. This is not an issue with the amount of data that is stored in Floats, rather it is an issue with the </w:t>
+      </w:r>
+      <w:proofErr w:type="gramStart"/>
+      <w:r>
+        <w:t>aforementioned IEEE</w:t>
+      </w:r>
+      <w:proofErr w:type="gramEnd"/>
+      <w:r>
+        <w:t xml:space="preserve"> 754 standards.</w:t>
+      </w:r>
+    </w:p>
+    <w:p/>
+    <w:p/>
+    <w:p/>
+    <w:p/>
+    <w:p/>
+    <w:p/>
+    <w:p/>
+    <w:p/>
+    <w:p/>
+    <w:p/>
+    <w:p/>
+    <w:p/>
+    <w:p>
+      <w:pPr>
+        <w:pStyle w:val="Heading1"/>
+      </w:pPr>
+      <w:r>
+        <w:lastRenderedPageBreak/>
         <w:t>Flow Chart Diagram</w:t>
       </w:r>
     </w:p>
+    <w:p/>
     <w:p>
       <w:r>
         <w:rPr>
@@ -519,8 +958,8 @@
           <mc:Choice Requires="wpc">
             <w:drawing>
               <wp:inline distT="0" distB="0" distL="0" distR="0">
-                <wp:extent cx="5681980" cy="8343900"/>
-                <wp:effectExtent l="0" t="0" r="0" b="0"/>
+                <wp:extent cx="5561474" cy="8166939"/>
+                <wp:effectExtent l="0" t="0" r="20320" b="0"/>
                 <wp:docPr id="1" name="Canvas 1"/>
                 <wp:cNvGraphicFramePr>
                   <a:graphicFrameLocks xmlns:a="http://schemas.openxmlformats.org/drawingml/2006/main" noChangeAspect="1"/>
@@ -535,7 +974,7 @@
                         <wps:cNvSpPr/>
                         <wps:spPr>
                           <a:xfrm>
-                            <a:off x="3886200" y="114300"/>
+                            <a:off x="3846974" y="114300"/>
                             <a:ext cx="1714500" cy="923925"/>
                           </a:xfrm>
                           <a:prstGeom prst="accentCallout1">
@@ -572,6 +1011,13 @@
                                   <w:szCs w:val="16"/>
                                 </w:rPr>
                                 <w:t>Registers used: $a0, $v0</w:t>
+                              </w:r>
+                              <w:r>
+                                <w:rPr>
+                                  <w:sz w:val="16"/>
+                                  <w:szCs w:val="16"/>
+                                </w:rPr>
+                                <w:t>, $a1</w:t>
                               </w:r>
                             </w:p>
                             <w:p>
@@ -613,7 +1059,7 @@
                         <wps:cNvSpPr/>
                         <wps:spPr>
                           <a:xfrm flipH="1">
-                            <a:off x="122850" y="3543300"/>
+                            <a:off x="35999" y="2295525"/>
                             <a:ext cx="1362075" cy="1143000"/>
                           </a:xfrm>
                           <a:prstGeom prst="accentCallout1">
@@ -728,10 +1174,10 @@
                         <wpg:cNvGrpSpPr/>
                         <wpg:grpSpPr>
                           <a:xfrm>
-                            <a:off x="228600" y="228600"/>
-                            <a:ext cx="5133975" cy="7429500"/>
-                            <a:chOff x="228600" y="685800"/>
-                            <a:chExt cx="5133975" cy="7429500"/>
+                            <a:off x="1846724" y="228600"/>
+                            <a:ext cx="3600450" cy="5829300"/>
+                            <a:chOff x="1885950" y="685800"/>
+                            <a:chExt cx="3600450" cy="5829300"/>
                           </a:xfrm>
                         </wpg:grpSpPr>
                         <wps:wsp>
@@ -876,58 +1322,11 @@
                           </wps:bodyPr>
                         </wps:wsp>
                         <wps:wsp>
-                          <wps:cNvPr id="8" name="Flowchart: Decision 8"/>
-                          <wps:cNvSpPr/>
-                          <wps:spPr>
-                            <a:xfrm>
-                              <a:off x="1704975" y="3657600"/>
-                              <a:ext cx="1828800" cy="1257300"/>
-                            </a:xfrm>
-                            <a:prstGeom prst="flowChartDecision">
-                              <a:avLst/>
-                            </a:prstGeom>
-                          </wps:spPr>
-                          <wps:style>
-                            <a:lnRef idx="2">
-                              <a:schemeClr val="accent1">
-                                <a:shade val="50000"/>
-                              </a:schemeClr>
-                            </a:lnRef>
-                            <a:fillRef idx="1">
-                              <a:schemeClr val="accent1"/>
-                            </a:fillRef>
-                            <a:effectRef idx="0">
-                              <a:schemeClr val="accent1"/>
-                            </a:effectRef>
-                            <a:fontRef idx="minor">
-                              <a:schemeClr val="lt1"/>
-                            </a:fontRef>
-                          </wps:style>
-                          <wps:txbx>
-                            <w:txbxContent>
-                              <w:p>
-                                <w:pPr>
-                                  <w:jc w:val="center"/>
-                                </w:pPr>
-                                <w:r>
-                                  <w:t>Is 5 digits long and integer?</w:t>
-                                </w:r>
-                              </w:p>
-                            </w:txbxContent>
-                          </wps:txbx>
-                          <wps:bodyPr rot="0" spcFirstLastPara="0" vertOverflow="overflow" horzOverflow="overflow" vert="horz" wrap="square" lIns="91440" tIns="45720" rIns="91440" bIns="45720" numCol="1" spcCol="0" rtlCol="0" fromWordArt="0" anchor="ctr" anchorCtr="0" forceAA="0" compatLnSpc="1">
-                            <a:prstTxWarp prst="textNoShape">
-                              <a:avLst/>
-                            </a:prstTxWarp>
-                            <a:noAutofit/>
-                          </wps:bodyPr>
-                        </wps:wsp>
-                        <wps:wsp>
                           <wps:cNvPr id="9" name="Flowchart: Process 9"/>
                           <wps:cNvSpPr/>
                           <wps:spPr>
                             <a:xfrm>
-                              <a:off x="1924050" y="5257800"/>
+                              <a:off x="1933575" y="3657600"/>
                               <a:ext cx="1371600" cy="800100"/>
                             </a:xfrm>
                             <a:prstGeom prst="flowChartProcess">
@@ -974,7 +1373,7 @@
                           <wps:cNvSpPr/>
                           <wps:spPr>
                             <a:xfrm>
-                              <a:off x="1876425" y="6400800"/>
+                              <a:off x="1885950" y="4800600"/>
                               <a:ext cx="1371600" cy="800100"/>
                             </a:xfrm>
                             <a:prstGeom prst="flowChartInputOutput">
@@ -1021,7 +1420,7 @@
                           <wps:cNvSpPr/>
                           <wps:spPr>
                             <a:xfrm>
-                              <a:off x="1876425" y="7543800"/>
+                              <a:off x="1885950" y="5943600"/>
                               <a:ext cx="1485900" cy="571500"/>
                             </a:xfrm>
                             <a:prstGeom prst="ellipse">
@@ -1143,48 +1542,13 @@
                           <wps:bodyPr/>
                         </wps:wsp>
                         <wps:wsp>
-                          <wps:cNvPr id="13" name="Connector: Elbow 13"/>
-                          <wps:cNvCnPr>
-                            <a:stCxn id="7" idx="4"/>
-                            <a:endCxn id="8" idx="0"/>
-                          </wps:cNvCnPr>
-                          <wps:spPr>
-                            <a:xfrm rot="5400000">
-                              <a:off x="2476500" y="3457575"/>
-                              <a:ext cx="342900" cy="57150"/>
-                            </a:xfrm>
-                            <a:prstGeom prst="bentConnector3">
-                              <a:avLst/>
-                            </a:prstGeom>
-                            <a:ln>
-                              <a:tailEnd type="triangle"/>
-                            </a:ln>
-                          </wps:spPr>
-                          <wps:style>
-                            <a:lnRef idx="1">
-                              <a:schemeClr val="dk1"/>
-                            </a:lnRef>
-                            <a:fillRef idx="0">
-                              <a:schemeClr val="dk1"/>
-                            </a:fillRef>
-                            <a:effectRef idx="0">
-                              <a:schemeClr val="dk1"/>
-                            </a:effectRef>
-                            <a:fontRef idx="minor">
-                              <a:schemeClr val="tx1"/>
-                            </a:fontRef>
-                          </wps:style>
-                          <wps:bodyPr/>
-                        </wps:wsp>
-                        <wps:wsp>
                           <wps:cNvPr id="14" name="Connector: Elbow 14" descr="Yes" title="Yes"/>
                           <wps:cNvCnPr>
-                            <a:stCxn id="8" idx="2"/>
                             <a:endCxn id="9" idx="0"/>
                           </wps:cNvCnPr>
                           <wps:spPr>
                             <a:xfrm rot="5400000">
-                              <a:off x="2443163" y="5081588"/>
+                              <a:off x="2452688" y="3481388"/>
                               <a:ext cx="342900" cy="9525"/>
                             </a:xfrm>
                             <a:prstGeom prst="bentConnector3">
@@ -1218,11 +1582,13 @@
                           </wps:cNvCnPr>
                           <wps:spPr>
                             <a:xfrm rot="5400000">
-                              <a:off x="2414588" y="6205538"/>
+                              <a:off x="2424113" y="4605338"/>
                               <a:ext cx="342900" cy="47625"/>
                             </a:xfrm>
                             <a:prstGeom prst="bentConnector3">
-                              <a:avLst/>
+                              <a:avLst>
+                                <a:gd name="adj1" fmla="val 50000"/>
+                              </a:avLst>
                             </a:prstGeom>
                             <a:ln>
                               <a:tailEnd type="triangle"/>
@@ -1252,7 +1618,7 @@
                           </wps:cNvCnPr>
                           <wps:spPr>
                             <a:xfrm rot="16200000" flipH="1">
-                              <a:off x="2419350" y="7343775"/>
+                              <a:off x="2428875" y="5743575"/>
                               <a:ext cx="342900" cy="57150"/>
                             </a:xfrm>
                             <a:prstGeom prst="bentConnector3">
@@ -1279,263 +1645,11 @@
                           <wps:bodyPr/>
                         </wps:wsp>
                         <wps:wsp>
-                          <wps:cNvPr id="18" name="Connector: Curved 18"/>
-                          <wps:cNvCnPr>
-                            <a:stCxn id="8" idx="3"/>
-                            <a:endCxn id="6" idx="5"/>
-                          </wps:cNvCnPr>
-                          <wps:spPr>
-                            <a:xfrm flipH="1" flipV="1">
-                              <a:off x="3282315" y="1943100"/>
-                              <a:ext cx="251460" cy="2343150"/>
-                            </a:xfrm>
-                            <a:prstGeom prst="curvedConnector3">
-                              <a:avLst>
-                                <a:gd name="adj1" fmla="val -90909"/>
-                              </a:avLst>
-                            </a:prstGeom>
-                            <a:ln>
-                              <a:tailEnd type="triangle"/>
-                            </a:ln>
-                          </wps:spPr>
-                          <wps:style>
-                            <a:lnRef idx="1">
-                              <a:schemeClr val="dk1"/>
-                            </a:lnRef>
-                            <a:fillRef idx="0">
-                              <a:schemeClr val="dk1"/>
-                            </a:fillRef>
-                            <a:effectRef idx="0">
-                              <a:schemeClr val="dk1"/>
-                            </a:effectRef>
-                            <a:fontRef idx="minor">
-                              <a:schemeClr val="tx1"/>
-                            </a:fontRef>
-                          </wps:style>
-                          <wps:bodyPr/>
-                        </wps:wsp>
-                        <wps:wsp>
-                          <wps:cNvPr id="19" name="Text Box 19"/>
-                          <wps:cNvSpPr txBox="1"/>
-                          <wps:spPr>
-                            <a:xfrm>
-                              <a:off x="2733675" y="4914900"/>
-                              <a:ext cx="685800" cy="228600"/>
-                            </a:xfrm>
-                            <a:prstGeom prst="rect">
-                              <a:avLst/>
-                            </a:prstGeom>
-                            <a:solidFill>
-                              <a:schemeClr val="lt1"/>
-                            </a:solidFill>
-                            <a:ln w="6350">
-                              <a:noFill/>
-                            </a:ln>
-                          </wps:spPr>
-                          <wps:txbx>
-                            <w:txbxContent>
-                              <w:p>
-                                <w:pPr>
-                                  <w:rPr>
-                                    <w:b/>
-                                    <w14:textOutline w14:w="9525" w14:cap="rnd" w14:cmpd="sng" w14:algn="ctr">
-                                      <w14:noFill/>
-                                      <w14:prstDash w14:val="solid"/>
-                                      <w14:bevel/>
-                                    </w14:textOutline>
-                                  </w:rPr>
-                                </w:pPr>
-                                <w:r>
-                                  <w:rPr>
-                                    <w:b/>
-                                    <w14:textOutline w14:w="9525" w14:cap="rnd" w14:cmpd="sng" w14:algn="ctr">
-                                      <w14:noFill/>
-                                      <w14:prstDash w14:val="solid"/>
-                                      <w14:bevel/>
-                                    </w14:textOutline>
-                                  </w:rPr>
-                                  <w:t>Yes</w:t>
-                                </w:r>
-                              </w:p>
-                            </w:txbxContent>
-                          </wps:txbx>
-                          <wps:bodyPr rot="0" spcFirstLastPara="0" vertOverflow="overflow" horzOverflow="overflow" vert="horz" wrap="square" lIns="91440" tIns="45720" rIns="91440" bIns="45720" numCol="1" spcCol="0" rtlCol="0" fromWordArt="0" anchor="t" anchorCtr="0" forceAA="0" compatLnSpc="1">
-                            <a:prstTxWarp prst="textNoShape">
-                              <a:avLst/>
-                            </a:prstTxWarp>
-                            <a:noAutofit/>
-                          </wps:bodyPr>
-                        </wps:wsp>
-                        <wps:wsp>
-                          <wps:cNvPr id="20" name="Text Box 20"/>
-                          <wps:cNvSpPr txBox="1"/>
-                          <wps:spPr>
-                            <a:xfrm>
-                              <a:off x="3886200" y="2857500"/>
-                              <a:ext cx="685800" cy="228600"/>
-                            </a:xfrm>
-                            <a:prstGeom prst="rect">
-                              <a:avLst/>
-                            </a:prstGeom>
-                            <a:solidFill>
-                              <a:schemeClr val="lt1"/>
-                            </a:solidFill>
-                            <a:ln w="6350">
-                              <a:noFill/>
-                            </a:ln>
-                          </wps:spPr>
-                          <wps:txbx>
-                            <w:txbxContent>
-                              <w:p>
-                                <w:pPr>
-                                  <w:rPr>
-                                    <w:b/>
-                                  </w:rPr>
-                                </w:pPr>
-                                <w:r>
-                                  <w:rPr>
-                                    <w:b/>
-                                  </w:rPr>
-                                  <w:t>No</w:t>
-                                </w:r>
-                              </w:p>
-                            </w:txbxContent>
-                          </wps:txbx>
-                          <wps:bodyPr rot="0" spcFirstLastPara="0" vertOverflow="overflow" horzOverflow="overflow" vert="horz" wrap="square" lIns="91440" tIns="45720" rIns="91440" bIns="45720" numCol="1" spcCol="0" rtlCol="0" fromWordArt="0" anchor="t" anchorCtr="0" forceAA="0" compatLnSpc="1">
-                            <a:prstTxWarp prst="textNoShape">
-                              <a:avLst/>
-                            </a:prstTxWarp>
-                            <a:noAutofit/>
-                          </wps:bodyPr>
-                        </wps:wsp>
-                        <wps:wsp>
-                          <wps:cNvPr id="22" name="Callout: Line with Accent Bar 22"/>
-                          <wps:cNvSpPr/>
-                          <wps:spPr>
-                            <a:xfrm flipH="1">
-                              <a:off x="228600" y="1828800"/>
-                              <a:ext cx="1362075" cy="1143000"/>
-                            </a:xfrm>
-                            <a:prstGeom prst="accentCallout1">
-                              <a:avLst/>
-                            </a:prstGeom>
-                          </wps:spPr>
-                          <wps:style>
-                            <a:lnRef idx="2">
-                              <a:schemeClr val="accent1"/>
-                            </a:lnRef>
-                            <a:fillRef idx="1">
-                              <a:schemeClr val="lt1"/>
-                            </a:fillRef>
-                            <a:effectRef idx="0">
-                              <a:schemeClr val="accent1"/>
-                            </a:effectRef>
-                            <a:fontRef idx="minor">
-                              <a:schemeClr val="dk1"/>
-                            </a:fontRef>
-                          </wps:style>
-                          <wps:txbx>
-                            <w:txbxContent>
-                              <w:p>
-                                <w:pPr>
-                                  <w:jc w:val="center"/>
-                                  <w:rPr>
-                                    <w:sz w:val="16"/>
-                                    <w:szCs w:val="16"/>
-                                  </w:rPr>
-                                </w:pPr>
-                                <w:r>
-                                  <w:rPr>
-                                    <w:sz w:val="16"/>
-                                    <w:szCs w:val="16"/>
-                                  </w:rPr>
-                                  <w:t>Registers used: $v0, $a0 (user input is stored here)</w:t>
-                                </w:r>
-                              </w:p>
-                              <w:p>
-                                <w:pPr>
-                                  <w:jc w:val="center"/>
-                                  <w:rPr>
-                                    <w:sz w:val="16"/>
-                                    <w:szCs w:val="16"/>
-                                  </w:rPr>
-                                </w:pPr>
-                                <w:r>
-                                  <w:rPr>
-                                    <w:sz w:val="16"/>
-                                    <w:szCs w:val="16"/>
-                                  </w:rPr>
-                                  <w:t xml:space="preserve">Instructions used: Load Immediate (li), </w:t>
-                                </w:r>
-                                <w:proofErr w:type="spellStart"/>
-                                <w:r>
-                                  <w:rPr>
-                                    <w:sz w:val="16"/>
-                                    <w:szCs w:val="16"/>
-                                  </w:rPr>
-                                  <w:t>Syscall</w:t>
-                                </w:r>
-                                <w:proofErr w:type="spellEnd"/>
-                              </w:p>
-                            </w:txbxContent>
-                          </wps:txbx>
-                          <wps:bodyPr rot="0" spcFirstLastPara="0" vertOverflow="overflow" horzOverflow="overflow" vert="horz" wrap="square" lIns="91440" tIns="45720" rIns="91440" bIns="45720" numCol="1" spcCol="0" rtlCol="0" fromWordArt="0" anchor="ctr" anchorCtr="0" forceAA="0" compatLnSpc="1">
-                            <a:prstTxWarp prst="textNoShape">
-                              <a:avLst/>
-                            </a:prstTxWarp>
-                            <a:noAutofit/>
-                          </wps:bodyPr>
-                        </wps:wsp>
-                        <wps:wsp>
-                          <wps:cNvPr id="27" name="Callout: Line with Accent Bar 27"/>
-                          <wps:cNvSpPr/>
-                          <wps:spPr>
-                            <a:xfrm flipV="1">
-                              <a:off x="4000500" y="4457700"/>
-                              <a:ext cx="1362075" cy="1143000"/>
-                            </a:xfrm>
-                            <a:prstGeom prst="accentCallout1">
-                              <a:avLst/>
-                            </a:prstGeom>
-                          </wps:spPr>
-                          <wps:style>
-                            <a:lnRef idx="2">
-                              <a:schemeClr val="accent1"/>
-                            </a:lnRef>
-                            <a:fillRef idx="1">
-                              <a:schemeClr val="lt1"/>
-                            </a:fillRef>
-                            <a:effectRef idx="0">
-                              <a:schemeClr val="accent1"/>
-                            </a:effectRef>
-                            <a:fontRef idx="minor">
-                              <a:schemeClr val="dk1"/>
-                            </a:fontRef>
-                          </wps:style>
-                          <wps:txbx>
-                            <w:txbxContent>
-                              <w:p>
-                                <w:pPr>
-                                  <w:pStyle w:val="NormalWeb"/>
-                                  <w:spacing w:before="0" w:beforeAutospacing="0" w:after="160" w:afterAutospacing="0" w:line="256" w:lineRule="auto"/>
-                                  <w:jc w:val="center"/>
-                                </w:pPr>
-                              </w:p>
-                            </w:txbxContent>
-                          </wps:txbx>
-                          <wps:bodyPr rot="0" spcFirstLastPara="0" vert="horz" wrap="square" lIns="91440" tIns="45720" rIns="91440" bIns="45720" numCol="1" spcCol="0" rtlCol="0" fromWordArt="0" anchor="ctr" anchorCtr="0" forceAA="0" compatLnSpc="1">
-                            <a:prstTxWarp prst="textNoShape">
-                              <a:avLst/>
-                            </a:prstTxWarp>
-                            <a:noAutofit/>
-                          </wps:bodyPr>
-                        </wps:wsp>
-                        <wps:wsp>
                           <wps:cNvPr id="23" name="Callout: Line with No Border 23"/>
                           <wps:cNvSpPr/>
                           <wps:spPr>
                             <a:xfrm>
-                              <a:off x="3657600" y="5943600"/>
+                              <a:off x="3886200" y="1714499"/>
                               <a:ext cx="1600200" cy="914400"/>
                             </a:xfrm>
                             <a:prstGeom prst="callout1">
@@ -1616,6 +1730,178 @@
                           </wps:bodyPr>
                         </wps:wsp>
                       </wpg:wgp>
+                      <wps:wsp>
+                        <wps:cNvPr id="2" name="Callout: Line with No Border 2"/>
+                        <wps:cNvSpPr/>
+                        <wps:spPr>
+                          <a:xfrm>
+                            <a:off x="3789824" y="3181351"/>
+                            <a:ext cx="1609725" cy="1085851"/>
+                          </a:xfrm>
+                          <a:prstGeom prst="callout1">
+                            <a:avLst/>
+                          </a:prstGeom>
+                        </wps:spPr>
+                        <wps:style>
+                          <a:lnRef idx="2">
+                            <a:schemeClr val="accent1"/>
+                          </a:lnRef>
+                          <a:fillRef idx="1">
+                            <a:schemeClr val="lt1"/>
+                          </a:fillRef>
+                          <a:effectRef idx="0">
+                            <a:schemeClr val="accent1"/>
+                          </a:effectRef>
+                          <a:fontRef idx="minor">
+                            <a:schemeClr val="dk1"/>
+                          </a:fontRef>
+                        </wps:style>
+                        <wps:txbx>
+                          <w:txbxContent>
+                            <w:p>
+                              <w:pPr>
+                                <w:jc w:val="center"/>
+                                <w:rPr>
+                                  <w:sz w:val="16"/>
+                                  <w:szCs w:val="16"/>
+                                </w:rPr>
+                              </w:pPr>
+                              <w:r>
+                                <w:rPr>
+                                  <w:sz w:val="16"/>
+                                  <w:szCs w:val="16"/>
+                                </w:rPr>
+                                <w:t>Registers used: $f12, $v0</w:t>
+                              </w:r>
+                            </w:p>
+                            <w:p>
+                              <w:pPr>
+                                <w:jc w:val="center"/>
+                                <w:rPr>
+                                  <w:sz w:val="16"/>
+                                  <w:szCs w:val="16"/>
+                                </w:rPr>
+                              </w:pPr>
+                              <w:r>
+                                <w:rPr>
+                                  <w:sz w:val="16"/>
+                                  <w:szCs w:val="16"/>
+                                </w:rPr>
+                                <w:t xml:space="preserve">Instructions used: li, </w:t>
+                              </w:r>
+                              <w:proofErr w:type="spellStart"/>
+                              <w:r>
+                                <w:rPr>
+                                  <w:sz w:val="16"/>
+                                  <w:szCs w:val="16"/>
+                                </w:rPr>
+                                <w:t>syscall</w:t>
+                              </w:r>
+                              <w:proofErr w:type="spellEnd"/>
+                            </w:p>
+                          </w:txbxContent>
+                        </wps:txbx>
+                        <wps:bodyPr rot="0" spcFirstLastPara="0" vertOverflow="overflow" horzOverflow="overflow" vert="horz" wrap="square" lIns="91440" tIns="45720" rIns="91440" bIns="45720" numCol="1" spcCol="0" rtlCol="0" fromWordArt="0" anchor="ctr" anchorCtr="0" forceAA="0" compatLnSpc="1">
+                          <a:prstTxWarp prst="textNoShape">
+                            <a:avLst/>
+                          </a:prstTxWarp>
+                          <a:noAutofit/>
+                        </wps:bodyPr>
+                      </wps:wsp>
+                      <wps:wsp>
+                        <wps:cNvPr id="4" name="Callout: Bent Line with Accent Bar 4"/>
+                        <wps:cNvSpPr/>
+                        <wps:spPr>
+                          <a:xfrm>
+                            <a:off x="3846974" y="5057775"/>
+                            <a:ext cx="1171575" cy="600075"/>
+                          </a:xfrm>
+                          <a:prstGeom prst="accentCallout2">
+                            <a:avLst/>
+                          </a:prstGeom>
+                        </wps:spPr>
+                        <wps:style>
+                          <a:lnRef idx="2">
+                            <a:schemeClr val="accent1"/>
+                          </a:lnRef>
+                          <a:fillRef idx="1">
+                            <a:schemeClr val="lt1"/>
+                          </a:fillRef>
+                          <a:effectRef idx="0">
+                            <a:schemeClr val="accent1"/>
+                          </a:effectRef>
+                          <a:fontRef idx="minor">
+                            <a:schemeClr val="dk1"/>
+                          </a:fontRef>
+                        </wps:style>
+                        <wps:txbx>
+                          <w:txbxContent>
+                            <w:p>
+                              <w:pPr>
+                                <w:jc w:val="center"/>
+                                <w:rPr>
+                                  <w:sz w:val="16"/>
+                                  <w:szCs w:val="16"/>
+                                </w:rPr>
+                              </w:pPr>
+                              <w:r>
+                                <w:rPr>
+                                  <w:sz w:val="16"/>
+                                  <w:szCs w:val="16"/>
+                                </w:rPr>
+                                <w:t>Registers used: $v0</w:t>
+                              </w:r>
+                            </w:p>
+                            <w:p>
+                              <w:pPr>
+                                <w:jc w:val="center"/>
+                                <w:rPr>
+                                  <w:sz w:val="16"/>
+                                  <w:szCs w:val="16"/>
+                                </w:rPr>
+                              </w:pPr>
+                              <w:r>
+                                <w:rPr>
+                                  <w:sz w:val="16"/>
+                                  <w:szCs w:val="16"/>
+                                </w:rPr>
+                                <w:t>Instructions used: $</w:t>
+                              </w:r>
+                              <w:proofErr w:type="spellStart"/>
+                              <w:r>
+                                <w:rPr>
+                                  <w:sz w:val="16"/>
+                                  <w:szCs w:val="16"/>
+                                </w:rPr>
+                                <w:t>lli</w:t>
+                              </w:r>
+                              <w:proofErr w:type="spellEnd"/>
+                              <w:r>
+                                <w:rPr>
+                                  <w:sz w:val="16"/>
+                                  <w:szCs w:val="16"/>
+                                </w:rPr>
+                                <w:t xml:space="preserve">, </w:t>
+                              </w:r>
+                              <w:proofErr w:type="spellStart"/>
+                              <w:r>
+                                <w:rPr>
+                                  <w:sz w:val="16"/>
+                                  <w:szCs w:val="16"/>
+                                </w:rPr>
+                                <w:t>syscall</w:t>
+                              </w:r>
+                              <w:proofErr w:type="spellEnd"/>
+                            </w:p>
+                          </w:txbxContent>
+                        </wps:txbx>
+                        <wps:bodyPr rot="0" spcFirstLastPara="0" vertOverflow="overflow" horzOverflow="overflow" vert="horz" wrap="square" lIns="91440" tIns="45720" rIns="91440" bIns="45720" numCol="1" spcCol="0" rtlCol="0" fromWordArt="0" anchor="ctr" anchorCtr="0" forceAA="0" compatLnSpc="1">
+                          <a:prstTxWarp prst="textNoShape">
+                            <a:avLst/>
+                          </a:prstTxWarp>
+                          <a:noAutofit/>
+                        </wps:bodyPr>
+                      </wps:wsp>
                     </wpc:wpc>
                   </a:graphicData>
                 </a:graphic>
@@ -1624,27 +1910,8 @@
           </mc:Choice>
           <mc:Fallback>
             <w:pict>
-              <v:group id="Canvas 1" o:spid="_x0000_s1030" editas="canvas" style="width:447.4pt;height:657pt;mso-position-horizontal-relative:char;mso-position-vertical-relative:line" coordsize="56819,83439" o:gfxdata="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">
-                <v:shapetype id="_x0000_t75" coordsize="21600,21600" o:spt="75" o:preferrelative="t" path="m@4@5l@4@11@9@11@9@5xe" filled="f" stroked="f">
-                  <v:stroke joinstyle="miter"/>
-                  <v:formulas>
-                    <v:f eqn="if lineDrawn pixelLineWidth 0"/>
-                    <v:f eqn="sum @0 1 0"/>
-                    <v:f eqn="sum 0 0 @1"/>
-                    <v:f eqn="prod @2 1 2"/>
-                    <v:f eqn="prod @3 21600 pixelWidth"/>
-                    <v:f eqn="prod @3 21600 pixelHeight"/>
-                    <v:f eqn="sum @0 0 1"/>
-                    <v:f eqn="prod @6 1 2"/>
-                    <v:f eqn="prod @7 21600 pixelWidth"/>
-                    <v:f eqn="sum @8 21600 0"/>
-                    <v:f eqn="prod @7 21600 pixelHeight"/>
-                    <v:f eqn="sum @10 21600 0"/>
-                  </v:formulas>
-                  <v:path o:extrusionok="f" gradientshapeok="t" o:connecttype="rect"/>
-                  <o:lock v:ext="edit" aspectratio="t"/>
-                </v:shapetype>
-                <v:shape id="_x0000_s1031" type="#_x0000_t75" style="position:absolute;width:56819;height:83439;visibility:visible;mso-wrap-style:square">
+              <v:group id="Canvas 1" o:spid="_x0000_s1036" editas="canvas" style="width:437.9pt;height:643.05pt;mso-position-horizontal-relative:char;mso-position-vertical-relative:line" coordsize="55613,81667" o:gfxdata="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">
+                <v:shape id="_x0000_s1037" type="#_x0000_t75" style="position:absolute;width:55613;height:81667;visibility:visible;mso-wrap-style:square">
                   <v:fill o:detectmouseclick="t"/>
                   <v:path o:connecttype="none"/>
                 </v:shape>
@@ -1663,7 +1930,7 @@
                   </v:handles>
                   <o:callout v:ext="edit" type="oneSegment" on="t" accentbar="t" textborder="f"/>
                 </v:shapetype>
-                <v:shape id="Callout: Line with Accent Bar 21" o:spid="_x0000_s1032" type="#_x0000_t44" style="position:absolute;left:38862;top:1143;width:17145;height:9239;visibility:visible;mso-wrap-style:square;v-text-anchor:middle" o:gfxdata="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" fillcolor="white [3201]" strokecolor="#4472c4 [3204]" strokeweight="1pt">
+                <v:shape id="Callout: Line with Accent Bar 21" o:spid="_x0000_s1038" type="#_x0000_t44" style="position:absolute;left:38469;top:1143;width:17145;height:9239;visibility:visible;mso-wrap-style:square;v-text-anchor:middle" o:gfxdata="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" fillcolor="white [3201]" strokecolor="#4472c4 [3204]" strokeweight="1pt">
                   <v:textbox>
                     <w:txbxContent>
                       <w:p>
@@ -1680,6 +1947,13 @@
                             <w:szCs w:val="16"/>
                           </w:rPr>
                           <w:t>Registers used: $a0, $v0</w:t>
+                        </w:r>
+                        <w:r>
+                          <w:rPr>
+                            <w:sz w:val="16"/>
+                            <w:szCs w:val="16"/>
+                          </w:rPr>
+                          <w:t>, $a1</w:t>
                         </w:r>
                       </w:p>
                       <w:p>
@@ -1711,7 +1985,7 @@
                   </v:textbox>
                   <o:callout v:ext="edit" minusy="t"/>
                 </v:shape>
-                <v:shape id="Callout: Line with Accent Bar 28" o:spid="_x0000_s1033" type="#_x0000_t44" style="position:absolute;left:1228;top:35433;width:13621;height:11430;flip:x;visibility:visible;mso-wrap-style:square;v-text-anchor:middle" o:gfxdata="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" fillcolor="white [3201]" strokecolor="#4472c4 [3204]" strokeweight="1pt">
+                <v:shape id="Callout: Line with Accent Bar 28" o:spid="_x0000_s1039" type="#_x0000_t44" style="position:absolute;left:359;top:22955;width:13621;height:11430;flip:x;visibility:visible;mso-wrap-style:square;v-text-anchor:middle" o:gfxdata="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" fillcolor="white [3201]" strokecolor="#4472c4 [3204]" strokeweight="1pt">
                   <v:textbox>
                     <w:txbxContent>
                       <w:p>
@@ -1796,8 +2070,8 @@
                   </v:textbox>
                   <o:callout v:ext="edit" minusy="t"/>
                 </v:shape>
-                <v:group id="Group 24" o:spid="_x0000_s1034" style="position:absolute;left:2286;top:2286;width:51339;height:74295" coordorigin="2286,6858" coordsize="51339,74295" o:gfxdata="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">
-                  <v:oval id="Oval 3" o:spid="_x0000_s1035" style="position:absolute;left:19335;top:6858;width:14859;height:5715;visibility:visible;mso-wrap-style:square;v-text-anchor:middle" o:gfxdata="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" fillcolor="#4472c4 [3204]" strokecolor="#1f3763 [1604]" strokeweight="1pt">
+                <v:group id="Group 24" o:spid="_x0000_s1040" style="position:absolute;left:18467;top:2286;width:36004;height:58293" coordorigin="18859,6858" coordsize="36004,58293" o:gfxdata="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">
+                  <v:oval id="Oval 3" o:spid="_x0000_s1041" style="position:absolute;left:19335;top:6858;width:14859;height:5715;visibility:visible;mso-wrap-style:square;v-text-anchor:middle" o:gfxdata="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" fillcolor="#4472c4 [3204]" strokecolor="#1f3763 [1604]" strokeweight="1pt">
                     <v:stroke joinstyle="miter"/>
                     <v:textbox>
                       <w:txbxContent>
@@ -1816,7 +2090,7 @@
                     <v:stroke joinstyle="miter"/>
                     <v:path gradientshapeok="t" o:connecttype="custom" o:connectlocs="12961,0;10800,0;2161,10800;8602,21600;10800,21600;19402,10800" textboxrect="4321,0,17204,21600"/>
                   </v:shapetype>
-                  <v:shape id="Flowchart: Data 6" o:spid="_x0000_s1036" type="#_x0000_t111" style="position:absolute;left:20478;top:16002;width:13716;height:6858;visibility:visible;mso-wrap-style:square;v-text-anchor:middle" o:gfxdata="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" fillcolor="#4472c4 [3204]" strokecolor="#1f3763 [1604]" strokeweight="1pt">
+                  <v:shape id="Flowchart: Data 6" o:spid="_x0000_s1042" type="#_x0000_t111" style="position:absolute;left:20478;top:16002;width:13716;height:6858;visibility:visible;mso-wrap-style:square;v-text-anchor:middle" o:gfxdata="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" fillcolor="#4472c4 [3204]" strokecolor="#1f3763 [1604]" strokeweight="1pt">
                     <v:textbox>
                       <w:txbxContent>
                         <w:p>
@@ -1830,7 +2104,7 @@
                       </w:txbxContent>
                     </v:textbox>
                   </v:shape>
-                  <v:shape id="Flowchart: Data 7" o:spid="_x0000_s1037" type="#_x0000_t111" style="position:absolute;left:20478;top:26289;width:12573;height:6858;visibility:visible;mso-wrap-style:square;v-text-anchor:middle" o:gfxdata="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" fillcolor="#4472c4 [3204]" strokecolor="#1f3763 [1604]" strokeweight="1pt">
+                  <v:shape id="Flowchart: Data 7" o:spid="_x0000_s1043" type="#_x0000_t111" style="position:absolute;left:20478;top:26289;width:12573;height:6858;visibility:visible;mso-wrap-style:square;v-text-anchor:middle" o:gfxdata="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" fillcolor="#4472c4 [3204]" strokecolor="#1f3763 [1604]" strokeweight="1pt">
                     <v:textbox>
                       <w:txbxContent>
                         <w:p>
@@ -1844,29 +2118,11 @@
                       </w:txbxContent>
                     </v:textbox>
                   </v:shape>
-                  <v:shapetype id="_x0000_t110" coordsize="21600,21600" o:spt="110" path="m10800,l,10800,10800,21600,21600,10800xe">
-                    <v:stroke joinstyle="miter"/>
-                    <v:path gradientshapeok="t" o:connecttype="rect" textboxrect="5400,5400,16200,16200"/>
-                  </v:shapetype>
-                  <v:shape id="Flowchart: Decision 8" o:spid="_x0000_s1038" type="#_x0000_t110" style="position:absolute;left:17049;top:36576;width:18288;height:12573;visibility:visible;mso-wrap-style:square;v-text-anchor:middle" o:gfxdata="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" fillcolor="#4472c4 [3204]" strokecolor="#1f3763 [1604]" strokeweight="1pt">
-                    <v:textbox>
-                      <w:txbxContent>
-                        <w:p>
-                          <w:pPr>
-                            <w:jc w:val="center"/>
-                          </w:pPr>
-                          <w:r>
-                            <w:t>Is 5 digits long and integer?</w:t>
-                          </w:r>
-                        </w:p>
-                      </w:txbxContent>
-                    </v:textbox>
-                  </v:shape>
                   <v:shapetype id="_x0000_t109" coordsize="21600,21600" o:spt="109" path="m,l,21600r21600,l21600,xe">
                     <v:stroke joinstyle="miter"/>
                     <v:path gradientshapeok="t" o:connecttype="rect"/>
                   </v:shapetype>
-                  <v:shape id="Flowchart: Process 9" o:spid="_x0000_s1039" type="#_x0000_t109" style="position:absolute;left:19240;top:52578;width:13716;height:8001;visibility:visible;mso-wrap-style:square;v-text-anchor:middle" o:gfxdata="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" fillcolor="#4472c4 [3204]" strokecolor="#1f3763 [1604]" strokeweight="1pt">
+                  <v:shape id="Flowchart: Process 9" o:spid="_x0000_s1044" type="#_x0000_t109" style="position:absolute;left:19335;top:36576;width:13716;height:8001;visibility:visible;mso-wrap-style:square;v-text-anchor:middle" o:gfxdata="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" fillcolor="#4472c4 [3204]" strokecolor="#1f3763 [1604]" strokeweight="1pt">
                     <v:textbox>
                       <w:txbxContent>
                         <w:p>
@@ -1880,7 +2136,7 @@
                       </w:txbxContent>
                     </v:textbox>
                   </v:shape>
-                  <v:shape id="Flowchart: Data 10" o:spid="_x0000_s1040" type="#_x0000_t111" style="position:absolute;left:18764;top:64008;width:13716;height:8001;visibility:visible;mso-wrap-style:square;v-text-anchor:middle" o:gfxdata="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" fillcolor="#4472c4 [3204]" strokecolor="#1f3763 [1604]" strokeweight="1pt">
+                  <v:shape id="Flowchart: Data 10" o:spid="_x0000_s1045" type="#_x0000_t111" style="position:absolute;left:18859;top:48006;width:13716;height:8001;visibility:visible;mso-wrap-style:square;v-text-anchor:middle" o:gfxdata="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" fillcolor="#4472c4 [3204]" strokecolor="#1f3763 [1604]" strokeweight="1pt">
                     <v:textbox>
                       <w:txbxContent>
                         <w:p>
@@ -1894,7 +2150,7 @@
                       </w:txbxContent>
                     </v:textbox>
                   </v:shape>
-                  <v:oval id="Oval 15" o:spid="_x0000_s1041" style="position:absolute;left:18764;top:75438;width:14859;height:5715;visibility:visible;mso-wrap-style:square;v-text-anchor:middle" o:gfxdata="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" fillcolor="#4472c4 [3204]" strokecolor="#1f3763 [1604]" strokeweight="1pt">
+                  <v:oval id="Oval 15" o:spid="_x0000_s1046" style="position:absolute;left:18859;top:59436;width:14859;height:5715;visibility:visible;mso-wrap-style:square;v-text-anchor:middle" o:gfxdata="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" fillcolor="#4472c4 [3204]" strokecolor="#1f3763 [1604]" strokeweight="1pt">
                     <v:stroke joinstyle="miter"/>
                     <v:textbox>
                       <w:txbxContent>
@@ -1932,148 +2188,20 @@
                     </v:handles>
                     <o:lock v:ext="edit" shapetype="t"/>
                   </v:shapetype>
-                  <v:shape id="Connector: Elbow 11" o:spid="_x0000_s1042" type="#_x0000_t34" style="position:absolute;left:25097;top:13764;width:3429;height:1048;rotation:90;flip:x;visibility:visible;mso-wrap-style:square" o:connectortype="elbow" o:gfxdata="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" strokecolor="black [3200]" strokeweight=".5pt">
+                  <v:shape id="Connector: Elbow 11" o:spid="_x0000_s1047" type="#_x0000_t34" style="position:absolute;left:25097;top:13764;width:3429;height:1048;rotation:90;flip:x;visibility:visible;mso-wrap-style:square" o:connectortype="elbow" o:gfxdata="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" strokecolor="black [3200]" strokeweight=".5pt">
                     <v:stroke endarrow="block"/>
                   </v:shape>
-                  <v:shape id="Connector: Elbow 12" o:spid="_x0000_s1043" type="#_x0000_t34" style="position:absolute;left:24650;top:24174;width:3429;height:800;rotation:90;flip:x;visibility:visible;mso-wrap-style:square" o:connectortype="elbow" o:gfxdata="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" strokecolor="black [3200]" strokeweight=".5pt">
+                  <v:shape id="Connector: Elbow 12" o:spid="_x0000_s1048" type="#_x0000_t34" style="position:absolute;left:24650;top:24174;width:3429;height:800;rotation:90;flip:x;visibility:visible;mso-wrap-style:square" o:connectortype="elbow" o:gfxdata="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" strokecolor="black [3200]" strokeweight=".5pt">
                     <v:stroke endarrow="block"/>
                   </v:shape>
-                  <v:shape id="Connector: Elbow 13" o:spid="_x0000_s1044" type="#_x0000_t34" style="position:absolute;left:24764;top:34576;width:3429;height:572;rotation:90;visibility:visible;mso-wrap-style:square" o:connectortype="elbow" o:gfxdata="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" strokecolor="black [3200]" strokeweight=".5pt">
+                  <v:shape id="Connector: Elbow 14" o:spid="_x0000_s1049" type="#_x0000_t34" alt="Yes" style="position:absolute;left:24526;top:34814;width:3429;height:96;rotation:90;visibility:visible;mso-wrap-style:square" o:connectortype="elbow" o:gfxdata="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" strokecolor="black [3200]" strokeweight=".5pt">
                     <v:stroke endarrow="block"/>
                   </v:shape>
-                  <v:shape id="Connector: Elbow 14" o:spid="_x0000_s1045" type="#_x0000_t34" alt="Yes" style="position:absolute;left:24431;top:50816;width:3429;height:95;rotation:90;visibility:visible;mso-wrap-style:square" o:connectortype="elbow" o:gfxdata="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" strokecolor="black [3200]" strokeweight=".5pt">
+                  <v:shape id="Connector: Elbow 16" o:spid="_x0000_s1050" type="#_x0000_t34" style="position:absolute;left:24240;top:46054;width:3429;height:476;rotation:90;visibility:visible;mso-wrap-style:square" o:connectortype="elbow" o:gfxdata="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" strokecolor="black [3200]" strokeweight=".5pt">
                     <v:stroke endarrow="block"/>
                   </v:shape>
-                  <v:shape id="Connector: Elbow 16" o:spid="_x0000_s1046" type="#_x0000_t34" style="position:absolute;left:24145;top:62056;width:3429;height:476;rotation:90;visibility:visible;mso-wrap-style:square" o:connectortype="elbow" o:gfxdata="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" strokecolor="black [3200]" strokeweight=".5pt">
+                  <v:shape id="Connector: Elbow 17" o:spid="_x0000_s1051" type="#_x0000_t34" style="position:absolute;left:24288;top:57436;width:3429;height:572;rotation:90;flip:x;visibility:visible;mso-wrap-style:square" o:connectortype="elbow" o:gfxdata="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" strokecolor="black [3200]" strokeweight=".5pt">
                     <v:stroke endarrow="block"/>
-                  </v:shape>
-                  <v:shape id="Connector: Elbow 17" o:spid="_x0000_s1047" type="#_x0000_t34" style="position:absolute;left:24193;top:73438;width:3429;height:571;rotation:90;flip:x;visibility:visible;mso-wrap-style:square" o:connectortype="elbow" o:gfxdata="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" strokecolor="black [3200]" strokeweight=".5pt">
-                    <v:stroke endarrow="block"/>
-                  </v:shape>
-                  <v:shapetype id="_x0000_t38" coordsize="21600,21600" o:spt="38" o:oned="t" path="m,c@0,0@1,5400@1,10800@1,16200@2,21600,21600,21600e" filled="f">
-                    <v:formulas>
-                      <v:f eqn="mid #0 0"/>
-                      <v:f eqn="val #0"/>
-                      <v:f eqn="mid #0 21600"/>
-                    </v:formulas>
-                    <v:path arrowok="t" fillok="f" o:connecttype="none"/>
-                    <v:handles>
-                      <v:h position="#0,center"/>
-                    </v:handles>
-                    <o:lock v:ext="edit" shapetype="t"/>
-                  </v:shapetype>
-                  <v:shape id="Connector: Curved 18" o:spid="_x0000_s1048" type="#_x0000_t38" style="position:absolute;left:32823;top:19431;width:2514;height:23431;flip:x y;visibility:visible;mso-wrap-style:square" o:connectortype="curved" o:gfxdata="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" adj="-19636" strokecolor="black [3200]" strokeweight=".5pt">
-                    <v:stroke endarrow="block" joinstyle="miter"/>
-                  </v:shape>
-                  <v:shape id="Text Box 19" o:spid="_x0000_s1049" type="#_x0000_t202" style="position:absolute;left:27336;top:49149;width:6858;height:2286;visibility:visible;mso-wrap-style:square;v-text-anchor:top" o:gfxdata="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" fillcolor="white [3201]" stroked="f" strokeweight=".5pt">
-                    <v:textbox>
-                      <w:txbxContent>
-                        <w:p>
-                          <w:pPr>
-                            <w:rPr>
-                              <w:b/>
-                              <w14:textOutline w14:w="9525" w14:cap="rnd" w14:cmpd="sng" w14:algn="ctr">
-                                <w14:noFill/>
-                                <w14:prstDash w14:val="solid"/>
-                                <w14:bevel/>
-                              </w14:textOutline>
-                            </w:rPr>
-                          </w:pPr>
-                          <w:r>
-                            <w:rPr>
-                              <w:b/>
-                              <w14:textOutline w14:w="9525" w14:cap="rnd" w14:cmpd="sng" w14:algn="ctr">
-                                <w14:noFill/>
-                                <w14:prstDash w14:val="solid"/>
-                                <w14:bevel/>
-                              </w14:textOutline>
-                            </w:rPr>
-                            <w:t>Yes</w:t>
-                          </w:r>
-                        </w:p>
-                      </w:txbxContent>
-                    </v:textbox>
-                  </v:shape>
-                  <v:shape id="Text Box 20" o:spid="_x0000_s1050" type="#_x0000_t202" style="position:absolute;left:38862;top:28575;width:6858;height:2286;visibility:visible;mso-wrap-style:square;v-text-anchor:top" o:gfxdata="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" fillcolor="white [3201]" stroked="f" strokeweight=".5pt">
-                    <v:textbox>
-                      <w:txbxContent>
-                        <w:p>
-                          <w:pPr>
-                            <w:rPr>
-                              <w:b/>
-                            </w:rPr>
-                          </w:pPr>
-                          <w:r>
-                            <w:rPr>
-                              <w:b/>
-                            </w:rPr>
-                            <w:t>No</w:t>
-                          </w:r>
-                        </w:p>
-                      </w:txbxContent>
-                    </v:textbox>
-                  </v:shape>
-                  <v:shape id="Callout: Line with Accent Bar 22" o:spid="_x0000_s1051" type="#_x0000_t44" style="position:absolute;left:2286;top:18288;width:13620;height:11430;flip:x;visibility:visible;mso-wrap-style:square;v-text-anchor:middle" o:gfxdata="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" fillcolor="white [3201]" strokecolor="#4472c4 [3204]" strokeweight="1pt">
-                    <v:textbox>
-                      <w:txbxContent>
-                        <w:p>
-                          <w:pPr>
-                            <w:jc w:val="center"/>
-                            <w:rPr>
-                              <w:sz w:val="16"/>
-                              <w:szCs w:val="16"/>
-                            </w:rPr>
-                          </w:pPr>
-                          <w:r>
-                            <w:rPr>
-                              <w:sz w:val="16"/>
-                              <w:szCs w:val="16"/>
-                            </w:rPr>
-                            <w:t>Registers used: $v0, $a0 (user input is stored here)</w:t>
-                          </w:r>
-                        </w:p>
-                        <w:p>
-                          <w:pPr>
-                            <w:jc w:val="center"/>
-                            <w:rPr>
-                              <w:sz w:val="16"/>
-                              <w:szCs w:val="16"/>
-                            </w:rPr>
-                          </w:pPr>
-                          <w:r>
-                            <w:rPr>
-                              <w:sz w:val="16"/>
-                              <w:szCs w:val="16"/>
-                            </w:rPr>
-                            <w:t xml:space="preserve">Instructions used: Load Immediate (li), </w:t>
-                          </w:r>
-                          <w:proofErr w:type="spellStart"/>
-                          <w:r>
-                            <w:rPr>
-                              <w:sz w:val="16"/>
-                              <w:szCs w:val="16"/>
-                            </w:rPr>
-                            <w:t>Syscall</w:t>
-                          </w:r>
-                          <w:proofErr w:type="spellEnd"/>
-                        </w:p>
-                      </w:txbxContent>
-                    </v:textbox>
-                    <o:callout v:ext="edit" minusy="t"/>
-                  </v:shape>
-                  <v:shape id="Callout: Line with Accent Bar 27" o:spid="_x0000_s1052" type="#_x0000_t44" style="position:absolute;left:40005;top:44577;width:13620;height:11430;flip:y;visibility:visible;mso-wrap-style:square;v-text-anchor:middle" o:gfxdata="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" fillcolor="white [3201]" strokecolor="#4472c4 [3204]" strokeweight="1pt">
-                    <v:textbox>
-                      <w:txbxContent>
-                        <w:p>
-                          <w:pPr>
-                            <w:pStyle w:val="NormalWeb"/>
-                            <w:spacing w:before="0" w:beforeAutospacing="0" w:after="160" w:afterAutospacing="0" w:line="256" w:lineRule="auto"/>
-                            <w:jc w:val="center"/>
-                          </w:pPr>
-                        </w:p>
-                      </w:txbxContent>
-                    </v:textbox>
-                    <o:callout v:ext="edit" minusy="t"/>
                   </v:shape>
                   <v:shapetype id="_x0000_t41" coordsize="21600,21600" o:spt="41" adj="-8280,24300,-1800,4050" path="m@0@1l@2@3nfem,l21600,r,21600l,21600nsxe">
                     <v:stroke joinstyle="miter"/>
@@ -2090,7 +2218,7 @@
                     </v:handles>
                     <o:callout v:ext="edit" type="oneSegment" on="t" textborder="f"/>
                   </v:shapetype>
-                  <v:shape id="Callout: Line with No Border 23" o:spid="_x0000_s1053" type="#_x0000_t41" style="position:absolute;left:36576;top:59436;width:16002;height:9144;visibility:visible;mso-wrap-style:square;v-text-anchor:middle" o:gfxdata="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" fillcolor="white [3201]" strokecolor="#4472c4 [3204]" strokeweight="1pt">
+                  <v:shape id="Callout: Line with No Border 23" o:spid="_x0000_s1052" type="#_x0000_t41" style="position:absolute;left:38862;top:17144;width:16002;height:9144;visibility:visible;mso-wrap-style:square;v-text-anchor:middle" o:gfxdata="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" fillcolor="white [3201]" strokecolor="#4472c4 [3204]" strokeweight="1pt">
                     <v:textbox>
                       <w:txbxContent>
                         <w:p>
@@ -2146,12 +2274,1924 @@
                     <o:callout v:ext="edit" minusy="t"/>
                   </v:shape>
                 </v:group>
+                <v:shape id="Callout: Line with No Border 2" o:spid="_x0000_s1053" type="#_x0000_t41" style="position:absolute;left:37898;top:31813;width:16097;height:10859;visibility:visible;mso-wrap-style:square;v-text-anchor:middle" o:gfxdata="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" fillcolor="white [3201]" strokecolor="#4472c4 [3204]" strokeweight="1pt">
+                  <v:textbox>
+                    <w:txbxContent>
+                      <w:p>
+                        <w:pPr>
+                          <w:jc w:val="center"/>
+                          <w:rPr>
+                            <w:sz w:val="16"/>
+                            <w:szCs w:val="16"/>
+                          </w:rPr>
+                        </w:pPr>
+                        <w:r>
+                          <w:rPr>
+                            <w:sz w:val="16"/>
+                            <w:szCs w:val="16"/>
+                          </w:rPr>
+                          <w:t>Registers used: $f12, $v0</w:t>
+                        </w:r>
+                      </w:p>
+                      <w:p>
+                        <w:pPr>
+                          <w:jc w:val="center"/>
+                          <w:rPr>
+                            <w:sz w:val="16"/>
+                            <w:szCs w:val="16"/>
+                          </w:rPr>
+                        </w:pPr>
+                        <w:r>
+                          <w:rPr>
+                            <w:sz w:val="16"/>
+                            <w:szCs w:val="16"/>
+                          </w:rPr>
+                          <w:t xml:space="preserve">Instructions used: li, </w:t>
+                        </w:r>
+                        <w:proofErr w:type="spellStart"/>
+                        <w:r>
+                          <w:rPr>
+                            <w:sz w:val="16"/>
+                            <w:szCs w:val="16"/>
+                          </w:rPr>
+                          <w:t>syscall</w:t>
+                        </w:r>
+                        <w:proofErr w:type="spellEnd"/>
+                      </w:p>
+                    </w:txbxContent>
+                  </v:textbox>
+                  <o:callout v:ext="edit" minusy="t"/>
+                </v:shape>
+                <v:shapetype id="_x0000_t45" coordsize="21600,21600" o:spt="45" adj="-10080,24300,-3600,4050,-1800,4050" path="m@0@1l@2@3@4@5nfem@4,l@4,21600nfem,l21600,r,21600l,21600nsxe">
+                  <v:stroke joinstyle="miter"/>
+                  <v:formulas>
+                    <v:f eqn="val #0"/>
+                    <v:f eqn="val #1"/>
+                    <v:f eqn="val #2"/>
+                    <v:f eqn="val #3"/>
+                    <v:f eqn="val #4"/>
+                    <v:f eqn="val #5"/>
+                  </v:formulas>
+                  <v:path arrowok="t" o:extrusionok="f" gradientshapeok="t" o:connecttype="custom" o:connectlocs="@0,@1;10800,0;10800,21600;0,10800;21600,10800"/>
+                  <v:handles>
+                    <v:h position="#0,#1"/>
+                    <v:h position="#2,#3"/>
+                    <v:h position="#4,#5"/>
+                  </v:handles>
+                  <o:callout v:ext="edit" on="t" accentbar="t" textborder="f"/>
+                </v:shapetype>
+                <v:shape id="Callout: Bent Line with Accent Bar 4" o:spid="_x0000_s1054" type="#_x0000_t45" style="position:absolute;left:38469;top:50577;width:11716;height:6001;visibility:visible;mso-wrap-style:square;v-text-anchor:middle" o:gfxdata="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" fillcolor="white [3201]" strokecolor="#4472c4 [3204]" strokeweight="1pt">
+                  <v:textbox>
+                    <w:txbxContent>
+                      <w:p>
+                        <w:pPr>
+                          <w:jc w:val="center"/>
+                          <w:rPr>
+                            <w:sz w:val="16"/>
+                            <w:szCs w:val="16"/>
+                          </w:rPr>
+                        </w:pPr>
+                        <w:r>
+                          <w:rPr>
+                            <w:sz w:val="16"/>
+                            <w:szCs w:val="16"/>
+                          </w:rPr>
+                          <w:t>Registers used: $v0</w:t>
+                        </w:r>
+                      </w:p>
+                      <w:p>
+                        <w:pPr>
+                          <w:jc w:val="center"/>
+                          <w:rPr>
+                            <w:sz w:val="16"/>
+                            <w:szCs w:val="16"/>
+                          </w:rPr>
+                        </w:pPr>
+                        <w:r>
+                          <w:rPr>
+                            <w:sz w:val="16"/>
+                            <w:szCs w:val="16"/>
+                          </w:rPr>
+                          <w:t>Instructions used: $</w:t>
+                        </w:r>
+                        <w:proofErr w:type="spellStart"/>
+                        <w:r>
+                          <w:rPr>
+                            <w:sz w:val="16"/>
+                            <w:szCs w:val="16"/>
+                          </w:rPr>
+                          <w:t>lli</w:t>
+                        </w:r>
+                        <w:proofErr w:type="spellEnd"/>
+                        <w:r>
+                          <w:rPr>
+                            <w:sz w:val="16"/>
+                            <w:szCs w:val="16"/>
+                          </w:rPr>
+                          <w:t xml:space="preserve">, </w:t>
+                        </w:r>
+                        <w:proofErr w:type="spellStart"/>
+                        <w:r>
+                          <w:rPr>
+                            <w:sz w:val="16"/>
+                            <w:szCs w:val="16"/>
+                          </w:rPr>
+                          <w:t>syscall</w:t>
+                        </w:r>
+                        <w:proofErr w:type="spellEnd"/>
+                      </w:p>
+                    </w:txbxContent>
+                  </v:textbox>
+                  <o:callout v:ext="edit" minusy="t"/>
+                </v:shape>
                 <w10:anchorlock/>
               </v:group>
             </w:pict>
           </mc:Fallback>
         </mc:AlternateContent>
       </w:r>
+    </w:p>
+    <w:p>
+      <w:pPr>
+        <w:pStyle w:val="Heading1"/>
+      </w:pPr>
+      <w:r>
+        <w:lastRenderedPageBreak/>
+        <w:t>Program Screenshots</w:t>
+      </w:r>
+    </w:p>
+    <w:p>
+      <w:r>
+        <w:rPr>
+          <w:noProof/>
+        </w:rPr>
+        <w:drawing>
+          <wp:inline distT="0" distB="0" distL="0" distR="0" wp14:anchorId="18E40A57" wp14:editId="77134CC2">
+            <wp:extent cx="5731510" cy="1071880"/>
+            <wp:effectExtent l="0" t="0" r="2540" b="0"/>
+            <wp:docPr id="32" name="Picture 32"/>
+            <wp:cNvGraphicFramePr>
+              <a:graphicFrameLocks xmlns:a="http://schemas.openxmlformats.org/drawingml/2006/main" noChangeAspect="1"/>
+            </wp:cNvGraphicFramePr>
+            <a:graphic xmlns:a="http://schemas.openxmlformats.org/drawingml/2006/main">
+              <a:graphicData uri="http://schemas.openxmlformats.org/drawingml/2006/picture">
+                <pic:pic xmlns:pic="http://schemas.openxmlformats.org/drawingml/2006/picture">
+                  <pic:nvPicPr>
+                    <pic:cNvPr id="1" name=""/>
+                    <pic:cNvPicPr/>
+                  </pic:nvPicPr>
+                  <pic:blipFill>
+                    <a:blip r:embed="rId8"/>
+                    <a:stretch>
+                      <a:fillRect/>
+                    </a:stretch>
+                  </pic:blipFill>
+                  <pic:spPr>
+                    <a:xfrm>
+                      <a:off x="0" y="0"/>
+                      <a:ext cx="5731510" cy="1071880"/>
+                    </a:xfrm>
+                    <a:prstGeom prst="rect">
+                      <a:avLst/>
+                    </a:prstGeom>
+                  </pic:spPr>
+                </pic:pic>
+              </a:graphicData>
+            </a:graphic>
+          </wp:inline>
+        </w:drawing>
+      </w:r>
+    </w:p>
+    <w:p>
+      <w:r>
+        <w:rPr>
+          <w:noProof/>
+        </w:rPr>
+        <w:drawing>
+          <wp:inline distT="0" distB="0" distL="0" distR="0" wp14:anchorId="008413F2" wp14:editId="03E84634">
+            <wp:extent cx="5731510" cy="1073150"/>
+            <wp:effectExtent l="0" t="0" r="2540" b="0"/>
+            <wp:docPr id="33" name="Picture 33"/>
+            <wp:cNvGraphicFramePr>
+              <a:graphicFrameLocks xmlns:a="http://schemas.openxmlformats.org/drawingml/2006/main" noChangeAspect="1"/>
+            </wp:cNvGraphicFramePr>
+            <a:graphic xmlns:a="http://schemas.openxmlformats.org/drawingml/2006/main">
+              <a:graphicData uri="http://schemas.openxmlformats.org/drawingml/2006/picture">
+                <pic:pic xmlns:pic="http://schemas.openxmlformats.org/drawingml/2006/picture">
+                  <pic:nvPicPr>
+                    <pic:cNvPr id="1" name=""/>
+                    <pic:cNvPicPr/>
+                  </pic:nvPicPr>
+                  <pic:blipFill>
+                    <a:blip r:embed="rId9"/>
+                    <a:stretch>
+                      <a:fillRect/>
+                    </a:stretch>
+                  </pic:blipFill>
+                  <pic:spPr>
+                    <a:xfrm>
+                      <a:off x="0" y="0"/>
+                      <a:ext cx="5731510" cy="1073150"/>
+                    </a:xfrm>
+                    <a:prstGeom prst="rect">
+                      <a:avLst/>
+                    </a:prstGeom>
+                  </pic:spPr>
+                </pic:pic>
+              </a:graphicData>
+            </a:graphic>
+          </wp:inline>
+        </w:drawing>
+      </w:r>
+    </w:p>
+    <w:p>
+      <w:r>
+        <w:rPr>
+          <w:noProof/>
+        </w:rPr>
+        <w:drawing>
+          <wp:inline distT="0" distB="0" distL="0" distR="0" wp14:anchorId="6EF4D685" wp14:editId="375FB1F5">
+            <wp:extent cx="5731510" cy="1130935"/>
+            <wp:effectExtent l="0" t="0" r="2540" b="0"/>
+            <wp:docPr id="34" name="Picture 34"/>
+            <wp:cNvGraphicFramePr>
+              <a:graphicFrameLocks xmlns:a="http://schemas.openxmlformats.org/drawingml/2006/main" noChangeAspect="1"/>
+            </wp:cNvGraphicFramePr>
+            <a:graphic xmlns:a="http://schemas.openxmlformats.org/drawingml/2006/main">
+              <a:graphicData uri="http://schemas.openxmlformats.org/drawingml/2006/picture">
+                <pic:pic xmlns:pic="http://schemas.openxmlformats.org/drawingml/2006/picture">
+                  <pic:nvPicPr>
+                    <pic:cNvPr id="1" name=""/>
+                    <pic:cNvPicPr/>
+                  </pic:nvPicPr>
+                  <pic:blipFill>
+                    <a:blip r:embed="rId10"/>
+                    <a:stretch>
+                      <a:fillRect/>
+                    </a:stretch>
+                  </pic:blipFill>
+                  <pic:spPr>
+                    <a:xfrm>
+                      <a:off x="0" y="0"/>
+                      <a:ext cx="5731510" cy="1130935"/>
+                    </a:xfrm>
+                    <a:prstGeom prst="rect">
+                      <a:avLst/>
+                    </a:prstGeom>
+                  </pic:spPr>
+                </pic:pic>
+              </a:graphicData>
+            </a:graphic>
+          </wp:inline>
+        </w:drawing>
+      </w:r>
+    </w:p>
+    <w:p/>
+    <w:p/>
+    <w:p/>
+    <w:p/>
+    <w:p/>
+    <w:p/>
+    <w:p/>
+    <w:p/>
+    <w:p/>
+    <w:p/>
+    <w:p/>
+    <w:p/>
+    <w:p/>
+    <w:p/>
+    <w:p/>
+    <w:p/>
+    <w:p/>
+    <w:p>
+      <w:pPr>
+        <w:pStyle w:val="Heading1"/>
+      </w:pPr>
+      <w:r>
+        <w:lastRenderedPageBreak/>
+        <w:t>Program Code</w:t>
+      </w:r>
+    </w:p>
+    <w:p>
+      <w:pPr>
+        <w:shd w:val="clear" w:color="auto" w:fill="FFFFFF"/>
+        <w:spacing w:after="0" w:line="240" w:lineRule="auto"/>
+        <w:rPr>
+          <w:rFonts w:ascii="Courier New" w:eastAsia="Times New Roman" w:hAnsi="Courier New" w:cs="Times New Roman"/>
+          <w:color w:val="000000"/>
+          <w:sz w:val="20"/>
+          <w:szCs w:val="20"/>
+          <w:lang w:eastAsia="en-GB"/>
+        </w:rPr>
+      </w:pPr>
+      <w:r>
+        <w:rPr>
+          <w:rFonts w:ascii="Courier New" w:eastAsia="Times New Roman" w:hAnsi="Courier New" w:cs="Times New Roman"/>
+          <w:b/>
+          <w:bCs/>
+          <w:color w:val="50FA7B"/>
+          <w:sz w:val="20"/>
+          <w:szCs w:val="20"/>
+          <w:lang w:eastAsia="en-GB"/>
+        </w:rPr>
+        <w:t>.data</w:t>
+      </w:r>
+    </w:p>
+    <w:p>
+      <w:pPr>
+        <w:shd w:val="clear" w:color="auto" w:fill="FFFFFF"/>
+        <w:spacing w:after="0" w:line="240" w:lineRule="auto"/>
+        <w:rPr>
+          <w:rFonts w:ascii="Courier New" w:eastAsia="Times New Roman" w:hAnsi="Courier New" w:cs="Times New Roman"/>
+          <w:color w:val="000000"/>
+          <w:sz w:val="20"/>
+          <w:szCs w:val="20"/>
+          <w:lang w:eastAsia="en-GB"/>
+        </w:rPr>
+      </w:pPr>
+      <w:r>
+        <w:rPr>
+          <w:rFonts w:ascii="Courier New" w:eastAsia="Times New Roman" w:hAnsi="Courier New" w:cs="Times New Roman"/>
+          <w:b/>
+          <w:bCs/>
+          <w:color w:val="F8F8F2"/>
+          <w:sz w:val="20"/>
+          <w:szCs w:val="20"/>
+          <w:shd w:val="clear" w:color="auto" w:fill="282A36"/>
+          <w:lang w:eastAsia="en-GB"/>
+        </w:rPr>
+        <w:t>prompt</w:t>
+      </w:r>
+      <w:proofErr w:type="gramStart"/>
+      <w:r>
+        <w:rPr>
+          <w:rFonts w:ascii="Courier New" w:eastAsia="Times New Roman" w:hAnsi="Courier New" w:cs="Times New Roman"/>
+          <w:b/>
+          <w:bCs/>
+          <w:color w:val="F8F8F2"/>
+          <w:sz w:val="20"/>
+          <w:szCs w:val="20"/>
+          <w:shd w:val="clear" w:color="auto" w:fill="282A36"/>
+          <w:lang w:eastAsia="en-GB"/>
+        </w:rPr>
+        <w:t>:</w:t>
+      </w:r>
+      <w:r>
+        <w:rPr>
+          <w:rFonts w:ascii="Courier New" w:eastAsia="Times New Roman" w:hAnsi="Courier New" w:cs="Times New Roman"/>
+          <w:color w:val="000000"/>
+          <w:sz w:val="20"/>
+          <w:szCs w:val="20"/>
+          <w:lang w:eastAsia="en-GB"/>
+        </w:rPr>
+        <w:t xml:space="preserve"> </w:t>
+      </w:r>
+      <w:r>
+        <w:rPr>
+          <w:rFonts w:ascii="Courier New" w:eastAsia="Times New Roman" w:hAnsi="Courier New" w:cs="Times New Roman"/>
+          <w:b/>
+          <w:bCs/>
+          <w:color w:val="50FA7B"/>
+          <w:sz w:val="20"/>
+          <w:szCs w:val="20"/>
+          <w:lang w:eastAsia="en-GB"/>
+        </w:rPr>
+        <w:t>.</w:t>
+      </w:r>
+      <w:proofErr w:type="spellStart"/>
+      <w:r>
+        <w:rPr>
+          <w:rFonts w:ascii="Courier New" w:eastAsia="Times New Roman" w:hAnsi="Courier New" w:cs="Times New Roman"/>
+          <w:b/>
+          <w:bCs/>
+          <w:color w:val="50FA7B"/>
+          <w:sz w:val="20"/>
+          <w:szCs w:val="20"/>
+          <w:lang w:eastAsia="en-GB"/>
+        </w:rPr>
+        <w:t>asciiz</w:t>
+      </w:r>
+      <w:proofErr w:type="spellEnd"/>
+      <w:proofErr w:type="gramEnd"/>
+      <w:r>
+        <w:rPr>
+          <w:rFonts w:ascii="Courier New" w:eastAsia="Times New Roman" w:hAnsi="Courier New" w:cs="Times New Roman"/>
+          <w:color w:val="000000"/>
+          <w:sz w:val="20"/>
+          <w:szCs w:val="20"/>
+          <w:lang w:eastAsia="en-GB"/>
+        </w:rPr>
+        <w:t xml:space="preserve"> </w:t>
+      </w:r>
+      <w:r>
+        <w:rPr>
+          <w:rFonts w:ascii="Courier New" w:eastAsia="Times New Roman" w:hAnsi="Courier New" w:cs="Times New Roman"/>
+          <w:color w:val="FF5555"/>
+          <w:sz w:val="20"/>
+          <w:szCs w:val="20"/>
+          <w:lang w:eastAsia="en-GB"/>
+        </w:rPr>
+        <w:t>"Please input your 5 digit pin: \n"</w:t>
+      </w:r>
+    </w:p>
+    <w:p>
+      <w:pPr>
+        <w:shd w:val="clear" w:color="auto" w:fill="FFFFFF"/>
+        <w:spacing w:after="0" w:line="240" w:lineRule="auto"/>
+        <w:rPr>
+          <w:rFonts w:ascii="Courier New" w:eastAsia="Times New Roman" w:hAnsi="Courier New" w:cs="Times New Roman"/>
+          <w:color w:val="000000"/>
+          <w:sz w:val="20"/>
+          <w:szCs w:val="20"/>
+          <w:lang w:eastAsia="en-GB"/>
+        </w:rPr>
+      </w:pPr>
+      <w:r>
+        <w:rPr>
+          <w:rFonts w:ascii="Courier New" w:eastAsia="Times New Roman" w:hAnsi="Courier New" w:cs="Times New Roman"/>
+          <w:b/>
+          <w:bCs/>
+          <w:color w:val="F8F8F2"/>
+          <w:sz w:val="20"/>
+          <w:szCs w:val="20"/>
+          <w:shd w:val="clear" w:color="auto" w:fill="282A36"/>
+          <w:lang w:eastAsia="en-GB"/>
+        </w:rPr>
+        <w:t>result</w:t>
+      </w:r>
+      <w:proofErr w:type="gramStart"/>
+      <w:r>
+        <w:rPr>
+          <w:rFonts w:ascii="Courier New" w:eastAsia="Times New Roman" w:hAnsi="Courier New" w:cs="Times New Roman"/>
+          <w:b/>
+          <w:bCs/>
+          <w:color w:val="F8F8F2"/>
+          <w:sz w:val="20"/>
+          <w:szCs w:val="20"/>
+          <w:shd w:val="clear" w:color="auto" w:fill="282A36"/>
+          <w:lang w:eastAsia="en-GB"/>
+        </w:rPr>
+        <w:t>:</w:t>
+      </w:r>
+      <w:r>
+        <w:rPr>
+          <w:rFonts w:ascii="Courier New" w:eastAsia="Times New Roman" w:hAnsi="Courier New" w:cs="Times New Roman"/>
+          <w:color w:val="000000"/>
+          <w:sz w:val="20"/>
+          <w:szCs w:val="20"/>
+          <w:lang w:eastAsia="en-GB"/>
+        </w:rPr>
+        <w:t xml:space="preserve"> </w:t>
+      </w:r>
+      <w:r>
+        <w:rPr>
+          <w:rFonts w:ascii="Courier New" w:eastAsia="Times New Roman" w:hAnsi="Courier New" w:cs="Times New Roman"/>
+          <w:b/>
+          <w:bCs/>
+          <w:color w:val="50FA7B"/>
+          <w:sz w:val="20"/>
+          <w:szCs w:val="20"/>
+          <w:lang w:eastAsia="en-GB"/>
+        </w:rPr>
+        <w:t>.</w:t>
+      </w:r>
+      <w:proofErr w:type="spellStart"/>
+      <w:r>
+        <w:rPr>
+          <w:rFonts w:ascii="Courier New" w:eastAsia="Times New Roman" w:hAnsi="Courier New" w:cs="Times New Roman"/>
+          <w:b/>
+          <w:bCs/>
+          <w:color w:val="50FA7B"/>
+          <w:sz w:val="20"/>
+          <w:szCs w:val="20"/>
+          <w:lang w:eastAsia="en-GB"/>
+        </w:rPr>
+        <w:t>asciiz</w:t>
+      </w:r>
+      <w:proofErr w:type="spellEnd"/>
+      <w:proofErr w:type="gramEnd"/>
+      <w:r>
+        <w:rPr>
+          <w:rFonts w:ascii="Courier New" w:eastAsia="Times New Roman" w:hAnsi="Courier New" w:cs="Times New Roman"/>
+          <w:color w:val="000000"/>
+          <w:sz w:val="20"/>
+          <w:szCs w:val="20"/>
+          <w:lang w:eastAsia="en-GB"/>
+        </w:rPr>
+        <w:t xml:space="preserve"> </w:t>
+      </w:r>
+      <w:r>
+        <w:rPr>
+          <w:rFonts w:ascii="Courier New" w:eastAsia="Times New Roman" w:hAnsi="Courier New" w:cs="Times New Roman"/>
+          <w:color w:val="FF5555"/>
+          <w:sz w:val="20"/>
+          <w:szCs w:val="20"/>
+          <w:lang w:eastAsia="en-GB"/>
+        </w:rPr>
+        <w:t>"Result of division by 3.3: "</w:t>
+      </w:r>
+    </w:p>
+    <w:p>
+      <w:pPr>
+        <w:shd w:val="clear" w:color="auto" w:fill="FFFFFF"/>
+        <w:spacing w:after="0" w:line="240" w:lineRule="auto"/>
+        <w:rPr>
+          <w:rFonts w:ascii="Courier New" w:eastAsia="Times New Roman" w:hAnsi="Courier New" w:cs="Times New Roman"/>
+          <w:color w:val="000000"/>
+          <w:sz w:val="20"/>
+          <w:szCs w:val="20"/>
+          <w:lang w:eastAsia="en-GB"/>
+        </w:rPr>
+      </w:pPr>
+      <w:r>
+        <w:rPr>
+          <w:rFonts w:ascii="Courier New" w:eastAsia="Times New Roman" w:hAnsi="Courier New" w:cs="Times New Roman"/>
+          <w:b/>
+          <w:bCs/>
+          <w:color w:val="F8F8F2"/>
+          <w:sz w:val="20"/>
+          <w:szCs w:val="20"/>
+          <w:shd w:val="clear" w:color="auto" w:fill="282A36"/>
+          <w:lang w:eastAsia="en-GB"/>
+        </w:rPr>
+        <w:t>divisor</w:t>
+      </w:r>
+      <w:proofErr w:type="gramStart"/>
+      <w:r>
+        <w:rPr>
+          <w:rFonts w:ascii="Courier New" w:eastAsia="Times New Roman" w:hAnsi="Courier New" w:cs="Times New Roman"/>
+          <w:b/>
+          <w:bCs/>
+          <w:color w:val="F8F8F2"/>
+          <w:sz w:val="20"/>
+          <w:szCs w:val="20"/>
+          <w:shd w:val="clear" w:color="auto" w:fill="282A36"/>
+          <w:lang w:eastAsia="en-GB"/>
+        </w:rPr>
+        <w:t>:</w:t>
+      </w:r>
+      <w:r>
+        <w:rPr>
+          <w:rFonts w:ascii="Courier New" w:eastAsia="Times New Roman" w:hAnsi="Courier New" w:cs="Times New Roman"/>
+          <w:color w:val="000000"/>
+          <w:sz w:val="20"/>
+          <w:szCs w:val="20"/>
+          <w:lang w:eastAsia="en-GB"/>
+        </w:rPr>
+        <w:t xml:space="preserve"> </w:t>
+      </w:r>
+      <w:r>
+        <w:rPr>
+          <w:rFonts w:ascii="Courier New" w:eastAsia="Times New Roman" w:hAnsi="Courier New" w:cs="Times New Roman"/>
+          <w:b/>
+          <w:bCs/>
+          <w:color w:val="50FA7B"/>
+          <w:sz w:val="20"/>
+          <w:szCs w:val="20"/>
+          <w:lang w:eastAsia="en-GB"/>
+        </w:rPr>
+        <w:t>.float</w:t>
+      </w:r>
+      <w:proofErr w:type="gramEnd"/>
+      <w:r>
+        <w:rPr>
+          <w:rFonts w:ascii="Courier New" w:eastAsia="Times New Roman" w:hAnsi="Courier New" w:cs="Times New Roman"/>
+          <w:color w:val="000000"/>
+          <w:sz w:val="20"/>
+          <w:szCs w:val="20"/>
+          <w:lang w:eastAsia="en-GB"/>
+        </w:rPr>
+        <w:t xml:space="preserve"> </w:t>
+      </w:r>
+      <w:r>
+        <w:rPr>
+          <w:rFonts w:ascii="Courier New" w:eastAsia="Times New Roman" w:hAnsi="Courier New" w:cs="Times New Roman"/>
+          <w:color w:val="FF5555"/>
+          <w:sz w:val="20"/>
+          <w:szCs w:val="20"/>
+          <w:lang w:eastAsia="en-GB"/>
+        </w:rPr>
+        <w:t>3.3</w:t>
+      </w:r>
+    </w:p>
+    <w:p>
+      <w:pPr>
+        <w:shd w:val="clear" w:color="auto" w:fill="FFFFFF"/>
+        <w:spacing w:after="0" w:line="240" w:lineRule="auto"/>
+        <w:rPr>
+          <w:rFonts w:ascii="Courier New" w:eastAsia="Times New Roman" w:hAnsi="Courier New" w:cs="Times New Roman"/>
+          <w:color w:val="000000"/>
+          <w:sz w:val="20"/>
+          <w:szCs w:val="20"/>
+          <w:lang w:eastAsia="en-GB"/>
+        </w:rPr>
+      </w:pPr>
+    </w:p>
+    <w:p>
+      <w:pPr>
+        <w:shd w:val="clear" w:color="auto" w:fill="FFFFFF"/>
+        <w:spacing w:after="0" w:line="240" w:lineRule="auto"/>
+        <w:rPr>
+          <w:rFonts w:ascii="Courier New" w:eastAsia="Times New Roman" w:hAnsi="Courier New" w:cs="Times New Roman"/>
+          <w:color w:val="000000"/>
+          <w:sz w:val="20"/>
+          <w:szCs w:val="20"/>
+          <w:lang w:eastAsia="en-GB"/>
+        </w:rPr>
+      </w:pPr>
+      <w:r>
+        <w:rPr>
+          <w:rFonts w:ascii="Courier New" w:eastAsia="Times New Roman" w:hAnsi="Courier New" w:cs="Times New Roman"/>
+          <w:b/>
+          <w:bCs/>
+          <w:color w:val="50FA7B"/>
+          <w:sz w:val="20"/>
+          <w:szCs w:val="20"/>
+          <w:lang w:eastAsia="en-GB"/>
+        </w:rPr>
+        <w:t>.text</w:t>
+      </w:r>
+    </w:p>
+    <w:p>
+      <w:pPr>
+        <w:shd w:val="clear" w:color="auto" w:fill="FFFFFF"/>
+        <w:spacing w:after="0" w:line="240" w:lineRule="auto"/>
+        <w:rPr>
+          <w:rFonts w:ascii="Courier New" w:eastAsia="Times New Roman" w:hAnsi="Courier New" w:cs="Times New Roman"/>
+          <w:color w:val="6272A4"/>
+          <w:sz w:val="20"/>
+          <w:szCs w:val="20"/>
+          <w:lang w:eastAsia="en-GB"/>
+        </w:rPr>
+      </w:pPr>
+      <w:r>
+        <w:rPr>
+          <w:rFonts w:ascii="Courier New" w:eastAsia="Times New Roman" w:hAnsi="Courier New" w:cs="Times New Roman"/>
+          <w:color w:val="6272A4"/>
+          <w:sz w:val="20"/>
+          <w:szCs w:val="20"/>
+          <w:lang w:eastAsia="en-GB"/>
+        </w:rPr>
+        <w:t>################## START ######################################</w:t>
+      </w:r>
+    </w:p>
+    <w:p>
+      <w:pPr>
+        <w:shd w:val="clear" w:color="auto" w:fill="FFFFFF"/>
+        <w:spacing w:after="0" w:line="240" w:lineRule="auto"/>
+        <w:rPr>
+          <w:rFonts w:ascii="Courier New" w:eastAsia="Times New Roman" w:hAnsi="Courier New" w:cs="Times New Roman"/>
+          <w:color w:val="000000"/>
+          <w:sz w:val="20"/>
+          <w:szCs w:val="20"/>
+          <w:lang w:eastAsia="en-GB"/>
+        </w:rPr>
+      </w:pPr>
+      <w:r>
+        <w:rPr>
+          <w:rFonts w:ascii="Courier New" w:eastAsia="Times New Roman" w:hAnsi="Courier New" w:cs="Times New Roman"/>
+          <w:b/>
+          <w:bCs/>
+          <w:color w:val="F8F8F2"/>
+          <w:sz w:val="20"/>
+          <w:szCs w:val="20"/>
+          <w:shd w:val="clear" w:color="auto" w:fill="282A36"/>
+          <w:lang w:eastAsia="en-GB"/>
+        </w:rPr>
+        <w:t>main:</w:t>
+      </w:r>
+    </w:p>
+    <w:p>
+      <w:pPr>
+        <w:shd w:val="clear" w:color="auto" w:fill="FFFFFF"/>
+        <w:spacing w:after="0" w:line="240" w:lineRule="auto"/>
+        <w:rPr>
+          <w:rFonts w:ascii="Courier New" w:eastAsia="Times New Roman" w:hAnsi="Courier New" w:cs="Times New Roman"/>
+          <w:color w:val="6272A4"/>
+          <w:sz w:val="20"/>
+          <w:szCs w:val="20"/>
+          <w:lang w:eastAsia="en-GB"/>
+        </w:rPr>
+      </w:pPr>
+      <w:r>
+        <w:rPr>
+          <w:rFonts w:ascii="Courier New" w:eastAsia="Times New Roman" w:hAnsi="Courier New" w:cs="Times New Roman"/>
+          <w:color w:val="6272A4"/>
+          <w:sz w:val="20"/>
+          <w:szCs w:val="20"/>
+          <w:lang w:eastAsia="en-GB"/>
+        </w:rPr>
+        <w:t>#output text to screen</w:t>
+      </w:r>
+    </w:p>
+    <w:p>
+      <w:pPr>
+        <w:shd w:val="clear" w:color="auto" w:fill="FFFFFF"/>
+        <w:spacing w:after="0" w:line="240" w:lineRule="auto"/>
+        <w:rPr>
+          <w:rFonts w:ascii="Courier New" w:eastAsia="Times New Roman" w:hAnsi="Courier New" w:cs="Times New Roman"/>
+          <w:color w:val="000000"/>
+          <w:sz w:val="20"/>
+          <w:szCs w:val="20"/>
+          <w:lang w:eastAsia="en-GB"/>
+        </w:rPr>
+      </w:pPr>
+      <w:r>
+        <w:rPr>
+          <w:rFonts w:ascii="Courier New" w:eastAsia="Times New Roman" w:hAnsi="Courier New" w:cs="Times New Roman"/>
+          <w:b/>
+          <w:bCs/>
+          <w:color w:val="FF8080"/>
+          <w:sz w:val="20"/>
+          <w:szCs w:val="20"/>
+          <w:lang w:eastAsia="en-GB"/>
+        </w:rPr>
+        <w:t>la</w:t>
+      </w:r>
+      <w:r>
+        <w:rPr>
+          <w:rFonts w:ascii="Courier New" w:eastAsia="Times New Roman" w:hAnsi="Courier New" w:cs="Times New Roman"/>
+          <w:color w:val="000000"/>
+          <w:sz w:val="20"/>
+          <w:szCs w:val="20"/>
+          <w:lang w:eastAsia="en-GB"/>
+        </w:rPr>
+        <w:t xml:space="preserve"> </w:t>
+      </w:r>
+      <w:r>
+        <w:rPr>
+          <w:rFonts w:ascii="Courier New" w:eastAsia="Times New Roman" w:hAnsi="Courier New" w:cs="Times New Roman"/>
+          <w:color w:val="8BE9FD"/>
+          <w:sz w:val="20"/>
+          <w:szCs w:val="20"/>
+          <w:lang w:eastAsia="en-GB"/>
+        </w:rPr>
+        <w:t>$a0</w:t>
+      </w:r>
+      <w:r>
+        <w:rPr>
+          <w:rFonts w:ascii="Courier New" w:eastAsia="Times New Roman" w:hAnsi="Courier New" w:cs="Times New Roman"/>
+          <w:color w:val="FF79C6"/>
+          <w:sz w:val="20"/>
+          <w:szCs w:val="20"/>
+          <w:lang w:eastAsia="en-GB"/>
+        </w:rPr>
+        <w:t>,</w:t>
+      </w:r>
+      <w:r>
+        <w:rPr>
+          <w:rFonts w:ascii="Courier New" w:eastAsia="Times New Roman" w:hAnsi="Courier New" w:cs="Times New Roman"/>
+          <w:color w:val="000000"/>
+          <w:sz w:val="20"/>
+          <w:szCs w:val="20"/>
+          <w:lang w:eastAsia="en-GB"/>
+        </w:rPr>
+        <w:t xml:space="preserve"> </w:t>
+      </w:r>
+      <w:r>
+        <w:rPr>
+          <w:rFonts w:ascii="Courier New" w:eastAsia="Times New Roman" w:hAnsi="Courier New" w:cs="Times New Roman"/>
+          <w:b/>
+          <w:bCs/>
+          <w:color w:val="F8F8F2"/>
+          <w:sz w:val="20"/>
+          <w:szCs w:val="20"/>
+          <w:shd w:val="clear" w:color="auto" w:fill="282A36"/>
+          <w:lang w:eastAsia="en-GB"/>
+        </w:rPr>
+        <w:t>prompt</w:t>
+      </w:r>
+    </w:p>
+    <w:p>
+      <w:pPr>
+        <w:shd w:val="clear" w:color="auto" w:fill="FFFFFF"/>
+        <w:spacing w:after="0" w:line="240" w:lineRule="auto"/>
+        <w:rPr>
+          <w:rFonts w:ascii="Courier New" w:eastAsia="Times New Roman" w:hAnsi="Courier New" w:cs="Times New Roman"/>
+          <w:color w:val="000000"/>
+          <w:sz w:val="20"/>
+          <w:szCs w:val="20"/>
+          <w:lang w:eastAsia="en-GB"/>
+        </w:rPr>
+      </w:pPr>
+      <w:r>
+        <w:rPr>
+          <w:rFonts w:ascii="Courier New" w:eastAsia="Times New Roman" w:hAnsi="Courier New" w:cs="Times New Roman"/>
+          <w:b/>
+          <w:bCs/>
+          <w:color w:val="FF8080"/>
+          <w:sz w:val="20"/>
+          <w:szCs w:val="20"/>
+          <w:lang w:eastAsia="en-GB"/>
+        </w:rPr>
+        <w:t>li</w:t>
+      </w:r>
+      <w:r>
+        <w:rPr>
+          <w:rFonts w:ascii="Courier New" w:eastAsia="Times New Roman" w:hAnsi="Courier New" w:cs="Times New Roman"/>
+          <w:color w:val="000000"/>
+          <w:sz w:val="20"/>
+          <w:szCs w:val="20"/>
+          <w:lang w:eastAsia="en-GB"/>
+        </w:rPr>
+        <w:t xml:space="preserve"> </w:t>
+      </w:r>
+      <w:r>
+        <w:rPr>
+          <w:rFonts w:ascii="Courier New" w:eastAsia="Times New Roman" w:hAnsi="Courier New" w:cs="Times New Roman"/>
+          <w:color w:val="8BE9FD"/>
+          <w:sz w:val="20"/>
+          <w:szCs w:val="20"/>
+          <w:lang w:eastAsia="en-GB"/>
+        </w:rPr>
+        <w:t>$v0</w:t>
+      </w:r>
+      <w:r>
+        <w:rPr>
+          <w:rFonts w:ascii="Courier New" w:eastAsia="Times New Roman" w:hAnsi="Courier New" w:cs="Times New Roman"/>
+          <w:color w:val="FF79C6"/>
+          <w:sz w:val="20"/>
+          <w:szCs w:val="20"/>
+          <w:lang w:eastAsia="en-GB"/>
+        </w:rPr>
+        <w:t>,</w:t>
+      </w:r>
+      <w:r>
+        <w:rPr>
+          <w:rFonts w:ascii="Courier New" w:eastAsia="Times New Roman" w:hAnsi="Courier New" w:cs="Times New Roman"/>
+          <w:color w:val="000000"/>
+          <w:sz w:val="20"/>
+          <w:szCs w:val="20"/>
+          <w:lang w:eastAsia="en-GB"/>
+        </w:rPr>
+        <w:t xml:space="preserve"> </w:t>
+      </w:r>
+      <w:r>
+        <w:rPr>
+          <w:rFonts w:ascii="Courier New" w:eastAsia="Times New Roman" w:hAnsi="Courier New" w:cs="Times New Roman"/>
+          <w:color w:val="FF5555"/>
+          <w:sz w:val="20"/>
+          <w:szCs w:val="20"/>
+          <w:lang w:eastAsia="en-GB"/>
+        </w:rPr>
+        <w:t>4</w:t>
+      </w:r>
+    </w:p>
+    <w:p>
+      <w:pPr>
+        <w:shd w:val="clear" w:color="auto" w:fill="FFFFFF"/>
+        <w:spacing w:after="0" w:line="240" w:lineRule="auto"/>
+        <w:rPr>
+          <w:rFonts w:ascii="Courier New" w:eastAsia="Times New Roman" w:hAnsi="Courier New" w:cs="Times New Roman"/>
+          <w:color w:val="000000"/>
+          <w:sz w:val="20"/>
+          <w:szCs w:val="20"/>
+          <w:lang w:eastAsia="en-GB"/>
+        </w:rPr>
+      </w:pPr>
+      <w:proofErr w:type="spellStart"/>
+      <w:r>
+        <w:rPr>
+          <w:rFonts w:ascii="Courier New" w:eastAsia="Times New Roman" w:hAnsi="Courier New" w:cs="Times New Roman"/>
+          <w:b/>
+          <w:bCs/>
+          <w:color w:val="FF8080"/>
+          <w:sz w:val="20"/>
+          <w:szCs w:val="20"/>
+          <w:lang w:eastAsia="en-GB"/>
+        </w:rPr>
+        <w:t>syscall</w:t>
+      </w:r>
+      <w:proofErr w:type="spellEnd"/>
+    </w:p>
+    <w:p>
+      <w:pPr>
+        <w:shd w:val="clear" w:color="auto" w:fill="FFFFFF"/>
+        <w:spacing w:after="0" w:line="240" w:lineRule="auto"/>
+        <w:rPr>
+          <w:rFonts w:ascii="Courier New" w:eastAsia="Times New Roman" w:hAnsi="Courier New" w:cs="Times New Roman"/>
+          <w:color w:val="000000"/>
+          <w:sz w:val="20"/>
+          <w:szCs w:val="20"/>
+          <w:lang w:eastAsia="en-GB"/>
+        </w:rPr>
+      </w:pPr>
+    </w:p>
+    <w:p>
+      <w:pPr>
+        <w:shd w:val="clear" w:color="auto" w:fill="FFFFFF"/>
+        <w:spacing w:after="0" w:line="240" w:lineRule="auto"/>
+        <w:rPr>
+          <w:rFonts w:ascii="Courier New" w:eastAsia="Times New Roman" w:hAnsi="Courier New" w:cs="Times New Roman"/>
+          <w:color w:val="6272A4"/>
+          <w:sz w:val="20"/>
+          <w:szCs w:val="20"/>
+          <w:lang w:eastAsia="en-GB"/>
+        </w:rPr>
+      </w:pPr>
+      <w:r>
+        <w:rPr>
+          <w:rFonts w:ascii="Courier New" w:eastAsia="Times New Roman" w:hAnsi="Courier New" w:cs="Times New Roman"/>
+          <w:color w:val="6272A4"/>
+          <w:sz w:val="20"/>
+          <w:szCs w:val="20"/>
+          <w:lang w:eastAsia="en-GB"/>
+        </w:rPr>
+        <w:t>#get user input</w:t>
+      </w:r>
+    </w:p>
+    <w:p>
+      <w:pPr>
+        <w:shd w:val="clear" w:color="auto" w:fill="FFFFFF"/>
+        <w:spacing w:after="0" w:line="240" w:lineRule="auto"/>
+        <w:rPr>
+          <w:rFonts w:ascii="Courier New" w:eastAsia="Times New Roman" w:hAnsi="Courier New" w:cs="Times New Roman"/>
+          <w:color w:val="000000"/>
+          <w:sz w:val="20"/>
+          <w:szCs w:val="20"/>
+          <w:lang w:eastAsia="en-GB"/>
+        </w:rPr>
+      </w:pPr>
+      <w:r>
+        <w:rPr>
+          <w:rFonts w:ascii="Courier New" w:eastAsia="Times New Roman" w:hAnsi="Courier New" w:cs="Times New Roman"/>
+          <w:b/>
+          <w:bCs/>
+          <w:color w:val="FF8080"/>
+          <w:sz w:val="20"/>
+          <w:szCs w:val="20"/>
+          <w:lang w:eastAsia="en-GB"/>
+        </w:rPr>
+        <w:t>li</w:t>
+      </w:r>
+      <w:r>
+        <w:rPr>
+          <w:rFonts w:ascii="Courier New" w:eastAsia="Times New Roman" w:hAnsi="Courier New" w:cs="Times New Roman"/>
+          <w:color w:val="000000"/>
+          <w:sz w:val="20"/>
+          <w:szCs w:val="20"/>
+          <w:lang w:eastAsia="en-GB"/>
+        </w:rPr>
+        <w:t xml:space="preserve"> </w:t>
+      </w:r>
+      <w:r>
+        <w:rPr>
+          <w:rFonts w:ascii="Courier New" w:eastAsia="Times New Roman" w:hAnsi="Courier New" w:cs="Times New Roman"/>
+          <w:color w:val="8BE9FD"/>
+          <w:sz w:val="20"/>
+          <w:szCs w:val="20"/>
+          <w:lang w:eastAsia="en-GB"/>
+        </w:rPr>
+        <w:t>$v0</w:t>
+      </w:r>
+      <w:r>
+        <w:rPr>
+          <w:rFonts w:ascii="Courier New" w:eastAsia="Times New Roman" w:hAnsi="Courier New" w:cs="Times New Roman"/>
+          <w:color w:val="FF79C6"/>
+          <w:sz w:val="20"/>
+          <w:szCs w:val="20"/>
+          <w:lang w:eastAsia="en-GB"/>
+        </w:rPr>
+        <w:t>,</w:t>
+      </w:r>
+      <w:r>
+        <w:rPr>
+          <w:rFonts w:ascii="Courier New" w:eastAsia="Times New Roman" w:hAnsi="Courier New" w:cs="Times New Roman"/>
+          <w:color w:val="000000"/>
+          <w:sz w:val="20"/>
+          <w:szCs w:val="20"/>
+          <w:lang w:eastAsia="en-GB"/>
+        </w:rPr>
+        <w:t xml:space="preserve"> </w:t>
+      </w:r>
+      <w:r>
+        <w:rPr>
+          <w:rFonts w:ascii="Courier New" w:eastAsia="Times New Roman" w:hAnsi="Courier New" w:cs="Times New Roman"/>
+          <w:color w:val="FF5555"/>
+          <w:sz w:val="20"/>
+          <w:szCs w:val="20"/>
+          <w:lang w:eastAsia="en-GB"/>
+        </w:rPr>
+        <w:t>6</w:t>
+      </w:r>
+    </w:p>
+    <w:p>
+      <w:pPr>
+        <w:shd w:val="clear" w:color="auto" w:fill="FFFFFF"/>
+        <w:spacing w:after="0" w:line="240" w:lineRule="auto"/>
+        <w:rPr>
+          <w:rFonts w:ascii="Courier New" w:eastAsia="Times New Roman" w:hAnsi="Courier New" w:cs="Times New Roman"/>
+          <w:color w:val="000000"/>
+          <w:sz w:val="20"/>
+          <w:szCs w:val="20"/>
+          <w:lang w:eastAsia="en-GB"/>
+        </w:rPr>
+      </w:pPr>
+      <w:proofErr w:type="spellStart"/>
+      <w:r>
+        <w:rPr>
+          <w:rFonts w:ascii="Courier New" w:eastAsia="Times New Roman" w:hAnsi="Courier New" w:cs="Times New Roman"/>
+          <w:b/>
+          <w:bCs/>
+          <w:color w:val="FF8080"/>
+          <w:sz w:val="20"/>
+          <w:szCs w:val="20"/>
+          <w:lang w:eastAsia="en-GB"/>
+        </w:rPr>
+        <w:t>syscall</w:t>
+      </w:r>
+      <w:proofErr w:type="spellEnd"/>
+    </w:p>
+    <w:p>
+      <w:pPr>
+        <w:shd w:val="clear" w:color="auto" w:fill="FFFFFF"/>
+        <w:spacing w:after="0" w:line="240" w:lineRule="auto"/>
+        <w:rPr>
+          <w:rFonts w:ascii="Courier New" w:eastAsia="Times New Roman" w:hAnsi="Courier New" w:cs="Times New Roman"/>
+          <w:color w:val="000000"/>
+          <w:sz w:val="20"/>
+          <w:szCs w:val="20"/>
+          <w:lang w:eastAsia="en-GB"/>
+        </w:rPr>
+      </w:pPr>
+    </w:p>
+    <w:p>
+      <w:pPr>
+        <w:shd w:val="clear" w:color="auto" w:fill="FFFFFF"/>
+        <w:spacing w:after="0" w:line="240" w:lineRule="auto"/>
+        <w:rPr>
+          <w:rFonts w:ascii="Courier New" w:eastAsia="Times New Roman" w:hAnsi="Courier New" w:cs="Times New Roman"/>
+          <w:color w:val="000000"/>
+          <w:sz w:val="20"/>
+          <w:szCs w:val="20"/>
+          <w:lang w:eastAsia="en-GB"/>
+        </w:rPr>
+      </w:pPr>
+    </w:p>
+    <w:p>
+      <w:pPr>
+        <w:shd w:val="clear" w:color="auto" w:fill="FFFFFF"/>
+        <w:spacing w:after="0" w:line="240" w:lineRule="auto"/>
+        <w:rPr>
+          <w:rFonts w:ascii="Courier New" w:eastAsia="Times New Roman" w:hAnsi="Courier New" w:cs="Times New Roman"/>
+          <w:color w:val="000000"/>
+          <w:sz w:val="20"/>
+          <w:szCs w:val="20"/>
+          <w:lang w:eastAsia="en-GB"/>
+        </w:rPr>
+      </w:pPr>
+    </w:p>
+    <w:p>
+      <w:pPr>
+        <w:shd w:val="clear" w:color="auto" w:fill="FFFFFF"/>
+        <w:spacing w:after="0" w:line="240" w:lineRule="auto"/>
+        <w:rPr>
+          <w:rFonts w:ascii="Courier New" w:eastAsia="Times New Roman" w:hAnsi="Courier New" w:cs="Times New Roman"/>
+          <w:color w:val="6272A4"/>
+          <w:sz w:val="20"/>
+          <w:szCs w:val="20"/>
+          <w:lang w:eastAsia="en-GB"/>
+        </w:rPr>
+      </w:pPr>
+      <w:r>
+        <w:rPr>
+          <w:rFonts w:ascii="Courier New" w:eastAsia="Times New Roman" w:hAnsi="Courier New" w:cs="Times New Roman"/>
+          <w:color w:val="6272A4"/>
+          <w:sz w:val="20"/>
+          <w:szCs w:val="20"/>
+          <w:lang w:eastAsia="en-GB"/>
+        </w:rPr>
+        <w:t>####################### DIVIDE!!! #####################################</w:t>
+      </w:r>
+    </w:p>
+    <w:p>
+      <w:pPr>
+        <w:shd w:val="clear" w:color="auto" w:fill="FFFFFF"/>
+        <w:spacing w:after="0" w:line="240" w:lineRule="auto"/>
+        <w:rPr>
+          <w:rFonts w:ascii="Courier New" w:eastAsia="Times New Roman" w:hAnsi="Courier New" w:cs="Times New Roman"/>
+          <w:color w:val="000000"/>
+          <w:sz w:val="20"/>
+          <w:szCs w:val="20"/>
+          <w:lang w:eastAsia="en-GB"/>
+        </w:rPr>
+      </w:pPr>
+    </w:p>
+    <w:p>
+      <w:pPr>
+        <w:shd w:val="clear" w:color="auto" w:fill="FFFFFF"/>
+        <w:spacing w:after="0" w:line="240" w:lineRule="auto"/>
+        <w:rPr>
+          <w:rFonts w:ascii="Courier New" w:eastAsia="Times New Roman" w:hAnsi="Courier New" w:cs="Times New Roman"/>
+          <w:color w:val="000000"/>
+          <w:sz w:val="20"/>
+          <w:szCs w:val="20"/>
+          <w:lang w:eastAsia="en-GB"/>
+        </w:rPr>
+      </w:pPr>
+      <w:r>
+        <w:rPr>
+          <w:rFonts w:ascii="Courier New" w:eastAsia="Times New Roman" w:hAnsi="Courier New" w:cs="Times New Roman"/>
+          <w:b/>
+          <w:bCs/>
+          <w:color w:val="F8F8F2"/>
+          <w:sz w:val="20"/>
+          <w:szCs w:val="20"/>
+          <w:shd w:val="clear" w:color="auto" w:fill="282A36"/>
+          <w:lang w:eastAsia="en-GB"/>
+        </w:rPr>
+        <w:t>divide:</w:t>
+      </w:r>
+    </w:p>
+    <w:p>
+      <w:pPr>
+        <w:shd w:val="clear" w:color="auto" w:fill="FFFFFF"/>
+        <w:spacing w:after="0" w:line="240" w:lineRule="auto"/>
+        <w:rPr>
+          <w:rFonts w:ascii="Courier New" w:eastAsia="Times New Roman" w:hAnsi="Courier New" w:cs="Times New Roman"/>
+          <w:color w:val="000000"/>
+          <w:sz w:val="20"/>
+          <w:szCs w:val="20"/>
+          <w:lang w:eastAsia="en-GB"/>
+        </w:rPr>
+      </w:pPr>
+      <w:proofErr w:type="spellStart"/>
+      <w:r>
+        <w:rPr>
+          <w:rFonts w:ascii="Courier New" w:eastAsia="Times New Roman" w:hAnsi="Courier New" w:cs="Times New Roman"/>
+          <w:b/>
+          <w:bCs/>
+          <w:color w:val="FF8080"/>
+          <w:sz w:val="20"/>
+          <w:szCs w:val="20"/>
+          <w:lang w:eastAsia="en-GB"/>
+        </w:rPr>
+        <w:t>l.s</w:t>
+      </w:r>
+      <w:proofErr w:type="spellEnd"/>
+      <w:r>
+        <w:rPr>
+          <w:rFonts w:ascii="Courier New" w:eastAsia="Times New Roman" w:hAnsi="Courier New" w:cs="Times New Roman"/>
+          <w:color w:val="000000"/>
+          <w:sz w:val="20"/>
+          <w:szCs w:val="20"/>
+          <w:lang w:eastAsia="en-GB"/>
+        </w:rPr>
+        <w:t xml:space="preserve"> </w:t>
+      </w:r>
+      <w:r>
+        <w:rPr>
+          <w:rFonts w:ascii="Courier New" w:eastAsia="Times New Roman" w:hAnsi="Courier New" w:cs="Times New Roman"/>
+          <w:b/>
+          <w:bCs/>
+          <w:color w:val="F8F8F2"/>
+          <w:sz w:val="20"/>
+          <w:szCs w:val="20"/>
+          <w:shd w:val="clear" w:color="auto" w:fill="282A36"/>
+          <w:lang w:eastAsia="en-GB"/>
+        </w:rPr>
+        <w:t>$f2</w:t>
+      </w:r>
+      <w:r>
+        <w:rPr>
+          <w:rFonts w:ascii="Courier New" w:eastAsia="Times New Roman" w:hAnsi="Courier New" w:cs="Times New Roman"/>
+          <w:color w:val="FF79C6"/>
+          <w:sz w:val="20"/>
+          <w:szCs w:val="20"/>
+          <w:lang w:eastAsia="en-GB"/>
+        </w:rPr>
+        <w:t>,</w:t>
+      </w:r>
+      <w:r>
+        <w:rPr>
+          <w:rFonts w:ascii="Courier New" w:eastAsia="Times New Roman" w:hAnsi="Courier New" w:cs="Times New Roman"/>
+          <w:color w:val="000000"/>
+          <w:sz w:val="20"/>
+          <w:szCs w:val="20"/>
+          <w:lang w:eastAsia="en-GB"/>
+        </w:rPr>
+        <w:t xml:space="preserve"> </w:t>
+      </w:r>
+      <w:r>
+        <w:rPr>
+          <w:rFonts w:ascii="Courier New" w:eastAsia="Times New Roman" w:hAnsi="Courier New" w:cs="Times New Roman"/>
+          <w:b/>
+          <w:bCs/>
+          <w:color w:val="F8F8F2"/>
+          <w:sz w:val="20"/>
+          <w:szCs w:val="20"/>
+          <w:shd w:val="clear" w:color="auto" w:fill="282A36"/>
+          <w:lang w:eastAsia="en-GB"/>
+        </w:rPr>
+        <w:t>divisor</w:t>
+      </w:r>
+    </w:p>
+    <w:p>
+      <w:pPr>
+        <w:shd w:val="clear" w:color="auto" w:fill="FFFFFF"/>
+        <w:spacing w:after="0" w:line="240" w:lineRule="auto"/>
+        <w:rPr>
+          <w:rFonts w:ascii="Courier New" w:eastAsia="Times New Roman" w:hAnsi="Courier New" w:cs="Times New Roman"/>
+          <w:color w:val="000000"/>
+          <w:sz w:val="20"/>
+          <w:szCs w:val="20"/>
+          <w:lang w:eastAsia="en-GB"/>
+        </w:rPr>
+      </w:pPr>
+    </w:p>
+    <w:p>
+      <w:pPr>
+        <w:shd w:val="clear" w:color="auto" w:fill="FFFFFF"/>
+        <w:spacing w:after="0" w:line="240" w:lineRule="auto"/>
+        <w:rPr>
+          <w:rFonts w:ascii="Courier New" w:eastAsia="Times New Roman" w:hAnsi="Courier New" w:cs="Times New Roman"/>
+          <w:color w:val="6272A4"/>
+          <w:sz w:val="20"/>
+          <w:szCs w:val="20"/>
+          <w:lang w:eastAsia="en-GB"/>
+        </w:rPr>
+      </w:pPr>
+      <w:r>
+        <w:rPr>
+          <w:rFonts w:ascii="Courier New" w:eastAsia="Times New Roman" w:hAnsi="Courier New" w:cs="Times New Roman"/>
+          <w:color w:val="6272A4"/>
+          <w:sz w:val="20"/>
+          <w:szCs w:val="20"/>
+          <w:lang w:eastAsia="en-GB"/>
+        </w:rPr>
+        <w:t xml:space="preserve">#divide by 3.3 in </w:t>
+      </w:r>
+      <w:proofErr w:type="spellStart"/>
+      <w:r>
+        <w:rPr>
+          <w:rFonts w:ascii="Courier New" w:eastAsia="Times New Roman" w:hAnsi="Courier New" w:cs="Times New Roman"/>
+          <w:color w:val="6272A4"/>
+          <w:sz w:val="20"/>
+          <w:szCs w:val="20"/>
+          <w:lang w:eastAsia="en-GB"/>
+        </w:rPr>
+        <w:t>co processor</w:t>
+      </w:r>
+      <w:proofErr w:type="spellEnd"/>
+    </w:p>
+    <w:p>
+      <w:pPr>
+        <w:shd w:val="clear" w:color="auto" w:fill="FFFFFF"/>
+        <w:spacing w:after="0" w:line="240" w:lineRule="auto"/>
+        <w:rPr>
+          <w:rFonts w:ascii="Courier New" w:eastAsia="Times New Roman" w:hAnsi="Courier New" w:cs="Times New Roman"/>
+          <w:color w:val="000000"/>
+          <w:sz w:val="20"/>
+          <w:szCs w:val="20"/>
+          <w:lang w:eastAsia="en-GB"/>
+        </w:rPr>
+      </w:pPr>
+      <w:proofErr w:type="spellStart"/>
+      <w:r>
+        <w:rPr>
+          <w:rFonts w:ascii="Courier New" w:eastAsia="Times New Roman" w:hAnsi="Courier New" w:cs="Times New Roman"/>
+          <w:b/>
+          <w:bCs/>
+          <w:color w:val="FF8080"/>
+          <w:sz w:val="20"/>
+          <w:szCs w:val="20"/>
+          <w:lang w:eastAsia="en-GB"/>
+        </w:rPr>
+        <w:t>div.s</w:t>
+      </w:r>
+      <w:proofErr w:type="spellEnd"/>
+      <w:r>
+        <w:rPr>
+          <w:rFonts w:ascii="Courier New" w:eastAsia="Times New Roman" w:hAnsi="Courier New" w:cs="Times New Roman"/>
+          <w:color w:val="000000"/>
+          <w:sz w:val="20"/>
+          <w:szCs w:val="20"/>
+          <w:lang w:eastAsia="en-GB"/>
+        </w:rPr>
+        <w:t xml:space="preserve"> </w:t>
+      </w:r>
+      <w:r>
+        <w:rPr>
+          <w:rFonts w:ascii="Courier New" w:eastAsia="Times New Roman" w:hAnsi="Courier New" w:cs="Times New Roman"/>
+          <w:b/>
+          <w:bCs/>
+          <w:color w:val="F8F8F2"/>
+          <w:sz w:val="20"/>
+          <w:szCs w:val="20"/>
+          <w:shd w:val="clear" w:color="auto" w:fill="282A36"/>
+          <w:lang w:eastAsia="en-GB"/>
+        </w:rPr>
+        <w:t>$f12</w:t>
+      </w:r>
+      <w:r>
+        <w:rPr>
+          <w:rFonts w:ascii="Courier New" w:eastAsia="Times New Roman" w:hAnsi="Courier New" w:cs="Times New Roman"/>
+          <w:color w:val="FF79C6"/>
+          <w:sz w:val="20"/>
+          <w:szCs w:val="20"/>
+          <w:lang w:eastAsia="en-GB"/>
+        </w:rPr>
+        <w:t>,</w:t>
+      </w:r>
+      <w:r>
+        <w:rPr>
+          <w:rFonts w:ascii="Courier New" w:eastAsia="Times New Roman" w:hAnsi="Courier New" w:cs="Times New Roman"/>
+          <w:color w:val="000000"/>
+          <w:sz w:val="20"/>
+          <w:szCs w:val="20"/>
+          <w:lang w:eastAsia="en-GB"/>
+        </w:rPr>
+        <w:t xml:space="preserve"> </w:t>
+      </w:r>
+      <w:r>
+        <w:rPr>
+          <w:rFonts w:ascii="Courier New" w:eastAsia="Times New Roman" w:hAnsi="Courier New" w:cs="Times New Roman"/>
+          <w:b/>
+          <w:bCs/>
+          <w:color w:val="F8F8F2"/>
+          <w:sz w:val="20"/>
+          <w:szCs w:val="20"/>
+          <w:shd w:val="clear" w:color="auto" w:fill="282A36"/>
+          <w:lang w:eastAsia="en-GB"/>
+        </w:rPr>
+        <w:t>$f0</w:t>
+      </w:r>
+      <w:r>
+        <w:rPr>
+          <w:rFonts w:ascii="Courier New" w:eastAsia="Times New Roman" w:hAnsi="Courier New" w:cs="Times New Roman"/>
+          <w:color w:val="FF79C6"/>
+          <w:sz w:val="20"/>
+          <w:szCs w:val="20"/>
+          <w:lang w:eastAsia="en-GB"/>
+        </w:rPr>
+        <w:t>,</w:t>
+      </w:r>
+      <w:r>
+        <w:rPr>
+          <w:rFonts w:ascii="Courier New" w:eastAsia="Times New Roman" w:hAnsi="Courier New" w:cs="Times New Roman"/>
+          <w:color w:val="000000"/>
+          <w:sz w:val="20"/>
+          <w:szCs w:val="20"/>
+          <w:lang w:eastAsia="en-GB"/>
+        </w:rPr>
+        <w:t xml:space="preserve"> </w:t>
+      </w:r>
+      <w:r>
+        <w:rPr>
+          <w:rFonts w:ascii="Courier New" w:eastAsia="Times New Roman" w:hAnsi="Courier New" w:cs="Times New Roman"/>
+          <w:b/>
+          <w:bCs/>
+          <w:color w:val="F8F8F2"/>
+          <w:sz w:val="20"/>
+          <w:szCs w:val="20"/>
+          <w:shd w:val="clear" w:color="auto" w:fill="282A36"/>
+          <w:lang w:eastAsia="en-GB"/>
+        </w:rPr>
+        <w:t>$f2</w:t>
+      </w:r>
+    </w:p>
+    <w:p>
+      <w:pPr>
+        <w:shd w:val="clear" w:color="auto" w:fill="FFFFFF"/>
+        <w:spacing w:after="0" w:line="240" w:lineRule="auto"/>
+        <w:rPr>
+          <w:rFonts w:ascii="Courier New" w:eastAsia="Times New Roman" w:hAnsi="Courier New" w:cs="Times New Roman"/>
+          <w:color w:val="000000"/>
+          <w:sz w:val="20"/>
+          <w:szCs w:val="20"/>
+          <w:lang w:eastAsia="en-GB"/>
+        </w:rPr>
+      </w:pPr>
+    </w:p>
+    <w:p>
+      <w:pPr>
+        <w:shd w:val="clear" w:color="auto" w:fill="FFFFFF"/>
+        <w:spacing w:after="0" w:line="240" w:lineRule="auto"/>
+        <w:rPr>
+          <w:rFonts w:ascii="Courier New" w:eastAsia="Times New Roman" w:hAnsi="Courier New" w:cs="Times New Roman"/>
+          <w:color w:val="000000"/>
+          <w:sz w:val="20"/>
+          <w:szCs w:val="20"/>
+          <w:lang w:eastAsia="en-GB"/>
+        </w:rPr>
+      </w:pPr>
+    </w:p>
+    <w:p>
+      <w:pPr>
+        <w:shd w:val="clear" w:color="auto" w:fill="FFFFFF"/>
+        <w:spacing w:after="0" w:line="240" w:lineRule="auto"/>
+        <w:rPr>
+          <w:rFonts w:ascii="Courier New" w:eastAsia="Times New Roman" w:hAnsi="Courier New" w:cs="Times New Roman"/>
+          <w:color w:val="000000"/>
+          <w:sz w:val="20"/>
+          <w:szCs w:val="20"/>
+          <w:lang w:eastAsia="en-GB"/>
+        </w:rPr>
+      </w:pPr>
+    </w:p>
+    <w:p>
+      <w:pPr>
+        <w:shd w:val="clear" w:color="auto" w:fill="FFFFFF"/>
+        <w:spacing w:after="0" w:line="240" w:lineRule="auto"/>
+        <w:rPr>
+          <w:rFonts w:ascii="Courier New" w:eastAsia="Times New Roman" w:hAnsi="Courier New" w:cs="Times New Roman"/>
+          <w:color w:val="6272A4"/>
+          <w:sz w:val="20"/>
+          <w:szCs w:val="20"/>
+          <w:lang w:eastAsia="en-GB"/>
+        </w:rPr>
+      </w:pPr>
+      <w:r>
+        <w:rPr>
+          <w:rFonts w:ascii="Courier New" w:eastAsia="Times New Roman" w:hAnsi="Courier New" w:cs="Times New Roman"/>
+          <w:color w:val="6272A4"/>
+          <w:sz w:val="20"/>
+          <w:szCs w:val="20"/>
+          <w:lang w:eastAsia="en-GB"/>
+        </w:rPr>
+        <w:t>####################### OUTPUT RESULT #################################</w:t>
+      </w:r>
+    </w:p>
+    <w:p>
+      <w:pPr>
+        <w:shd w:val="clear" w:color="auto" w:fill="FFFFFF"/>
+        <w:spacing w:after="0" w:line="240" w:lineRule="auto"/>
+        <w:rPr>
+          <w:rFonts w:ascii="Courier New" w:eastAsia="Times New Roman" w:hAnsi="Courier New" w:cs="Times New Roman"/>
+          <w:color w:val="6272A4"/>
+          <w:sz w:val="20"/>
+          <w:szCs w:val="20"/>
+          <w:lang w:eastAsia="en-GB"/>
+        </w:rPr>
+      </w:pPr>
+      <w:r>
+        <w:rPr>
+          <w:rFonts w:ascii="Courier New" w:eastAsia="Times New Roman" w:hAnsi="Courier New" w:cs="Times New Roman"/>
+          <w:color w:val="6272A4"/>
+          <w:sz w:val="20"/>
+          <w:szCs w:val="20"/>
+          <w:lang w:eastAsia="en-GB"/>
+        </w:rPr>
+        <w:t>#output result string</w:t>
+      </w:r>
+    </w:p>
+    <w:p>
+      <w:pPr>
+        <w:shd w:val="clear" w:color="auto" w:fill="FFFFFF"/>
+        <w:spacing w:after="0" w:line="240" w:lineRule="auto"/>
+        <w:rPr>
+          <w:rFonts w:ascii="Courier New" w:eastAsia="Times New Roman" w:hAnsi="Courier New" w:cs="Times New Roman"/>
+          <w:color w:val="000000"/>
+          <w:sz w:val="20"/>
+          <w:szCs w:val="20"/>
+          <w:lang w:eastAsia="en-GB"/>
+        </w:rPr>
+      </w:pPr>
+      <w:r>
+        <w:rPr>
+          <w:rFonts w:ascii="Courier New" w:eastAsia="Times New Roman" w:hAnsi="Courier New" w:cs="Times New Roman"/>
+          <w:b/>
+          <w:bCs/>
+          <w:color w:val="FF8080"/>
+          <w:sz w:val="20"/>
+          <w:szCs w:val="20"/>
+          <w:lang w:eastAsia="en-GB"/>
+        </w:rPr>
+        <w:t>la</w:t>
+      </w:r>
+      <w:r>
+        <w:rPr>
+          <w:rFonts w:ascii="Courier New" w:eastAsia="Times New Roman" w:hAnsi="Courier New" w:cs="Times New Roman"/>
+          <w:color w:val="000000"/>
+          <w:sz w:val="20"/>
+          <w:szCs w:val="20"/>
+          <w:lang w:eastAsia="en-GB"/>
+        </w:rPr>
+        <w:t xml:space="preserve"> </w:t>
+      </w:r>
+      <w:r>
+        <w:rPr>
+          <w:rFonts w:ascii="Courier New" w:eastAsia="Times New Roman" w:hAnsi="Courier New" w:cs="Times New Roman"/>
+          <w:color w:val="8BE9FD"/>
+          <w:sz w:val="20"/>
+          <w:szCs w:val="20"/>
+          <w:lang w:eastAsia="en-GB"/>
+        </w:rPr>
+        <w:t>$a0</w:t>
+      </w:r>
+      <w:r>
+        <w:rPr>
+          <w:rFonts w:ascii="Courier New" w:eastAsia="Times New Roman" w:hAnsi="Courier New" w:cs="Times New Roman"/>
+          <w:color w:val="FF79C6"/>
+          <w:sz w:val="20"/>
+          <w:szCs w:val="20"/>
+          <w:lang w:eastAsia="en-GB"/>
+        </w:rPr>
+        <w:t>,</w:t>
+      </w:r>
+      <w:r>
+        <w:rPr>
+          <w:rFonts w:ascii="Courier New" w:eastAsia="Times New Roman" w:hAnsi="Courier New" w:cs="Times New Roman"/>
+          <w:color w:val="000000"/>
+          <w:sz w:val="20"/>
+          <w:szCs w:val="20"/>
+          <w:lang w:eastAsia="en-GB"/>
+        </w:rPr>
+        <w:t xml:space="preserve"> </w:t>
+      </w:r>
+      <w:r>
+        <w:rPr>
+          <w:rFonts w:ascii="Courier New" w:eastAsia="Times New Roman" w:hAnsi="Courier New" w:cs="Times New Roman"/>
+          <w:b/>
+          <w:bCs/>
+          <w:color w:val="F8F8F2"/>
+          <w:sz w:val="20"/>
+          <w:szCs w:val="20"/>
+          <w:shd w:val="clear" w:color="auto" w:fill="282A36"/>
+          <w:lang w:eastAsia="en-GB"/>
+        </w:rPr>
+        <w:t>result</w:t>
+      </w:r>
+    </w:p>
+    <w:p>
+      <w:pPr>
+        <w:shd w:val="clear" w:color="auto" w:fill="FFFFFF"/>
+        <w:spacing w:after="0" w:line="240" w:lineRule="auto"/>
+        <w:rPr>
+          <w:rFonts w:ascii="Courier New" w:eastAsia="Times New Roman" w:hAnsi="Courier New" w:cs="Times New Roman"/>
+          <w:color w:val="000000"/>
+          <w:sz w:val="20"/>
+          <w:szCs w:val="20"/>
+          <w:lang w:eastAsia="en-GB"/>
+        </w:rPr>
+      </w:pPr>
+      <w:r>
+        <w:rPr>
+          <w:rFonts w:ascii="Courier New" w:eastAsia="Times New Roman" w:hAnsi="Courier New" w:cs="Times New Roman"/>
+          <w:b/>
+          <w:bCs/>
+          <w:color w:val="FF8080"/>
+          <w:sz w:val="20"/>
+          <w:szCs w:val="20"/>
+          <w:lang w:eastAsia="en-GB"/>
+        </w:rPr>
+        <w:t>li</w:t>
+      </w:r>
+      <w:r>
+        <w:rPr>
+          <w:rFonts w:ascii="Courier New" w:eastAsia="Times New Roman" w:hAnsi="Courier New" w:cs="Times New Roman"/>
+          <w:color w:val="000000"/>
+          <w:sz w:val="20"/>
+          <w:szCs w:val="20"/>
+          <w:lang w:eastAsia="en-GB"/>
+        </w:rPr>
+        <w:t xml:space="preserve"> </w:t>
+      </w:r>
+      <w:r>
+        <w:rPr>
+          <w:rFonts w:ascii="Courier New" w:eastAsia="Times New Roman" w:hAnsi="Courier New" w:cs="Times New Roman"/>
+          <w:color w:val="8BE9FD"/>
+          <w:sz w:val="20"/>
+          <w:szCs w:val="20"/>
+          <w:lang w:eastAsia="en-GB"/>
+        </w:rPr>
+        <w:t>$v0</w:t>
+      </w:r>
+      <w:r>
+        <w:rPr>
+          <w:rFonts w:ascii="Courier New" w:eastAsia="Times New Roman" w:hAnsi="Courier New" w:cs="Times New Roman"/>
+          <w:color w:val="FF79C6"/>
+          <w:sz w:val="20"/>
+          <w:szCs w:val="20"/>
+          <w:lang w:eastAsia="en-GB"/>
+        </w:rPr>
+        <w:t>,</w:t>
+      </w:r>
+      <w:r>
+        <w:rPr>
+          <w:rFonts w:ascii="Courier New" w:eastAsia="Times New Roman" w:hAnsi="Courier New" w:cs="Times New Roman"/>
+          <w:color w:val="000000"/>
+          <w:sz w:val="20"/>
+          <w:szCs w:val="20"/>
+          <w:lang w:eastAsia="en-GB"/>
+        </w:rPr>
+        <w:t xml:space="preserve"> </w:t>
+      </w:r>
+      <w:r>
+        <w:rPr>
+          <w:rFonts w:ascii="Courier New" w:eastAsia="Times New Roman" w:hAnsi="Courier New" w:cs="Times New Roman"/>
+          <w:color w:val="FF5555"/>
+          <w:sz w:val="20"/>
+          <w:szCs w:val="20"/>
+          <w:lang w:eastAsia="en-GB"/>
+        </w:rPr>
+        <w:t>4</w:t>
+      </w:r>
+    </w:p>
+    <w:p>
+      <w:pPr>
+        <w:shd w:val="clear" w:color="auto" w:fill="FFFFFF"/>
+        <w:spacing w:after="0" w:line="240" w:lineRule="auto"/>
+        <w:rPr>
+          <w:rFonts w:ascii="Courier New" w:eastAsia="Times New Roman" w:hAnsi="Courier New" w:cs="Times New Roman"/>
+          <w:color w:val="000000"/>
+          <w:sz w:val="20"/>
+          <w:szCs w:val="20"/>
+          <w:lang w:eastAsia="en-GB"/>
+        </w:rPr>
+      </w:pPr>
+      <w:proofErr w:type="spellStart"/>
+      <w:r>
+        <w:rPr>
+          <w:rFonts w:ascii="Courier New" w:eastAsia="Times New Roman" w:hAnsi="Courier New" w:cs="Times New Roman"/>
+          <w:b/>
+          <w:bCs/>
+          <w:color w:val="FF8080"/>
+          <w:sz w:val="20"/>
+          <w:szCs w:val="20"/>
+          <w:lang w:eastAsia="en-GB"/>
+        </w:rPr>
+        <w:t>syscall</w:t>
+      </w:r>
+      <w:proofErr w:type="spellEnd"/>
+    </w:p>
+    <w:p>
+      <w:pPr>
+        <w:shd w:val="clear" w:color="auto" w:fill="FFFFFF"/>
+        <w:spacing w:after="0" w:line="240" w:lineRule="auto"/>
+        <w:rPr>
+          <w:rFonts w:ascii="Courier New" w:eastAsia="Times New Roman" w:hAnsi="Courier New" w:cs="Times New Roman"/>
+          <w:color w:val="000000"/>
+          <w:sz w:val="20"/>
+          <w:szCs w:val="20"/>
+          <w:lang w:eastAsia="en-GB"/>
+        </w:rPr>
+      </w:pPr>
+    </w:p>
+    <w:p>
+      <w:pPr>
+        <w:shd w:val="clear" w:color="auto" w:fill="FFFFFF"/>
+        <w:spacing w:after="0" w:line="240" w:lineRule="auto"/>
+        <w:rPr>
+          <w:rFonts w:ascii="Courier New" w:eastAsia="Times New Roman" w:hAnsi="Courier New" w:cs="Times New Roman"/>
+          <w:color w:val="6272A4"/>
+          <w:sz w:val="20"/>
+          <w:szCs w:val="20"/>
+          <w:lang w:eastAsia="en-GB"/>
+        </w:rPr>
+      </w:pPr>
+      <w:r>
+        <w:rPr>
+          <w:rFonts w:ascii="Courier New" w:eastAsia="Times New Roman" w:hAnsi="Courier New" w:cs="Times New Roman"/>
+          <w:color w:val="6272A4"/>
+          <w:sz w:val="20"/>
+          <w:szCs w:val="20"/>
+          <w:lang w:eastAsia="en-GB"/>
+        </w:rPr>
+        <w:t>#output result</w:t>
+      </w:r>
+    </w:p>
+    <w:p>
+      <w:pPr>
+        <w:shd w:val="clear" w:color="auto" w:fill="FFFFFF"/>
+        <w:spacing w:after="0" w:line="240" w:lineRule="auto"/>
+        <w:rPr>
+          <w:rFonts w:ascii="Courier New" w:eastAsia="Times New Roman" w:hAnsi="Courier New" w:cs="Times New Roman"/>
+          <w:color w:val="000000"/>
+          <w:sz w:val="20"/>
+          <w:szCs w:val="20"/>
+          <w:lang w:eastAsia="en-GB"/>
+        </w:rPr>
+      </w:pPr>
+      <w:r>
+        <w:rPr>
+          <w:rFonts w:ascii="Courier New" w:eastAsia="Times New Roman" w:hAnsi="Courier New" w:cs="Times New Roman"/>
+          <w:b/>
+          <w:bCs/>
+          <w:color w:val="FF8080"/>
+          <w:sz w:val="20"/>
+          <w:szCs w:val="20"/>
+          <w:lang w:eastAsia="en-GB"/>
+        </w:rPr>
+        <w:t>li</w:t>
+      </w:r>
+      <w:r>
+        <w:rPr>
+          <w:rFonts w:ascii="Courier New" w:eastAsia="Times New Roman" w:hAnsi="Courier New" w:cs="Times New Roman"/>
+          <w:color w:val="000000"/>
+          <w:sz w:val="20"/>
+          <w:szCs w:val="20"/>
+          <w:lang w:eastAsia="en-GB"/>
+        </w:rPr>
+        <w:t xml:space="preserve"> </w:t>
+      </w:r>
+      <w:r>
+        <w:rPr>
+          <w:rFonts w:ascii="Courier New" w:eastAsia="Times New Roman" w:hAnsi="Courier New" w:cs="Times New Roman"/>
+          <w:color w:val="8BE9FD"/>
+          <w:sz w:val="20"/>
+          <w:szCs w:val="20"/>
+          <w:lang w:eastAsia="en-GB"/>
+        </w:rPr>
+        <w:t>$v0</w:t>
+      </w:r>
+      <w:r>
+        <w:rPr>
+          <w:rFonts w:ascii="Courier New" w:eastAsia="Times New Roman" w:hAnsi="Courier New" w:cs="Times New Roman"/>
+          <w:color w:val="FF79C6"/>
+          <w:sz w:val="20"/>
+          <w:szCs w:val="20"/>
+          <w:lang w:eastAsia="en-GB"/>
+        </w:rPr>
+        <w:t>,</w:t>
+      </w:r>
+      <w:r>
+        <w:rPr>
+          <w:rFonts w:ascii="Courier New" w:eastAsia="Times New Roman" w:hAnsi="Courier New" w:cs="Times New Roman"/>
+          <w:color w:val="000000"/>
+          <w:sz w:val="20"/>
+          <w:szCs w:val="20"/>
+          <w:lang w:eastAsia="en-GB"/>
+        </w:rPr>
+        <w:t xml:space="preserve"> </w:t>
+      </w:r>
+      <w:r>
+        <w:rPr>
+          <w:rFonts w:ascii="Courier New" w:eastAsia="Times New Roman" w:hAnsi="Courier New" w:cs="Times New Roman"/>
+          <w:color w:val="FF5555"/>
+          <w:sz w:val="20"/>
+          <w:szCs w:val="20"/>
+          <w:lang w:eastAsia="en-GB"/>
+        </w:rPr>
+        <w:t>2</w:t>
+      </w:r>
+    </w:p>
+    <w:p>
+      <w:pPr>
+        <w:shd w:val="clear" w:color="auto" w:fill="FFFFFF"/>
+        <w:spacing w:after="0" w:line="240" w:lineRule="auto"/>
+        <w:rPr>
+          <w:rFonts w:ascii="Courier New" w:eastAsia="Times New Roman" w:hAnsi="Courier New" w:cs="Times New Roman"/>
+          <w:color w:val="000000"/>
+          <w:sz w:val="20"/>
+          <w:szCs w:val="20"/>
+          <w:lang w:eastAsia="en-GB"/>
+        </w:rPr>
+      </w:pPr>
+      <w:proofErr w:type="spellStart"/>
+      <w:r>
+        <w:rPr>
+          <w:rFonts w:ascii="Courier New" w:eastAsia="Times New Roman" w:hAnsi="Courier New" w:cs="Times New Roman"/>
+          <w:b/>
+          <w:bCs/>
+          <w:color w:val="FF8080"/>
+          <w:sz w:val="20"/>
+          <w:szCs w:val="20"/>
+          <w:lang w:eastAsia="en-GB"/>
+        </w:rPr>
+        <w:t>syscall</w:t>
+      </w:r>
+      <w:proofErr w:type="spellEnd"/>
+    </w:p>
+    <w:p>
+      <w:pPr>
+        <w:shd w:val="clear" w:color="auto" w:fill="FFFFFF"/>
+        <w:spacing w:after="0" w:line="240" w:lineRule="auto"/>
+        <w:rPr>
+          <w:rFonts w:ascii="Courier New" w:eastAsia="Times New Roman" w:hAnsi="Courier New" w:cs="Times New Roman"/>
+          <w:color w:val="000000"/>
+          <w:sz w:val="20"/>
+          <w:szCs w:val="20"/>
+          <w:lang w:eastAsia="en-GB"/>
+        </w:rPr>
+      </w:pPr>
+    </w:p>
+    <w:p>
+      <w:pPr>
+        <w:shd w:val="clear" w:color="auto" w:fill="FFFFFF"/>
+        <w:spacing w:after="0" w:line="240" w:lineRule="auto"/>
+        <w:rPr>
+          <w:rFonts w:ascii="Courier New" w:eastAsia="Times New Roman" w:hAnsi="Courier New" w:cs="Times New Roman"/>
+          <w:color w:val="6272A4"/>
+          <w:sz w:val="20"/>
+          <w:szCs w:val="20"/>
+          <w:lang w:eastAsia="en-GB"/>
+        </w:rPr>
+      </w:pPr>
+      <w:r>
+        <w:rPr>
+          <w:rFonts w:ascii="Courier New" w:eastAsia="Times New Roman" w:hAnsi="Courier New" w:cs="Times New Roman"/>
+          <w:color w:val="6272A4"/>
+          <w:sz w:val="20"/>
+          <w:szCs w:val="20"/>
+          <w:lang w:eastAsia="en-GB"/>
+        </w:rPr>
+        <w:t>#end</w:t>
+      </w:r>
+    </w:p>
+    <w:p>
+      <w:pPr>
+        <w:shd w:val="clear" w:color="auto" w:fill="FFFFFF"/>
+        <w:spacing w:after="0" w:line="240" w:lineRule="auto"/>
+        <w:rPr>
+          <w:rFonts w:ascii="Courier New" w:eastAsia="Times New Roman" w:hAnsi="Courier New" w:cs="Times New Roman"/>
+          <w:color w:val="000000"/>
+          <w:sz w:val="20"/>
+          <w:szCs w:val="20"/>
+          <w:lang w:eastAsia="en-GB"/>
+        </w:rPr>
+      </w:pPr>
+      <w:r>
+        <w:rPr>
+          <w:rFonts w:ascii="Courier New" w:eastAsia="Times New Roman" w:hAnsi="Courier New" w:cs="Times New Roman"/>
+          <w:b/>
+          <w:bCs/>
+          <w:color w:val="FF8080"/>
+          <w:sz w:val="20"/>
+          <w:szCs w:val="20"/>
+          <w:lang w:eastAsia="en-GB"/>
+        </w:rPr>
+        <w:t>li</w:t>
+      </w:r>
+      <w:r>
+        <w:rPr>
+          <w:rFonts w:ascii="Courier New" w:eastAsia="Times New Roman" w:hAnsi="Courier New" w:cs="Times New Roman"/>
+          <w:color w:val="000000"/>
+          <w:sz w:val="20"/>
+          <w:szCs w:val="20"/>
+          <w:lang w:eastAsia="en-GB"/>
+        </w:rPr>
+        <w:t xml:space="preserve"> </w:t>
+      </w:r>
+      <w:r>
+        <w:rPr>
+          <w:rFonts w:ascii="Courier New" w:eastAsia="Times New Roman" w:hAnsi="Courier New" w:cs="Times New Roman"/>
+          <w:color w:val="8BE9FD"/>
+          <w:sz w:val="20"/>
+          <w:szCs w:val="20"/>
+          <w:lang w:eastAsia="en-GB"/>
+        </w:rPr>
+        <w:t>$v0</w:t>
+      </w:r>
+      <w:r>
+        <w:rPr>
+          <w:rFonts w:ascii="Courier New" w:eastAsia="Times New Roman" w:hAnsi="Courier New" w:cs="Times New Roman"/>
+          <w:color w:val="FF79C6"/>
+          <w:sz w:val="20"/>
+          <w:szCs w:val="20"/>
+          <w:lang w:eastAsia="en-GB"/>
+        </w:rPr>
+        <w:t>,</w:t>
+      </w:r>
+      <w:r>
+        <w:rPr>
+          <w:rFonts w:ascii="Courier New" w:eastAsia="Times New Roman" w:hAnsi="Courier New" w:cs="Times New Roman"/>
+          <w:color w:val="000000"/>
+          <w:sz w:val="20"/>
+          <w:szCs w:val="20"/>
+          <w:lang w:eastAsia="en-GB"/>
+        </w:rPr>
+        <w:t xml:space="preserve"> </w:t>
+      </w:r>
+      <w:r>
+        <w:rPr>
+          <w:rFonts w:ascii="Courier New" w:eastAsia="Times New Roman" w:hAnsi="Courier New" w:cs="Times New Roman"/>
+          <w:color w:val="FF5555"/>
+          <w:sz w:val="20"/>
+          <w:szCs w:val="20"/>
+          <w:lang w:eastAsia="en-GB"/>
+        </w:rPr>
+        <w:t>10</w:t>
+      </w:r>
+    </w:p>
+    <w:p>
+      <w:pPr>
+        <w:shd w:val="clear" w:color="auto" w:fill="FFFFFF"/>
+        <w:spacing w:after="0" w:line="240" w:lineRule="auto"/>
+        <w:rPr>
+          <w:rFonts w:ascii="Courier New" w:eastAsia="Times New Roman" w:hAnsi="Courier New" w:cs="Times New Roman"/>
+          <w:color w:val="000000"/>
+          <w:sz w:val="20"/>
+          <w:szCs w:val="20"/>
+          <w:lang w:eastAsia="en-GB"/>
+        </w:rPr>
+      </w:pPr>
+      <w:proofErr w:type="spellStart"/>
+      <w:r>
+        <w:rPr>
+          <w:rFonts w:ascii="Courier New" w:eastAsia="Times New Roman" w:hAnsi="Courier New" w:cs="Times New Roman"/>
+          <w:b/>
+          <w:bCs/>
+          <w:color w:val="FF8080"/>
+          <w:sz w:val="20"/>
+          <w:szCs w:val="20"/>
+          <w:lang w:eastAsia="en-GB"/>
+        </w:rPr>
+        <w:t>syscall</w:t>
+      </w:r>
+      <w:bookmarkStart w:id="0" w:name="_GoBack"/>
+      <w:bookmarkEnd w:id="0"/>
+      <w:proofErr w:type="spellEnd"/>
     </w:p>
     <w:sectPr>
       <w:pgSz w:w="11906" w:h="16838"/>
@@ -2665,6 +4705,112 @@
       <w:szCs w:val="32"/>
     </w:rPr>
   </w:style>
+  <w:style w:type="character" w:customStyle="1" w:styleId="sc61">
+    <w:name w:val="sc61"/>
+    <w:basedOn w:val="DefaultParagraphFont"/>
+    <w:rsid w:val="00A4277A"/>
+    <w:rPr>
+      <w:rFonts w:ascii="Courier New" w:hAnsi="Courier New" w:hint="default"/>
+      <w:b/>
+      <w:bCs/>
+      <w:color w:val="50FA7B"/>
+      <w:sz w:val="20"/>
+      <w:szCs w:val="20"/>
+    </w:rPr>
+  </w:style>
+  <w:style w:type="character" w:customStyle="1" w:styleId="sc24">
+    <w:name w:val="sc24"/>
+    <w:basedOn w:val="DefaultParagraphFont"/>
+    <w:rsid w:val="00A4277A"/>
+    <w:rPr>
+      <w:rFonts w:ascii="Courier New" w:hAnsi="Courier New" w:hint="default"/>
+      <w:color w:val="000000"/>
+      <w:sz w:val="20"/>
+      <w:szCs w:val="20"/>
+    </w:rPr>
+  </w:style>
+  <w:style w:type="character" w:customStyle="1" w:styleId="sc01">
+    <w:name w:val="sc01"/>
+    <w:basedOn w:val="DefaultParagraphFont"/>
+    <w:rsid w:val="00A4277A"/>
+    <w:rPr>
+      <w:rFonts w:ascii="Courier New" w:hAnsi="Courier New" w:hint="default"/>
+      <w:b/>
+      <w:bCs/>
+      <w:color w:val="F8F8F2"/>
+      <w:sz w:val="20"/>
+      <w:szCs w:val="20"/>
+      <w:shd w:val="clear" w:color="auto" w:fill="282A36"/>
+    </w:rPr>
+  </w:style>
+  <w:style w:type="character" w:customStyle="1" w:styleId="sc161">
+    <w:name w:val="sc161"/>
+    <w:basedOn w:val="DefaultParagraphFont"/>
+    <w:rsid w:val="00A4277A"/>
+    <w:rPr>
+      <w:rFonts w:ascii="Courier New" w:hAnsi="Courier New" w:hint="default"/>
+      <w:color w:val="FF5555"/>
+      <w:sz w:val="20"/>
+      <w:szCs w:val="20"/>
+    </w:rPr>
+  </w:style>
+  <w:style w:type="character" w:customStyle="1" w:styleId="sc31">
+    <w:name w:val="sc31"/>
+    <w:basedOn w:val="DefaultParagraphFont"/>
+    <w:rsid w:val="00A4277A"/>
+    <w:rPr>
+      <w:rFonts w:ascii="Courier New" w:hAnsi="Courier New" w:hint="default"/>
+      <w:color w:val="FF5555"/>
+      <w:sz w:val="20"/>
+      <w:szCs w:val="20"/>
+    </w:rPr>
+  </w:style>
+  <w:style w:type="character" w:customStyle="1" w:styleId="sc21">
+    <w:name w:val="sc21"/>
+    <w:basedOn w:val="DefaultParagraphFont"/>
+    <w:rsid w:val="00A4277A"/>
+    <w:rPr>
+      <w:rFonts w:ascii="Courier New" w:hAnsi="Courier New" w:hint="default"/>
+      <w:color w:val="6272A4"/>
+      <w:sz w:val="20"/>
+      <w:szCs w:val="20"/>
+    </w:rPr>
+  </w:style>
+  <w:style w:type="character" w:customStyle="1" w:styleId="sc41">
+    <w:name w:val="sc41"/>
+    <w:basedOn w:val="DefaultParagraphFont"/>
+    <w:rsid w:val="00A4277A"/>
+    <w:rPr>
+      <w:rFonts w:ascii="Courier New" w:hAnsi="Courier New" w:hint="default"/>
+      <w:b/>
+      <w:bCs/>
+      <w:color w:val="FF8080"/>
+      <w:sz w:val="20"/>
+      <w:szCs w:val="20"/>
+    </w:rPr>
+  </w:style>
+  <w:style w:type="character" w:customStyle="1" w:styleId="sc51">
+    <w:name w:val="sc51"/>
+    <w:basedOn w:val="DefaultParagraphFont"/>
+    <w:rsid w:val="00A4277A"/>
+    <w:rPr>
+      <w:rFonts w:ascii="Courier New" w:hAnsi="Courier New" w:hint="default"/>
+      <w:color w:val="8BE9FD"/>
+      <w:sz w:val="20"/>
+      <w:szCs w:val="20"/>
+    </w:rPr>
+  </w:style>
+  <w:style w:type="character" w:customStyle="1" w:styleId="sc121">
+    <w:name w:val="sc121"/>
+    <w:basedOn w:val="DefaultParagraphFont"/>
+    <w:rsid w:val="00A4277A"/>
+    <w:rPr>
+      <w:rFonts w:ascii="Courier New" w:hAnsi="Courier New" w:hint="default"/>
+      <w:color w:val="FF79C6"/>
+      <w:sz w:val="20"/>
+      <w:szCs w:val="20"/>
+    </w:rPr>
+  </w:style>
 </w:styles>
 </file>
 

</xml_diff>

<commit_message>
updated review of Task C to be more consise
</commit_message>
<xml_diff>
--- a/Task_C/Task_C_Review.docx
+++ b/Task_C/Task_C_Review.docx
@@ -534,177 +534,6 @@
         <mc:AlternateContent>
           <mc:Choice Requires="wpg">
             <w:drawing>
-              <wp:anchor distT="0" distB="0" distL="114300" distR="114300" simplePos="0" relativeHeight="251663360" behindDoc="0" locked="0" layoutInCell="1" allowOverlap="1">
-                <wp:simplePos x="0" y="0"/>
-                <wp:positionH relativeFrom="column">
-                  <wp:posOffset>3390900</wp:posOffset>
-                </wp:positionH>
-                <wp:positionV relativeFrom="paragraph">
-                  <wp:posOffset>1838325</wp:posOffset>
-                </wp:positionV>
-                <wp:extent cx="1943100" cy="2305050"/>
-                <wp:effectExtent l="0" t="0" r="19050" b="19050"/>
-                <wp:wrapSquare wrapText="bothSides"/>
-                <wp:docPr id="31" name="Group 31"/>
-                <wp:cNvGraphicFramePr/>
-                <a:graphic xmlns:a="http://schemas.openxmlformats.org/drawingml/2006/main">
-                  <a:graphicData uri="http://schemas.microsoft.com/office/word/2010/wordprocessingGroup">
-                    <wpg:wgp>
-                      <wpg:cNvGrpSpPr/>
-                      <wpg:grpSpPr>
-                        <a:xfrm>
-                          <a:off x="0" y="0"/>
-                          <a:ext cx="1943100" cy="2305050"/>
-                          <a:chOff x="0" y="0"/>
-                          <a:chExt cx="1943100" cy="2305050"/>
-                        </a:xfrm>
-                      </wpg:grpSpPr>
-                      <pic:pic xmlns:pic="http://schemas.openxmlformats.org/drawingml/2006/picture">
-                        <pic:nvPicPr>
-                          <pic:cNvPr id="29" name="Picture 29"/>
-                          <pic:cNvPicPr>
-                            <a:picLocks noChangeAspect="1"/>
-                          </pic:cNvPicPr>
-                        </pic:nvPicPr>
-                        <pic:blipFill>
-                          <a:blip r:embed="rId4" cstate="print">
-                            <a:extLst>
-                              <a:ext uri="{28A0092B-C50C-407E-A947-70E740481C1C}">
-                                <a14:useLocalDpi xmlns:a14="http://schemas.microsoft.com/office/drawing/2010/main" val="0"/>
-                              </a:ext>
-                            </a:extLst>
-                          </a:blip>
-                          <a:stretch>
-                            <a:fillRect/>
-                          </a:stretch>
-                        </pic:blipFill>
-                        <pic:spPr>
-                          <a:xfrm>
-                            <a:off x="0" y="0"/>
-                            <a:ext cx="1943100" cy="2046605"/>
-                          </a:xfrm>
-                          <a:prstGeom prst="rect">
-                            <a:avLst/>
-                          </a:prstGeom>
-                        </pic:spPr>
-                      </pic:pic>
-                      <wps:wsp>
-                        <wps:cNvPr id="30" name="Text Box 30"/>
-                        <wps:cNvSpPr txBox="1"/>
-                        <wps:spPr>
-                          <a:xfrm>
-                            <a:off x="0" y="2047875"/>
-                            <a:ext cx="1943100" cy="257175"/>
-                          </a:xfrm>
-                          <a:prstGeom prst="rect">
-                            <a:avLst/>
-                          </a:prstGeom>
-                          <a:solidFill>
-                            <a:schemeClr val="lt1"/>
-                          </a:solidFill>
-                          <a:ln w="6350">
-                            <a:solidFill>
-                              <a:schemeClr val="bg1"/>
-                            </a:solidFill>
-                          </a:ln>
-                        </wps:spPr>
-                        <wps:txbx>
-                          <w:txbxContent>
-                            <w:p>
-                              <w:pPr>
-                                <w:jc w:val="center"/>
-                                <w:rPr>
-                                  <w:b/>
-                                  <w:i/>
-                                  <w:sz w:val="20"/>
-                                </w:rPr>
-                              </w:pPr>
-                              <w:r>
-                                <w:rPr>
-                                  <w:b/>
-                                  <w:i/>
-                                  <w:sz w:val="20"/>
-                                </w:rPr>
-                                <w:t>Figure B</w:t>
-                              </w:r>
-                            </w:p>
-                          </w:txbxContent>
-                        </wps:txbx>
-                        <wps:bodyPr rot="0" spcFirstLastPara="0" vertOverflow="overflow" horzOverflow="overflow" vert="horz" wrap="square" lIns="91440" tIns="45720" rIns="91440" bIns="45720" numCol="1" spcCol="0" rtlCol="0" fromWordArt="0" anchor="t" anchorCtr="0" forceAA="0" compatLnSpc="1">
-                          <a:prstTxWarp prst="textNoShape">
-                            <a:avLst/>
-                          </a:prstTxWarp>
-                          <a:noAutofit/>
-                        </wps:bodyPr>
-                      </wps:wsp>
-                    </wpg:wgp>
-                  </a:graphicData>
-                </a:graphic>
-              </wp:anchor>
-            </w:drawing>
-          </mc:Choice>
-          <mc:Fallback>
-            <w:pict>
-              <v:group id="Group 31" o:spid="_x0000_s1030" style="position:absolute;margin-left:267pt;margin-top:144.75pt;width:153pt;height:181.5pt;z-index:251663360" coordsize="19431,23050" o:gfxdata="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">
-                <v:shapetype id="_x0000_t75" coordsize="21600,21600" o:spt="75" o:preferrelative="t" path="m@4@5l@4@11@9@11@9@5xe" filled="f" stroked="f">
-                  <v:stroke joinstyle="miter"/>
-                  <v:formulas>
-                    <v:f eqn="if lineDrawn pixelLineWidth 0"/>
-                    <v:f eqn="sum @0 1 0"/>
-                    <v:f eqn="sum 0 0 @1"/>
-                    <v:f eqn="prod @2 1 2"/>
-                    <v:f eqn="prod @3 21600 pixelWidth"/>
-                    <v:f eqn="prod @3 21600 pixelHeight"/>
-                    <v:f eqn="sum @0 0 1"/>
-                    <v:f eqn="prod @6 1 2"/>
-                    <v:f eqn="prod @7 21600 pixelWidth"/>
-                    <v:f eqn="sum @8 21600 0"/>
-                    <v:f eqn="prod @7 21600 pixelHeight"/>
-                    <v:f eqn="sum @10 21600 0"/>
-                  </v:formulas>
-                  <v:path o:extrusionok="f" gradientshapeok="t" o:connecttype="rect"/>
-                  <o:lock v:ext="edit" aspectratio="t"/>
-                </v:shapetype>
-                <v:shape id="Picture 29" o:spid="_x0000_s1031" type="#_x0000_t75" style="position:absolute;width:19431;height:20466;visibility:visible;mso-wrap-style:square" o:gfxdata="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">
-                  <v:imagedata r:id="rId5" o:title=""/>
-                </v:shape>
-                <v:shape id="Text Box 30" o:spid="_x0000_s1032" type="#_x0000_t202" style="position:absolute;top:20478;width:19431;height:2572;visibility:visible;mso-wrap-style:square;v-text-anchor:top" o:gfxdata="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" fillcolor="white [3201]" strokecolor="white [3212]" strokeweight=".5pt">
-                  <v:textbox>
-                    <w:txbxContent>
-                      <w:p>
-                        <w:pPr>
-                          <w:jc w:val="center"/>
-                          <w:rPr>
-                            <w:b/>
-                            <w:i/>
-                            <w:sz w:val="20"/>
-                          </w:rPr>
-                        </w:pPr>
-                        <w:r>
-                          <w:rPr>
-                            <w:b/>
-                            <w:i/>
-                            <w:sz w:val="20"/>
-                          </w:rPr>
-                          <w:t>Figure B</w:t>
-                        </w:r>
-                      </w:p>
-                    </w:txbxContent>
-                  </v:textbox>
-                </v:shape>
-                <w10:wrap type="square"/>
-              </v:group>
-            </w:pict>
-          </mc:Fallback>
-        </mc:AlternateContent>
-      </w:r>
-      <w:r>
-        <w:rPr>
-          <w:noProof/>
-        </w:rPr>
-        <mc:AlternateContent>
-          <mc:Choice Requires="wpg">
-            <w:drawing>
               <wp:anchor distT="0" distB="0" distL="114300" distR="114300" simplePos="0" relativeHeight="251660288" behindDoc="0" locked="0" layoutInCell="1" allowOverlap="1">
                 <wp:simplePos x="0" y="0"/>
                 <wp:positionH relativeFrom="column">
@@ -738,7 +567,7 @@
                           </pic:cNvPicPr>
                         </pic:nvPicPr>
                         <pic:blipFill>
-                          <a:blip r:embed="rId6">
+                          <a:blip r:embed="rId4">
                             <a:extLst>
                               <a:ext uri="{28A0092B-C50C-407E-A947-70E740481C1C}">
                                 <a14:useLocalDpi xmlns:a14="http://schemas.microsoft.com/office/drawing/2010/main" val="0"/>
@@ -819,11 +648,30 @@
           </mc:Choice>
           <mc:Fallback>
             <w:pict>
-              <v:group id="Group 26" o:spid="_x0000_s1033" style="position:absolute;margin-left:217.5pt;margin-top:15.75pt;width:260.25pt;height:89.25pt;z-index:251660288;mso-height-relative:margin" coordsize="33051,11906" o:gfxdata="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">
-                <v:shape id="Picture 5" o:spid="_x0000_s1034" type="#_x0000_t75" style="position:absolute;width:33051;height:8858;visibility:visible;mso-wrap-style:square" o:gfxdata="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">
-                  <v:imagedata r:id="rId7" o:title=""/>
+              <v:group id="Group 26" o:spid="_x0000_s1030" style="position:absolute;margin-left:217.5pt;margin-top:15.75pt;width:260.25pt;height:89.25pt;z-index:251660288;mso-height-relative:margin" coordsize="33051,11906" o:gfxdata="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">
+                <v:shapetype id="_x0000_t75" coordsize="21600,21600" o:spt="75" o:preferrelative="t" path="m@4@5l@4@11@9@11@9@5xe" filled="f" stroked="f">
+                  <v:stroke joinstyle="miter"/>
+                  <v:formulas>
+                    <v:f eqn="if lineDrawn pixelLineWidth 0"/>
+                    <v:f eqn="sum @0 1 0"/>
+                    <v:f eqn="sum 0 0 @1"/>
+                    <v:f eqn="prod @2 1 2"/>
+                    <v:f eqn="prod @3 21600 pixelWidth"/>
+                    <v:f eqn="prod @3 21600 pixelHeight"/>
+                    <v:f eqn="sum @0 0 1"/>
+                    <v:f eqn="prod @6 1 2"/>
+                    <v:f eqn="prod @7 21600 pixelWidth"/>
+                    <v:f eqn="sum @8 21600 0"/>
+                    <v:f eqn="prod @7 21600 pixelHeight"/>
+                    <v:f eqn="sum @10 21600 0"/>
+                  </v:formulas>
+                  <v:path o:extrusionok="f" gradientshapeok="t" o:connecttype="rect"/>
+                  <o:lock v:ext="edit" aspectratio="t"/>
+                </v:shapetype>
+                <v:shape id="Picture 5" o:spid="_x0000_s1031" type="#_x0000_t75" style="position:absolute;width:33051;height:8858;visibility:visible;mso-wrap-style:square" o:gfxdata="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">
+                  <v:imagedata r:id="rId5" o:title=""/>
                 </v:shape>
-                <v:shape id="Text Box 25" o:spid="_x0000_s1035" type="#_x0000_t202" style="position:absolute;top:9429;width:27908;height:2477;visibility:visible;mso-wrap-style:square;v-text-anchor:top" o:gfxdata="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" fillcolor="white [3201]" strokecolor="white [3212]" strokeweight=".5pt">
+                <v:shape id="Text Box 25" o:spid="_x0000_s1032" type="#_x0000_t202" style="position:absolute;top:9429;width:27908;height:2477;visibility:visible;mso-wrap-style:square;v-text-anchor:top" o:gfxdata="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" fillcolor="white [3201]" strokecolor="white [3212]" strokeweight=".5pt">
                   <v:textbox>
                     <w:txbxContent>
                       <w:p>
@@ -880,6 +728,160 @@
       <w:r>
         <w:t xml:space="preserve"> </w:t>
       </w:r>
+    </w:p>
+    <w:p>
+      <w:r>
+        <w:rPr>
+          <w:noProof/>
+        </w:rPr>
+        <mc:AlternateContent>
+          <mc:Choice Requires="wpg">
+            <w:drawing>
+              <wp:anchor distT="0" distB="0" distL="114300" distR="114300" simplePos="0" relativeHeight="251663360" behindDoc="0" locked="0" layoutInCell="1" allowOverlap="1">
+                <wp:simplePos x="0" y="0"/>
+                <wp:positionH relativeFrom="column">
+                  <wp:posOffset>3486150</wp:posOffset>
+                </wp:positionH>
+                <wp:positionV relativeFrom="paragraph">
+                  <wp:posOffset>816610</wp:posOffset>
+                </wp:positionV>
+                <wp:extent cx="1943100" cy="2305050"/>
+                <wp:effectExtent l="0" t="0" r="19050" b="19050"/>
+                <wp:wrapSquare wrapText="bothSides"/>
+                <wp:docPr id="31" name="Group 31"/>
+                <wp:cNvGraphicFramePr/>
+                <a:graphic xmlns:a="http://schemas.openxmlformats.org/drawingml/2006/main">
+                  <a:graphicData uri="http://schemas.microsoft.com/office/word/2010/wordprocessingGroup">
+                    <wpg:wgp>
+                      <wpg:cNvGrpSpPr/>
+                      <wpg:grpSpPr>
+                        <a:xfrm>
+                          <a:off x="0" y="0"/>
+                          <a:ext cx="1943100" cy="2305050"/>
+                          <a:chOff x="0" y="0"/>
+                          <a:chExt cx="1943100" cy="2305050"/>
+                        </a:xfrm>
+                      </wpg:grpSpPr>
+                      <pic:pic xmlns:pic="http://schemas.openxmlformats.org/drawingml/2006/picture">
+                        <pic:nvPicPr>
+                          <pic:cNvPr id="29" name="Picture 29"/>
+                          <pic:cNvPicPr>
+                            <a:picLocks noChangeAspect="1"/>
+                          </pic:cNvPicPr>
+                        </pic:nvPicPr>
+                        <pic:blipFill>
+                          <a:blip r:embed="rId6" cstate="print">
+                            <a:extLst>
+                              <a:ext uri="{28A0092B-C50C-407E-A947-70E740481C1C}">
+                                <a14:useLocalDpi xmlns:a14="http://schemas.microsoft.com/office/drawing/2010/main" val="0"/>
+                              </a:ext>
+                            </a:extLst>
+                          </a:blip>
+                          <a:stretch>
+                            <a:fillRect/>
+                          </a:stretch>
+                        </pic:blipFill>
+                        <pic:spPr>
+                          <a:xfrm>
+                            <a:off x="0" y="0"/>
+                            <a:ext cx="1943100" cy="2046605"/>
+                          </a:xfrm>
+                          <a:prstGeom prst="rect">
+                            <a:avLst/>
+                          </a:prstGeom>
+                        </pic:spPr>
+                      </pic:pic>
+                      <wps:wsp>
+                        <wps:cNvPr id="30" name="Text Box 30"/>
+                        <wps:cNvSpPr txBox="1"/>
+                        <wps:spPr>
+                          <a:xfrm>
+                            <a:off x="0" y="2047875"/>
+                            <a:ext cx="1943100" cy="257175"/>
+                          </a:xfrm>
+                          <a:prstGeom prst="rect">
+                            <a:avLst/>
+                          </a:prstGeom>
+                          <a:solidFill>
+                            <a:schemeClr val="lt1"/>
+                          </a:solidFill>
+                          <a:ln w="6350">
+                            <a:solidFill>
+                              <a:schemeClr val="bg1"/>
+                            </a:solidFill>
+                          </a:ln>
+                        </wps:spPr>
+                        <wps:txbx>
+                          <w:txbxContent>
+                            <w:p>
+                              <w:pPr>
+                                <w:jc w:val="center"/>
+                                <w:rPr>
+                                  <w:b/>
+                                  <w:i/>
+                                  <w:sz w:val="20"/>
+                                </w:rPr>
+                              </w:pPr>
+                              <w:r>
+                                <w:rPr>
+                                  <w:b/>
+                                  <w:i/>
+                                  <w:sz w:val="20"/>
+                                </w:rPr>
+                                <w:t>Figure B</w:t>
+                              </w:r>
+                            </w:p>
+                          </w:txbxContent>
+                        </wps:txbx>
+                        <wps:bodyPr rot="0" spcFirstLastPara="0" vertOverflow="overflow" horzOverflow="overflow" vert="horz" wrap="square" lIns="91440" tIns="45720" rIns="91440" bIns="45720" numCol="1" spcCol="0" rtlCol="0" fromWordArt="0" anchor="t" anchorCtr="0" forceAA="0" compatLnSpc="1">
+                          <a:prstTxWarp prst="textNoShape">
+                            <a:avLst/>
+                          </a:prstTxWarp>
+                          <a:noAutofit/>
+                        </wps:bodyPr>
+                      </wps:wsp>
+                    </wpg:wgp>
+                  </a:graphicData>
+                </a:graphic>
+              </wp:anchor>
+            </w:drawing>
+          </mc:Choice>
+          <mc:Fallback>
+            <w:pict>
+              <v:group id="Group 31" o:spid="_x0000_s1033" style="position:absolute;margin-left:274.5pt;margin-top:64.3pt;width:153pt;height:181.5pt;z-index:251663360" coordsize="19431,23050" o:gfxdata="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">
+                <v:shape id="Picture 29" o:spid="_x0000_s1034" type="#_x0000_t75" style="position:absolute;width:19431;height:20466;visibility:visible;mso-wrap-style:square" o:gfxdata="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">
+                  <v:imagedata r:id="rId7" o:title=""/>
+                </v:shape>
+                <v:shape id="Text Box 30" o:spid="_x0000_s1035" type="#_x0000_t202" style="position:absolute;top:20478;width:19431;height:2572;visibility:visible;mso-wrap-style:square;v-text-anchor:top" o:gfxdata="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" fillcolor="white [3201]" strokecolor="white [3212]" strokeweight=".5pt">
+                  <v:textbox>
+                    <w:txbxContent>
+                      <w:p>
+                        <w:pPr>
+                          <w:jc w:val="center"/>
+                          <w:rPr>
+                            <w:b/>
+                            <w:i/>
+                            <w:sz w:val="20"/>
+                          </w:rPr>
+                        </w:pPr>
+                        <w:r>
+                          <w:rPr>
+                            <w:b/>
+                            <w:i/>
+                            <w:sz w:val="20"/>
+                          </w:rPr>
+                          <w:t>Figure B</w:t>
+                        </w:r>
+                      </w:p>
+                    </w:txbxContent>
+                  </v:textbox>
+                </v:shape>
+                <w10:wrap type="square"/>
+              </v:group>
+            </w:pict>
+          </mc:Fallback>
+        </mc:AlternateContent>
+      </w:r>
       <w:r>
         <w:t>In my own work, I ran into a problem with using the 32-bit float data types. In Task C, I ran the division</w:t>
       </w:r>
@@ -916,15 +918,18 @@
       </w:r>
       <w:proofErr w:type="gramEnd"/>
       <w:r>
-        <w:t xml:space="preserve"> I noticed that this means there is a huge problem with the rounding of Single Precision Floats. The rounding of 90909 would never result in 9092; the rounding of 90909 should result in 9091. This is not an issue with the amount of data that is stored in Floats, rather it is an issue with the </w:t>
-      </w:r>
-      <w:proofErr w:type="gramStart"/>
-      <w:r>
-        <w:t>aforementioned IEEE</w:t>
-      </w:r>
-      <w:proofErr w:type="gramEnd"/>
-      <w:r>
-        <w:t xml:space="preserve"> 754 standards.</w:t>
+        <w:t xml:space="preserve"> I noticed that this means there is a huge problem with the rounding of Single Precision Floats. The rounding of 90909 would never result in 9092; the rounding of 90909 should result in 9091</w:t>
+      </w:r>
+      <w:r>
+        <w:t xml:space="preserve"> – in my program it becomes 9092</w:t>
+      </w:r>
+      <w:r>
+        <w:t>. This is not an issue with the amount of data that is stored in Floats, rather it is an issue with the aforementioned</w:t>
+      </w:r>
+      <w:bookmarkStart w:id="0" w:name="_GoBack"/>
+      <w:bookmarkEnd w:id="0"/>
+      <w:r>
+        <w:t xml:space="preserve"> IEEE 754 standards.</w:t>
       </w:r>
     </w:p>
     <w:p/>
@@ -4189,8 +4194,6 @@
         </w:rPr>
         <w:t>syscall</w:t>
       </w:r>
-      <w:bookmarkStart w:id="0" w:name="_GoBack"/>
-      <w:bookmarkEnd w:id="0"/>
       <w:proofErr w:type="spellEnd"/>
     </w:p>
     <w:sectPr>

</xml_diff>

<commit_message>
updated code in review of task c
</commit_message>
<xml_diff>
--- a/Task_C/Task_C_Review.docx
+++ b/Task_C/Task_C_Review.docx
@@ -924,19 +924,37 @@
         <w:t xml:space="preserve"> – in my program it becomes 9092</w:t>
       </w:r>
       <w:r>
-        <w:t>. This is not an issue with the amount of data that is stored in Floats, rather it is an issue with the aforementioned</w:t>
-      </w:r>
-      <w:bookmarkStart w:id="0" w:name="_GoBack"/>
-      <w:bookmarkEnd w:id="0"/>
-      <w:r>
-        <w:t xml:space="preserve"> IEEE 754 standards.</w:t>
+        <w:t>. This is not an issue with the amount of data that is stored in Floats, rather it is an issue with the aforementioned IEEE 754 standards.</w:t>
       </w:r>
     </w:p>
     <w:p/>
     <w:p/>
     <w:p/>
-    <w:p/>
-    <w:p/>
+    <w:p>
+      <w:r>
+        <w:t>(</w:t>
+      </w:r>
+      <w:r>
+        <w:rPr>
+          <w:i/>
+        </w:rPr>
+        <w:t>Revision 1</w:t>
+      </w:r>
+      <w:r>
+        <w:t xml:space="preserve">) Cleaned up the comments. </w:t>
+      </w:r>
+      <w:hyperlink r:id="rId8" w:history="1">
+        <w:r>
+          <w:rPr>
+            <w:rStyle w:val="Hyperlink"/>
+          </w:rPr>
+          <w:t>https://github.com/jynxmagic/MIPS-Assembly-Language/commit/c5e8fd95381d9dcd8b74fa0cc75fab5fe701bb42</w:t>
+        </w:r>
+      </w:hyperlink>
+      <w:r>
+        <w:t xml:space="preserve"> </w:t>
+      </w:r>
+    </w:p>
     <w:p/>
     <w:p/>
     <w:p/>
@@ -2446,7 +2464,7 @@
                     <pic:cNvPicPr/>
                   </pic:nvPicPr>
                   <pic:blipFill>
-                    <a:blip r:embed="rId8"/>
+                    <a:blip r:embed="rId9"/>
                     <a:stretch>
                       <a:fillRect/>
                     </a:stretch>
@@ -2477,48 +2495,6 @@
             <wp:extent cx="5731510" cy="1073150"/>
             <wp:effectExtent l="0" t="0" r="2540" b="0"/>
             <wp:docPr id="33" name="Picture 33"/>
-            <wp:cNvGraphicFramePr>
-              <a:graphicFrameLocks xmlns:a="http://schemas.openxmlformats.org/drawingml/2006/main" noChangeAspect="1"/>
-            </wp:cNvGraphicFramePr>
-            <a:graphic xmlns:a="http://schemas.openxmlformats.org/drawingml/2006/main">
-              <a:graphicData uri="http://schemas.openxmlformats.org/drawingml/2006/picture">
-                <pic:pic xmlns:pic="http://schemas.openxmlformats.org/drawingml/2006/picture">
-                  <pic:nvPicPr>
-                    <pic:cNvPr id="1" name=""/>
-                    <pic:cNvPicPr/>
-                  </pic:nvPicPr>
-                  <pic:blipFill>
-                    <a:blip r:embed="rId9"/>
-                    <a:stretch>
-                      <a:fillRect/>
-                    </a:stretch>
-                  </pic:blipFill>
-                  <pic:spPr>
-                    <a:xfrm>
-                      <a:off x="0" y="0"/>
-                      <a:ext cx="5731510" cy="1073150"/>
-                    </a:xfrm>
-                    <a:prstGeom prst="rect">
-                      <a:avLst/>
-                    </a:prstGeom>
-                  </pic:spPr>
-                </pic:pic>
-              </a:graphicData>
-            </a:graphic>
-          </wp:inline>
-        </w:drawing>
-      </w:r>
-    </w:p>
-    <w:p>
-      <w:r>
-        <w:rPr>
-          <w:noProof/>
-        </w:rPr>
-        <w:drawing>
-          <wp:inline distT="0" distB="0" distL="0" distR="0" wp14:anchorId="6EF4D685" wp14:editId="375FB1F5">
-            <wp:extent cx="5731510" cy="1130935"/>
-            <wp:effectExtent l="0" t="0" r="2540" b="0"/>
-            <wp:docPr id="34" name="Picture 34"/>
             <wp:cNvGraphicFramePr>
               <a:graphicFrameLocks xmlns:a="http://schemas.openxmlformats.org/drawingml/2006/main" noChangeAspect="1"/>
             </wp:cNvGraphicFramePr>
@@ -2538,6 +2514,48 @@
                   <pic:spPr>
                     <a:xfrm>
                       <a:off x="0" y="0"/>
+                      <a:ext cx="5731510" cy="1073150"/>
+                    </a:xfrm>
+                    <a:prstGeom prst="rect">
+                      <a:avLst/>
+                    </a:prstGeom>
+                  </pic:spPr>
+                </pic:pic>
+              </a:graphicData>
+            </a:graphic>
+          </wp:inline>
+        </w:drawing>
+      </w:r>
+    </w:p>
+    <w:p>
+      <w:r>
+        <w:rPr>
+          <w:noProof/>
+        </w:rPr>
+        <w:drawing>
+          <wp:inline distT="0" distB="0" distL="0" distR="0" wp14:anchorId="6EF4D685" wp14:editId="375FB1F5">
+            <wp:extent cx="5731510" cy="1130935"/>
+            <wp:effectExtent l="0" t="0" r="2540" b="0"/>
+            <wp:docPr id="34" name="Picture 34"/>
+            <wp:cNvGraphicFramePr>
+              <a:graphicFrameLocks xmlns:a="http://schemas.openxmlformats.org/drawingml/2006/main" noChangeAspect="1"/>
+            </wp:cNvGraphicFramePr>
+            <a:graphic xmlns:a="http://schemas.openxmlformats.org/drawingml/2006/main">
+              <a:graphicData uri="http://schemas.openxmlformats.org/drawingml/2006/picture">
+                <pic:pic xmlns:pic="http://schemas.openxmlformats.org/drawingml/2006/picture">
+                  <pic:nvPicPr>
+                    <pic:cNvPr id="1" name=""/>
+                    <pic:cNvPicPr/>
+                  </pic:nvPicPr>
+                  <pic:blipFill>
+                    <a:blip r:embed="rId11"/>
+                    <a:stretch>
+                      <a:fillRect/>
+                    </a:stretch>
+                  </pic:blipFill>
+                  <pic:spPr>
+                    <a:xfrm>
+                      <a:off x="0" y="0"/>
                       <a:ext cx="5731510" cy="1130935"/>
                     </a:xfrm>
                     <a:prstGeom prst="rect">
@@ -2582,7 +2600,7 @@
         <w:shd w:val="clear" w:color="auto" w:fill="FFFFFF"/>
         <w:spacing w:after="0" w:line="240" w:lineRule="auto"/>
         <w:rPr>
-          <w:rFonts w:ascii="Courier New" w:eastAsia="Times New Roman" w:hAnsi="Courier New" w:cs="Times New Roman"/>
+          <w:rFonts w:ascii="Courier New" w:eastAsia="Times New Roman" w:hAnsi="Courier New" w:cs="Courier New"/>
           <w:color w:val="000000"/>
           <w:sz w:val="20"/>
           <w:szCs w:val="20"/>
@@ -2591,7 +2609,7 @@
       </w:pPr>
       <w:r>
         <w:rPr>
-          <w:rFonts w:ascii="Courier New" w:eastAsia="Times New Roman" w:hAnsi="Courier New" w:cs="Times New Roman"/>
+          <w:rFonts w:ascii="Courier New" w:eastAsia="Times New Roman" w:hAnsi="Courier New" w:cs="Courier New"/>
           <w:b/>
           <w:bCs/>
           <w:color w:val="50FA7B"/>
@@ -2607,7 +2625,7 @@
         <w:shd w:val="clear" w:color="auto" w:fill="FFFFFF"/>
         <w:spacing w:after="0" w:line="240" w:lineRule="auto"/>
         <w:rPr>
-          <w:rFonts w:ascii="Courier New" w:eastAsia="Times New Roman" w:hAnsi="Courier New" w:cs="Times New Roman"/>
+          <w:rFonts w:ascii="Courier New" w:eastAsia="Times New Roman" w:hAnsi="Courier New" w:cs="Courier New"/>
           <w:color w:val="000000"/>
           <w:sz w:val="20"/>
           <w:szCs w:val="20"/>
@@ -2616,7 +2634,7 @@
       </w:pPr>
       <w:r>
         <w:rPr>
-          <w:rFonts w:ascii="Courier New" w:eastAsia="Times New Roman" w:hAnsi="Courier New" w:cs="Times New Roman"/>
+          <w:rFonts w:ascii="Courier New" w:eastAsia="Times New Roman" w:hAnsi="Courier New" w:cs="Courier New"/>
           <w:b/>
           <w:bCs/>
           <w:color w:val="F8F8F2"/>
@@ -2630,7 +2648,7 @@
       <w:proofErr w:type="gramStart"/>
       <w:r>
         <w:rPr>
-          <w:rFonts w:ascii="Courier New" w:eastAsia="Times New Roman" w:hAnsi="Courier New" w:cs="Times New Roman"/>
+          <w:rFonts w:ascii="Courier New" w:eastAsia="Times New Roman" w:hAnsi="Courier New" w:cs="Courier New"/>
           <w:b/>
           <w:bCs/>
           <w:color w:val="F8F8F2"/>
@@ -2643,7 +2661,7 @@
       </w:r>
       <w:r>
         <w:rPr>
-          <w:rFonts w:ascii="Courier New" w:eastAsia="Times New Roman" w:hAnsi="Courier New" w:cs="Times New Roman"/>
+          <w:rFonts w:ascii="Courier New" w:eastAsia="Times New Roman" w:hAnsi="Courier New" w:cs="Courier New"/>
           <w:color w:val="000000"/>
           <w:sz w:val="20"/>
           <w:szCs w:val="20"/>
@@ -2653,7 +2671,7 @@
       </w:r>
       <w:r>
         <w:rPr>
-          <w:rFonts w:ascii="Courier New" w:eastAsia="Times New Roman" w:hAnsi="Courier New" w:cs="Times New Roman"/>
+          <w:rFonts w:ascii="Courier New" w:eastAsia="Times New Roman" w:hAnsi="Courier New" w:cs="Courier New"/>
           <w:b/>
           <w:bCs/>
           <w:color w:val="50FA7B"/>
@@ -2666,7 +2684,7 @@
       <w:proofErr w:type="spellStart"/>
       <w:r>
         <w:rPr>
-          <w:rFonts w:ascii="Courier New" w:eastAsia="Times New Roman" w:hAnsi="Courier New" w:cs="Times New Roman"/>
+          <w:rFonts w:ascii="Courier New" w:eastAsia="Times New Roman" w:hAnsi="Courier New" w:cs="Courier New"/>
           <w:b/>
           <w:bCs/>
           <w:color w:val="50FA7B"/>
@@ -2680,7 +2698,7 @@
       <w:proofErr w:type="gramEnd"/>
       <w:r>
         <w:rPr>
-          <w:rFonts w:ascii="Courier New" w:eastAsia="Times New Roman" w:hAnsi="Courier New" w:cs="Times New Roman"/>
+          <w:rFonts w:ascii="Courier New" w:eastAsia="Times New Roman" w:hAnsi="Courier New" w:cs="Courier New"/>
           <w:color w:val="000000"/>
           <w:sz w:val="20"/>
           <w:szCs w:val="20"/>
@@ -2690,7 +2708,7 @@
       </w:r>
       <w:r>
         <w:rPr>
-          <w:rFonts w:ascii="Courier New" w:eastAsia="Times New Roman" w:hAnsi="Courier New" w:cs="Times New Roman"/>
+          <w:rFonts w:ascii="Courier New" w:eastAsia="Times New Roman" w:hAnsi="Courier New" w:cs="Courier New"/>
           <w:color w:val="FF5555"/>
           <w:sz w:val="20"/>
           <w:szCs w:val="20"/>
@@ -2704,7 +2722,7 @@
         <w:shd w:val="clear" w:color="auto" w:fill="FFFFFF"/>
         <w:spacing w:after="0" w:line="240" w:lineRule="auto"/>
         <w:rPr>
-          <w:rFonts w:ascii="Courier New" w:eastAsia="Times New Roman" w:hAnsi="Courier New" w:cs="Times New Roman"/>
+          <w:rFonts w:ascii="Courier New" w:eastAsia="Times New Roman" w:hAnsi="Courier New" w:cs="Courier New"/>
           <w:color w:val="000000"/>
           <w:sz w:val="20"/>
           <w:szCs w:val="20"/>
@@ -2713,7 +2731,7 @@
       </w:pPr>
       <w:r>
         <w:rPr>
-          <w:rFonts w:ascii="Courier New" w:eastAsia="Times New Roman" w:hAnsi="Courier New" w:cs="Times New Roman"/>
+          <w:rFonts w:ascii="Courier New" w:eastAsia="Times New Roman" w:hAnsi="Courier New" w:cs="Courier New"/>
           <w:b/>
           <w:bCs/>
           <w:color w:val="F8F8F2"/>
@@ -2727,7 +2745,7 @@
       <w:proofErr w:type="gramStart"/>
       <w:r>
         <w:rPr>
-          <w:rFonts w:ascii="Courier New" w:eastAsia="Times New Roman" w:hAnsi="Courier New" w:cs="Times New Roman"/>
+          <w:rFonts w:ascii="Courier New" w:eastAsia="Times New Roman" w:hAnsi="Courier New" w:cs="Courier New"/>
           <w:b/>
           <w:bCs/>
           <w:color w:val="F8F8F2"/>
@@ -2740,7 +2758,7 @@
       </w:r>
       <w:r>
         <w:rPr>
-          <w:rFonts w:ascii="Courier New" w:eastAsia="Times New Roman" w:hAnsi="Courier New" w:cs="Times New Roman"/>
+          <w:rFonts w:ascii="Courier New" w:eastAsia="Times New Roman" w:hAnsi="Courier New" w:cs="Courier New"/>
           <w:color w:val="000000"/>
           <w:sz w:val="20"/>
           <w:szCs w:val="20"/>
@@ -2750,7 +2768,7 @@
       </w:r>
       <w:r>
         <w:rPr>
-          <w:rFonts w:ascii="Courier New" w:eastAsia="Times New Roman" w:hAnsi="Courier New" w:cs="Times New Roman"/>
+          <w:rFonts w:ascii="Courier New" w:eastAsia="Times New Roman" w:hAnsi="Courier New" w:cs="Courier New"/>
           <w:b/>
           <w:bCs/>
           <w:color w:val="50FA7B"/>
@@ -2763,7 +2781,7 @@
       <w:proofErr w:type="spellStart"/>
       <w:r>
         <w:rPr>
-          <w:rFonts w:ascii="Courier New" w:eastAsia="Times New Roman" w:hAnsi="Courier New" w:cs="Times New Roman"/>
+          <w:rFonts w:ascii="Courier New" w:eastAsia="Times New Roman" w:hAnsi="Courier New" w:cs="Courier New"/>
           <w:b/>
           <w:bCs/>
           <w:color w:val="50FA7B"/>
@@ -2777,7 +2795,7 @@
       <w:proofErr w:type="gramEnd"/>
       <w:r>
         <w:rPr>
-          <w:rFonts w:ascii="Courier New" w:eastAsia="Times New Roman" w:hAnsi="Courier New" w:cs="Times New Roman"/>
+          <w:rFonts w:ascii="Courier New" w:eastAsia="Times New Roman" w:hAnsi="Courier New" w:cs="Courier New"/>
           <w:color w:val="000000"/>
           <w:sz w:val="20"/>
           <w:szCs w:val="20"/>
@@ -2787,7 +2805,7 @@
       </w:r>
       <w:r>
         <w:rPr>
-          <w:rFonts w:ascii="Courier New" w:eastAsia="Times New Roman" w:hAnsi="Courier New" w:cs="Times New Roman"/>
+          <w:rFonts w:ascii="Courier New" w:eastAsia="Times New Roman" w:hAnsi="Courier New" w:cs="Courier New"/>
           <w:color w:val="FF5555"/>
           <w:sz w:val="20"/>
           <w:szCs w:val="20"/>
@@ -2801,7 +2819,7 @@
         <w:shd w:val="clear" w:color="auto" w:fill="FFFFFF"/>
         <w:spacing w:after="0" w:line="240" w:lineRule="auto"/>
         <w:rPr>
-          <w:rFonts w:ascii="Courier New" w:eastAsia="Times New Roman" w:hAnsi="Courier New" w:cs="Times New Roman"/>
+          <w:rFonts w:ascii="Courier New" w:eastAsia="Times New Roman" w:hAnsi="Courier New" w:cs="Courier New"/>
           <w:color w:val="000000"/>
           <w:sz w:val="20"/>
           <w:szCs w:val="20"/>
@@ -2810,7 +2828,7 @@
       </w:pPr>
       <w:r>
         <w:rPr>
-          <w:rFonts w:ascii="Courier New" w:eastAsia="Times New Roman" w:hAnsi="Courier New" w:cs="Times New Roman"/>
+          <w:rFonts w:ascii="Courier New" w:eastAsia="Times New Roman" w:hAnsi="Courier New" w:cs="Courier New"/>
           <w:b/>
           <w:bCs/>
           <w:color w:val="F8F8F2"/>
@@ -2824,7 +2842,7 @@
       <w:proofErr w:type="gramStart"/>
       <w:r>
         <w:rPr>
-          <w:rFonts w:ascii="Courier New" w:eastAsia="Times New Roman" w:hAnsi="Courier New" w:cs="Times New Roman"/>
+          <w:rFonts w:ascii="Courier New" w:eastAsia="Times New Roman" w:hAnsi="Courier New" w:cs="Courier New"/>
           <w:b/>
           <w:bCs/>
           <w:color w:val="F8F8F2"/>
@@ -2837,7 +2855,7 @@
       </w:r>
       <w:r>
         <w:rPr>
-          <w:rFonts w:ascii="Courier New" w:eastAsia="Times New Roman" w:hAnsi="Courier New" w:cs="Times New Roman"/>
+          <w:rFonts w:ascii="Courier New" w:eastAsia="Times New Roman" w:hAnsi="Courier New" w:cs="Courier New"/>
           <w:color w:val="000000"/>
           <w:sz w:val="20"/>
           <w:szCs w:val="20"/>
@@ -2847,7 +2865,7 @@
       </w:r>
       <w:r>
         <w:rPr>
-          <w:rFonts w:ascii="Courier New" w:eastAsia="Times New Roman" w:hAnsi="Courier New" w:cs="Times New Roman"/>
+          <w:rFonts w:ascii="Courier New" w:eastAsia="Times New Roman" w:hAnsi="Courier New" w:cs="Courier New"/>
           <w:b/>
           <w:bCs/>
           <w:color w:val="50FA7B"/>
@@ -2860,7 +2878,7 @@
       <w:proofErr w:type="gramEnd"/>
       <w:r>
         <w:rPr>
-          <w:rFonts w:ascii="Courier New" w:eastAsia="Times New Roman" w:hAnsi="Courier New" w:cs="Times New Roman"/>
+          <w:rFonts w:ascii="Courier New" w:eastAsia="Times New Roman" w:hAnsi="Courier New" w:cs="Courier New"/>
           <w:color w:val="000000"/>
           <w:sz w:val="20"/>
           <w:szCs w:val="20"/>
@@ -2870,7 +2888,7 @@
       </w:r>
       <w:r>
         <w:rPr>
-          <w:rFonts w:ascii="Courier New" w:eastAsia="Times New Roman" w:hAnsi="Courier New" w:cs="Times New Roman"/>
+          <w:rFonts w:ascii="Courier New" w:eastAsia="Times New Roman" w:hAnsi="Courier New" w:cs="Courier New"/>
           <w:color w:val="FF5555"/>
           <w:sz w:val="20"/>
           <w:szCs w:val="20"/>
@@ -2884,7 +2902,7 @@
         <w:shd w:val="clear" w:color="auto" w:fill="FFFFFF"/>
         <w:spacing w:after="0" w:line="240" w:lineRule="auto"/>
         <w:rPr>
-          <w:rFonts w:ascii="Courier New" w:eastAsia="Times New Roman" w:hAnsi="Courier New" w:cs="Times New Roman"/>
+          <w:rFonts w:ascii="Courier New" w:eastAsia="Times New Roman" w:hAnsi="Courier New" w:cs="Courier New"/>
           <w:color w:val="000000"/>
           <w:sz w:val="20"/>
           <w:szCs w:val="20"/>
@@ -2897,7 +2915,7 @@
         <w:shd w:val="clear" w:color="auto" w:fill="FFFFFF"/>
         <w:spacing w:after="0" w:line="240" w:lineRule="auto"/>
         <w:rPr>
-          <w:rFonts w:ascii="Courier New" w:eastAsia="Times New Roman" w:hAnsi="Courier New" w:cs="Times New Roman"/>
+          <w:rFonts w:ascii="Courier New" w:eastAsia="Times New Roman" w:hAnsi="Courier New" w:cs="Courier New"/>
           <w:color w:val="000000"/>
           <w:sz w:val="20"/>
           <w:szCs w:val="20"/>
@@ -2906,7 +2924,7 @@
       </w:pPr>
       <w:r>
         <w:rPr>
-          <w:rFonts w:ascii="Courier New" w:eastAsia="Times New Roman" w:hAnsi="Courier New" w:cs="Times New Roman"/>
+          <w:rFonts w:ascii="Courier New" w:eastAsia="Times New Roman" w:hAnsi="Courier New" w:cs="Courier New"/>
           <w:b/>
           <w:bCs/>
           <w:color w:val="50FA7B"/>
@@ -2922,7 +2940,7 @@
         <w:shd w:val="clear" w:color="auto" w:fill="FFFFFF"/>
         <w:spacing w:after="0" w:line="240" w:lineRule="auto"/>
         <w:rPr>
-          <w:rFonts w:ascii="Courier New" w:eastAsia="Times New Roman" w:hAnsi="Courier New" w:cs="Times New Roman"/>
+          <w:rFonts w:ascii="Courier New" w:eastAsia="Times New Roman" w:hAnsi="Courier New" w:cs="Courier New"/>
           <w:color w:val="6272A4"/>
           <w:sz w:val="20"/>
           <w:szCs w:val="20"/>
@@ -2931,13 +2949,13 @@
       </w:pPr>
       <w:r>
         <w:rPr>
-          <w:rFonts w:ascii="Courier New" w:eastAsia="Times New Roman" w:hAnsi="Courier New" w:cs="Times New Roman"/>
+          <w:rFonts w:ascii="Courier New" w:eastAsia="Times New Roman" w:hAnsi="Courier New" w:cs="Courier New"/>
           <w:color w:val="6272A4"/>
           <w:sz w:val="20"/>
           <w:szCs w:val="20"/>
           <w:lang w:eastAsia="en-GB"/>
         </w:rPr>
-        <w:t>################## START ######################################</w:t>
+        <w:t>## User input ##</w:t>
       </w:r>
     </w:p>
     <w:p>
@@ -2945,8 +2963,8 @@
         <w:shd w:val="clear" w:color="auto" w:fill="FFFFFF"/>
         <w:spacing w:after="0" w:line="240" w:lineRule="auto"/>
         <w:rPr>
-          <w:rFonts w:ascii="Courier New" w:eastAsia="Times New Roman" w:hAnsi="Courier New" w:cs="Times New Roman"/>
-          <w:color w:val="000000"/>
+          <w:rFonts w:ascii="Courier New" w:eastAsia="Times New Roman" w:hAnsi="Courier New" w:cs="Courier New"/>
+          <w:color w:val="6272A4"/>
           <w:sz w:val="20"/>
           <w:szCs w:val="20"/>
           <w:lang w:eastAsia="en-GB"/>
@@ -2954,7 +2972,82 @@
       </w:pPr>
       <w:r>
         <w:rPr>
-          <w:rFonts w:ascii="Courier New" w:eastAsia="Times New Roman" w:hAnsi="Courier New" w:cs="Times New Roman"/>
+          <w:rFonts w:ascii="Courier New" w:eastAsia="Times New Roman" w:hAnsi="Courier New" w:cs="Courier New"/>
+          <w:color w:val="6272A4"/>
+          <w:sz w:val="20"/>
+          <w:szCs w:val="20"/>
+          <w:lang w:eastAsia="en-GB"/>
+        </w:rPr>
+        <w:t>#output text to screen</w:t>
+      </w:r>
+    </w:p>
+    <w:p>
+      <w:pPr>
+        <w:shd w:val="clear" w:color="auto" w:fill="FFFFFF"/>
+        <w:spacing w:after="0" w:line="240" w:lineRule="auto"/>
+        <w:rPr>
+          <w:rFonts w:ascii="Courier New" w:eastAsia="Times New Roman" w:hAnsi="Courier New" w:cs="Courier New"/>
+          <w:color w:val="000000"/>
+          <w:sz w:val="20"/>
+          <w:szCs w:val="20"/>
+          <w:lang w:eastAsia="en-GB"/>
+        </w:rPr>
+      </w:pPr>
+      <w:r>
+        <w:rPr>
+          <w:rFonts w:ascii="Courier New" w:eastAsia="Times New Roman" w:hAnsi="Courier New" w:cs="Courier New"/>
+          <w:b/>
+          <w:bCs/>
+          <w:color w:val="FF8080"/>
+          <w:sz w:val="20"/>
+          <w:szCs w:val="20"/>
+          <w:lang w:eastAsia="en-GB"/>
+        </w:rPr>
+        <w:t>la</w:t>
+      </w:r>
+      <w:r>
+        <w:rPr>
+          <w:rFonts w:ascii="Courier New" w:eastAsia="Times New Roman" w:hAnsi="Courier New" w:cs="Courier New"/>
+          <w:color w:val="000000"/>
+          <w:sz w:val="20"/>
+          <w:szCs w:val="20"/>
+          <w:lang w:eastAsia="en-GB"/>
+        </w:rPr>
+        <w:t xml:space="preserve"> </w:t>
+      </w:r>
+      <w:r>
+        <w:rPr>
+          <w:rFonts w:ascii="Courier New" w:eastAsia="Times New Roman" w:hAnsi="Courier New" w:cs="Courier New"/>
+          <w:color w:val="8BE9FD"/>
+          <w:sz w:val="20"/>
+          <w:szCs w:val="20"/>
+          <w:lang w:eastAsia="en-GB"/>
+        </w:rPr>
+        <w:t>$a0</w:t>
+      </w:r>
+      <w:r>
+        <w:rPr>
+          <w:rFonts w:ascii="Courier New" w:eastAsia="Times New Roman" w:hAnsi="Courier New" w:cs="Courier New"/>
+          <w:color w:val="FF79C6"/>
+          <w:sz w:val="20"/>
+          <w:szCs w:val="20"/>
+          <w:lang w:eastAsia="en-GB"/>
+        </w:rPr>
+        <w:t>,</w:t>
+      </w:r>
+      <w:r>
+        <w:rPr>
+          <w:rFonts w:ascii="Courier New" w:eastAsia="Times New Roman" w:hAnsi="Courier New" w:cs="Courier New"/>
+          <w:color w:val="000000"/>
+          <w:sz w:val="20"/>
+          <w:szCs w:val="20"/>
+          <w:lang w:eastAsia="en-GB"/>
+        </w:rPr>
+        <w:t xml:space="preserve"> </w:t>
+      </w:r>
+      <w:r>
+        <w:rPr>
+          <w:rFonts w:ascii="Courier New" w:eastAsia="Times New Roman" w:hAnsi="Courier New" w:cs="Courier New"/>
           <w:b/>
           <w:bCs/>
           <w:color w:val="F8F8F2"/>
@@ -2963,7 +3056,7 @@
           <w:shd w:val="clear" w:color="auto" w:fill="282A36"/>
           <w:lang w:eastAsia="en-GB"/>
         </w:rPr>
-        <w:t>main:</w:t>
+        <w:t>prompt</w:t>
       </w:r>
     </w:p>
     <w:p>
@@ -2971,8 +3064,8 @@
         <w:shd w:val="clear" w:color="auto" w:fill="FFFFFF"/>
         <w:spacing w:after="0" w:line="240" w:lineRule="auto"/>
         <w:rPr>
-          <w:rFonts w:ascii="Courier New" w:eastAsia="Times New Roman" w:hAnsi="Courier New" w:cs="Times New Roman"/>
-          <w:color w:val="6272A4"/>
+          <w:rFonts w:ascii="Courier New" w:eastAsia="Times New Roman" w:hAnsi="Courier New" w:cs="Courier New"/>
+          <w:color w:val="000000"/>
           <w:sz w:val="20"/>
           <w:szCs w:val="20"/>
           <w:lang w:eastAsia="en-GB"/>
@@ -2980,13 +3073,65 @@
       </w:pPr>
       <w:r>
         <w:rPr>
-          <w:rFonts w:ascii="Courier New" w:eastAsia="Times New Roman" w:hAnsi="Courier New" w:cs="Times New Roman"/>
-          <w:color w:val="6272A4"/>
-          <w:sz w:val="20"/>
-          <w:szCs w:val="20"/>
-          <w:lang w:eastAsia="en-GB"/>
-        </w:rPr>
-        <w:t>#output text to screen</w:t>
+          <w:rFonts w:ascii="Courier New" w:eastAsia="Times New Roman" w:hAnsi="Courier New" w:cs="Courier New"/>
+          <w:b/>
+          <w:bCs/>
+          <w:color w:val="FF8080"/>
+          <w:sz w:val="20"/>
+          <w:szCs w:val="20"/>
+          <w:lang w:eastAsia="en-GB"/>
+        </w:rPr>
+        <w:t>li</w:t>
+      </w:r>
+      <w:r>
+        <w:rPr>
+          <w:rFonts w:ascii="Courier New" w:eastAsia="Times New Roman" w:hAnsi="Courier New" w:cs="Courier New"/>
+          <w:color w:val="000000"/>
+          <w:sz w:val="20"/>
+          <w:szCs w:val="20"/>
+          <w:lang w:eastAsia="en-GB"/>
+        </w:rPr>
+        <w:t xml:space="preserve"> </w:t>
+      </w:r>
+      <w:r>
+        <w:rPr>
+          <w:rFonts w:ascii="Courier New" w:eastAsia="Times New Roman" w:hAnsi="Courier New" w:cs="Courier New"/>
+          <w:color w:val="8BE9FD"/>
+          <w:sz w:val="20"/>
+          <w:szCs w:val="20"/>
+          <w:lang w:eastAsia="en-GB"/>
+        </w:rPr>
+        <w:t>$v0</w:t>
+      </w:r>
+      <w:r>
+        <w:rPr>
+          <w:rFonts w:ascii="Courier New" w:eastAsia="Times New Roman" w:hAnsi="Courier New" w:cs="Courier New"/>
+          <w:color w:val="FF79C6"/>
+          <w:sz w:val="20"/>
+          <w:szCs w:val="20"/>
+          <w:lang w:eastAsia="en-GB"/>
+        </w:rPr>
+        <w:t>,</w:t>
+      </w:r>
+      <w:r>
+        <w:rPr>
+          <w:rFonts w:ascii="Courier New" w:eastAsia="Times New Roman" w:hAnsi="Courier New" w:cs="Courier New"/>
+          <w:color w:val="000000"/>
+          <w:sz w:val="20"/>
+          <w:szCs w:val="20"/>
+          <w:lang w:eastAsia="en-GB"/>
+        </w:rPr>
+        <w:t xml:space="preserve"> </w:t>
+      </w:r>
+      <w:r>
+        <w:rPr>
+          <w:rFonts w:ascii="Courier New" w:eastAsia="Times New Roman" w:hAnsi="Courier New" w:cs="Courier New"/>
+          <w:color w:val="FF5555"/>
+          <w:sz w:val="20"/>
+          <w:szCs w:val="20"/>
+          <w:lang w:eastAsia="en-GB"/>
+        </w:rPr>
+        <w:t>4</w:t>
       </w:r>
     </w:p>
     <w:p>
@@ -2994,16 +3139,17 @@
         <w:shd w:val="clear" w:color="auto" w:fill="FFFFFF"/>
         <w:spacing w:after="0" w:line="240" w:lineRule="auto"/>
         <w:rPr>
-          <w:rFonts w:ascii="Courier New" w:eastAsia="Times New Roman" w:hAnsi="Courier New" w:cs="Times New Roman"/>
+          <w:rFonts w:ascii="Courier New" w:eastAsia="Times New Roman" w:hAnsi="Courier New" w:cs="Courier New"/>
           <w:color w:val="000000"/>
           <w:sz w:val="20"/>
           <w:szCs w:val="20"/>
           <w:lang w:eastAsia="en-GB"/>
         </w:rPr>
       </w:pPr>
-      <w:r>
-        <w:rPr>
-          <w:rFonts w:ascii="Courier New" w:eastAsia="Times New Roman" w:hAnsi="Courier New" w:cs="Times New Roman"/>
+      <w:proofErr w:type="spellStart"/>
+      <w:r>
+        <w:rPr>
+          <w:rFonts w:ascii="Courier New" w:eastAsia="Times New Roman" w:hAnsi="Courier New" w:cs="Courier New"/>
           <w:b/>
           <w:bCs/>
           <w:color w:val="FF8080"/>
@@ -3011,11 +3157,73 @@
           <w:szCs w:val="20"/>
           <w:lang w:eastAsia="en-GB"/>
         </w:rPr>
-        <w:t>la</w:t>
-      </w:r>
-      <w:r>
-        <w:rPr>
-          <w:rFonts w:ascii="Courier New" w:eastAsia="Times New Roman" w:hAnsi="Courier New" w:cs="Times New Roman"/>
+        <w:t>syscall</w:t>
+      </w:r>
+      <w:proofErr w:type="spellEnd"/>
+    </w:p>
+    <w:p>
+      <w:pPr>
+        <w:shd w:val="clear" w:color="auto" w:fill="FFFFFF"/>
+        <w:spacing w:after="0" w:line="240" w:lineRule="auto"/>
+        <w:rPr>
+          <w:rFonts w:ascii="Courier New" w:eastAsia="Times New Roman" w:hAnsi="Courier New" w:cs="Courier New"/>
+          <w:color w:val="000000"/>
+          <w:sz w:val="20"/>
+          <w:szCs w:val="20"/>
+          <w:lang w:eastAsia="en-GB"/>
+        </w:rPr>
+      </w:pPr>
+    </w:p>
+    <w:p>
+      <w:pPr>
+        <w:shd w:val="clear" w:color="auto" w:fill="FFFFFF"/>
+        <w:spacing w:after="0" w:line="240" w:lineRule="auto"/>
+        <w:rPr>
+          <w:rFonts w:ascii="Courier New" w:eastAsia="Times New Roman" w:hAnsi="Courier New" w:cs="Courier New"/>
+          <w:color w:val="6272A4"/>
+          <w:sz w:val="20"/>
+          <w:szCs w:val="20"/>
+          <w:lang w:eastAsia="en-GB"/>
+        </w:rPr>
+      </w:pPr>
+      <w:r>
+        <w:rPr>
+          <w:rFonts w:ascii="Courier New" w:eastAsia="Times New Roman" w:hAnsi="Courier New" w:cs="Courier New"/>
+          <w:color w:val="6272A4"/>
+          <w:sz w:val="20"/>
+          <w:szCs w:val="20"/>
+          <w:lang w:eastAsia="en-GB"/>
+        </w:rPr>
+        <w:t>#get user input</w:t>
+      </w:r>
+    </w:p>
+    <w:p>
+      <w:pPr>
+        <w:shd w:val="clear" w:color="auto" w:fill="FFFFFF"/>
+        <w:spacing w:after="0" w:line="240" w:lineRule="auto"/>
+        <w:rPr>
+          <w:rFonts w:ascii="Courier New" w:eastAsia="Times New Roman" w:hAnsi="Courier New" w:cs="Courier New"/>
+          <w:color w:val="000000"/>
+          <w:sz w:val="20"/>
+          <w:szCs w:val="20"/>
+          <w:lang w:eastAsia="en-GB"/>
+        </w:rPr>
+      </w:pPr>
+      <w:r>
+        <w:rPr>
+          <w:rFonts w:ascii="Courier New" w:eastAsia="Times New Roman" w:hAnsi="Courier New" w:cs="Courier New"/>
+          <w:b/>
+          <w:bCs/>
+          <w:color w:val="FF8080"/>
+          <w:sz w:val="20"/>
+          <w:szCs w:val="20"/>
+          <w:lang w:eastAsia="en-GB"/>
+        </w:rPr>
+        <w:t>li</w:t>
+      </w:r>
+      <w:r>
+        <w:rPr>
+          <w:rFonts w:ascii="Courier New" w:eastAsia="Times New Roman" w:hAnsi="Courier New" w:cs="Courier New"/>
           <w:color w:val="000000"/>
           <w:sz w:val="20"/>
           <w:szCs w:val="20"/>
@@ -3025,17 +3233,17 @@
       </w:r>
       <w:r>
         <w:rPr>
-          <w:rFonts w:ascii="Courier New" w:eastAsia="Times New Roman" w:hAnsi="Courier New" w:cs="Times New Roman"/>
+          <w:rFonts w:ascii="Courier New" w:eastAsia="Times New Roman" w:hAnsi="Courier New" w:cs="Courier New"/>
           <w:color w:val="8BE9FD"/>
           <w:sz w:val="20"/>
           <w:szCs w:val="20"/>
           <w:lang w:eastAsia="en-GB"/>
         </w:rPr>
-        <w:t>$a0</w:t>
-      </w:r>
-      <w:r>
-        <w:rPr>
-          <w:rFonts w:ascii="Courier New" w:eastAsia="Times New Roman" w:hAnsi="Courier New" w:cs="Times New Roman"/>
+        <w:t>$v0</w:t>
+      </w:r>
+      <w:r>
+        <w:rPr>
+          <w:rFonts w:ascii="Courier New" w:eastAsia="Times New Roman" w:hAnsi="Courier New" w:cs="Courier New"/>
           <w:color w:val="FF79C6"/>
           <w:sz w:val="20"/>
           <w:szCs w:val="20"/>
@@ -3045,7 +3253,7 @@
       </w:r>
       <w:r>
         <w:rPr>
-          <w:rFonts w:ascii="Courier New" w:eastAsia="Times New Roman" w:hAnsi="Courier New" w:cs="Times New Roman"/>
+          <w:rFonts w:ascii="Courier New" w:eastAsia="Times New Roman" w:hAnsi="Courier New" w:cs="Courier New"/>
           <w:color w:val="000000"/>
           <w:sz w:val="20"/>
           <w:szCs w:val="20"/>
@@ -3055,7 +3263,143 @@
       </w:r>
       <w:r>
         <w:rPr>
-          <w:rFonts w:ascii="Courier New" w:eastAsia="Times New Roman" w:hAnsi="Courier New" w:cs="Times New Roman"/>
+          <w:rFonts w:ascii="Courier New" w:eastAsia="Times New Roman" w:hAnsi="Courier New" w:cs="Courier New"/>
+          <w:color w:val="FF5555"/>
+          <w:sz w:val="20"/>
+          <w:szCs w:val="20"/>
+          <w:lang w:eastAsia="en-GB"/>
+        </w:rPr>
+        <w:t>6</w:t>
+      </w:r>
+    </w:p>
+    <w:p>
+      <w:pPr>
+        <w:shd w:val="clear" w:color="auto" w:fill="FFFFFF"/>
+        <w:spacing w:after="0" w:line="240" w:lineRule="auto"/>
+        <w:rPr>
+          <w:rFonts w:ascii="Courier New" w:eastAsia="Times New Roman" w:hAnsi="Courier New" w:cs="Courier New"/>
+          <w:color w:val="000000"/>
+          <w:sz w:val="20"/>
+          <w:szCs w:val="20"/>
+          <w:lang w:eastAsia="en-GB"/>
+        </w:rPr>
+      </w:pPr>
+      <w:proofErr w:type="spellStart"/>
+      <w:r>
+        <w:rPr>
+          <w:rFonts w:ascii="Courier New" w:eastAsia="Times New Roman" w:hAnsi="Courier New" w:cs="Courier New"/>
+          <w:b/>
+          <w:bCs/>
+          <w:color w:val="FF8080"/>
+          <w:sz w:val="20"/>
+          <w:szCs w:val="20"/>
+          <w:lang w:eastAsia="en-GB"/>
+        </w:rPr>
+        <w:t>syscall</w:t>
+      </w:r>
+      <w:proofErr w:type="spellEnd"/>
+    </w:p>
+    <w:p>
+      <w:pPr>
+        <w:shd w:val="clear" w:color="auto" w:fill="FFFFFF"/>
+        <w:spacing w:after="0" w:line="240" w:lineRule="auto"/>
+        <w:rPr>
+          <w:rFonts w:ascii="Courier New" w:eastAsia="Times New Roman" w:hAnsi="Courier New" w:cs="Courier New"/>
+          <w:color w:val="000000"/>
+          <w:sz w:val="20"/>
+          <w:szCs w:val="20"/>
+          <w:lang w:eastAsia="en-GB"/>
+        </w:rPr>
+      </w:pPr>
+    </w:p>
+    <w:p>
+      <w:pPr>
+        <w:shd w:val="clear" w:color="auto" w:fill="FFFFFF"/>
+        <w:spacing w:after="0" w:line="240" w:lineRule="auto"/>
+        <w:rPr>
+          <w:rFonts w:ascii="Courier New" w:eastAsia="Times New Roman" w:hAnsi="Courier New" w:cs="Courier New"/>
+          <w:color w:val="000000"/>
+          <w:sz w:val="20"/>
+          <w:szCs w:val="20"/>
+          <w:lang w:eastAsia="en-GB"/>
+        </w:rPr>
+      </w:pPr>
+    </w:p>
+    <w:p>
+      <w:pPr>
+        <w:shd w:val="clear" w:color="auto" w:fill="FFFFFF"/>
+        <w:spacing w:after="0" w:line="240" w:lineRule="auto"/>
+        <w:rPr>
+          <w:rFonts w:ascii="Courier New" w:eastAsia="Times New Roman" w:hAnsi="Courier New" w:cs="Courier New"/>
+          <w:color w:val="000000"/>
+          <w:sz w:val="20"/>
+          <w:szCs w:val="20"/>
+          <w:lang w:eastAsia="en-GB"/>
+        </w:rPr>
+      </w:pPr>
+    </w:p>
+    <w:p>
+      <w:pPr>
+        <w:shd w:val="clear" w:color="auto" w:fill="FFFFFF"/>
+        <w:spacing w:after="0" w:line="240" w:lineRule="auto"/>
+        <w:rPr>
+          <w:rFonts w:ascii="Courier New" w:eastAsia="Times New Roman" w:hAnsi="Courier New" w:cs="Courier New"/>
+          <w:color w:val="6272A4"/>
+          <w:sz w:val="20"/>
+          <w:szCs w:val="20"/>
+          <w:lang w:eastAsia="en-GB"/>
+        </w:rPr>
+      </w:pPr>
+      <w:r>
+        <w:rPr>
+          <w:rFonts w:ascii="Courier New" w:eastAsia="Times New Roman" w:hAnsi="Courier New" w:cs="Courier New"/>
+          <w:color w:val="6272A4"/>
+          <w:sz w:val="20"/>
+          <w:szCs w:val="20"/>
+          <w:lang w:eastAsia="en-GB"/>
+        </w:rPr>
+        <w:t>## Division ##</w:t>
+      </w:r>
+    </w:p>
+    <w:p>
+      <w:pPr>
+        <w:shd w:val="clear" w:color="auto" w:fill="FFFFFF"/>
+        <w:spacing w:after="0" w:line="240" w:lineRule="auto"/>
+        <w:rPr>
+          <w:rFonts w:ascii="Courier New" w:eastAsia="Times New Roman" w:hAnsi="Courier New" w:cs="Courier New"/>
+          <w:color w:val="000000"/>
+          <w:sz w:val="20"/>
+          <w:szCs w:val="20"/>
+          <w:lang w:eastAsia="en-GB"/>
+        </w:rPr>
+      </w:pPr>
+      <w:proofErr w:type="spellStart"/>
+      <w:r>
+        <w:rPr>
+          <w:rFonts w:ascii="Courier New" w:eastAsia="Times New Roman" w:hAnsi="Courier New" w:cs="Courier New"/>
+          <w:b/>
+          <w:bCs/>
+          <w:color w:val="FF8080"/>
+          <w:sz w:val="20"/>
+          <w:szCs w:val="20"/>
+          <w:lang w:eastAsia="en-GB"/>
+        </w:rPr>
+        <w:t>l.s</w:t>
+      </w:r>
+      <w:proofErr w:type="spellEnd"/>
+      <w:r>
+        <w:rPr>
+          <w:rFonts w:ascii="Courier New" w:eastAsia="Times New Roman" w:hAnsi="Courier New" w:cs="Courier New"/>
+          <w:color w:val="000000"/>
+          <w:sz w:val="20"/>
+          <w:szCs w:val="20"/>
+          <w:lang w:eastAsia="en-GB"/>
+        </w:rPr>
+        <w:t xml:space="preserve"> </w:t>
+      </w:r>
+      <w:r>
+        <w:rPr>
+          <w:rFonts w:ascii="Courier New" w:eastAsia="Times New Roman" w:hAnsi="Courier New" w:cs="Courier New"/>
           <w:b/>
           <w:bCs/>
           <w:color w:val="F8F8F2"/>
@@ -3064,7 +3408,40 @@
           <w:shd w:val="clear" w:color="auto" w:fill="282A36"/>
           <w:lang w:eastAsia="en-GB"/>
         </w:rPr>
-        <w:t>prompt</w:t>
+        <w:t>$f2</w:t>
+      </w:r>
+      <w:r>
+        <w:rPr>
+          <w:rFonts w:ascii="Courier New" w:eastAsia="Times New Roman" w:hAnsi="Courier New" w:cs="Courier New"/>
+          <w:color w:val="FF79C6"/>
+          <w:sz w:val="20"/>
+          <w:szCs w:val="20"/>
+          <w:lang w:eastAsia="en-GB"/>
+        </w:rPr>
+        <w:t>,</w:t>
+      </w:r>
+      <w:r>
+        <w:rPr>
+          <w:rFonts w:ascii="Courier New" w:eastAsia="Times New Roman" w:hAnsi="Courier New" w:cs="Courier New"/>
+          <w:color w:val="000000"/>
+          <w:sz w:val="20"/>
+          <w:szCs w:val="20"/>
+          <w:lang w:eastAsia="en-GB"/>
+        </w:rPr>
+        <w:t xml:space="preserve"> </w:t>
+      </w:r>
+      <w:r>
+        <w:rPr>
+          <w:rFonts w:ascii="Courier New" w:eastAsia="Times New Roman" w:hAnsi="Courier New" w:cs="Courier New"/>
+          <w:b/>
+          <w:bCs/>
+          <w:color w:val="F8F8F2"/>
+          <w:sz w:val="20"/>
+          <w:szCs w:val="20"/>
+          <w:shd w:val="clear" w:color="auto" w:fill="282A36"/>
+          <w:lang w:eastAsia="en-GB"/>
+        </w:rPr>
+        <w:t>divisor</w:t>
       </w:r>
     </w:p>
     <w:p>
@@ -3072,16 +3449,65 @@
         <w:shd w:val="clear" w:color="auto" w:fill="FFFFFF"/>
         <w:spacing w:after="0" w:line="240" w:lineRule="auto"/>
         <w:rPr>
-          <w:rFonts w:ascii="Courier New" w:eastAsia="Times New Roman" w:hAnsi="Courier New" w:cs="Times New Roman"/>
+          <w:rFonts w:ascii="Courier New" w:eastAsia="Times New Roman" w:hAnsi="Courier New" w:cs="Courier New"/>
           <w:color w:val="000000"/>
           <w:sz w:val="20"/>
           <w:szCs w:val="20"/>
           <w:lang w:eastAsia="en-GB"/>
         </w:rPr>
       </w:pPr>
-      <w:r>
-        <w:rPr>
-          <w:rFonts w:ascii="Courier New" w:eastAsia="Times New Roman" w:hAnsi="Courier New" w:cs="Times New Roman"/>
+    </w:p>
+    <w:p>
+      <w:pPr>
+        <w:shd w:val="clear" w:color="auto" w:fill="FFFFFF"/>
+        <w:spacing w:after="0" w:line="240" w:lineRule="auto"/>
+        <w:rPr>
+          <w:rFonts w:ascii="Courier New" w:eastAsia="Times New Roman" w:hAnsi="Courier New" w:cs="Courier New"/>
+          <w:color w:val="6272A4"/>
+          <w:sz w:val="20"/>
+          <w:szCs w:val="20"/>
+          <w:lang w:eastAsia="en-GB"/>
+        </w:rPr>
+      </w:pPr>
+      <w:r>
+        <w:rPr>
+          <w:rFonts w:ascii="Courier New" w:eastAsia="Times New Roman" w:hAnsi="Courier New" w:cs="Courier New"/>
+          <w:color w:val="6272A4"/>
+          <w:sz w:val="20"/>
+          <w:szCs w:val="20"/>
+          <w:lang w:eastAsia="en-GB"/>
+        </w:rPr>
+        <w:t xml:space="preserve">#divide by 3.3 in </w:t>
+      </w:r>
+      <w:proofErr w:type="spellStart"/>
+      <w:r>
+        <w:rPr>
+          <w:rFonts w:ascii="Courier New" w:eastAsia="Times New Roman" w:hAnsi="Courier New" w:cs="Courier New"/>
+          <w:color w:val="6272A4"/>
+          <w:sz w:val="20"/>
+          <w:szCs w:val="20"/>
+          <w:lang w:eastAsia="en-GB"/>
+        </w:rPr>
+        <w:t>co processor</w:t>
+      </w:r>
+      <w:proofErr w:type="spellEnd"/>
+    </w:p>
+    <w:p>
+      <w:pPr>
+        <w:shd w:val="clear" w:color="auto" w:fill="FFFFFF"/>
+        <w:spacing w:after="0" w:line="240" w:lineRule="auto"/>
+        <w:rPr>
+          <w:rFonts w:ascii="Courier New" w:eastAsia="Times New Roman" w:hAnsi="Courier New" w:cs="Courier New"/>
+          <w:color w:val="000000"/>
+          <w:sz w:val="20"/>
+          <w:szCs w:val="20"/>
+          <w:lang w:eastAsia="en-GB"/>
+        </w:rPr>
+      </w:pPr>
+      <w:proofErr w:type="spellStart"/>
+      <w:r>
+        <w:rPr>
+          <w:rFonts w:ascii="Courier New" w:eastAsia="Times New Roman" w:hAnsi="Courier New" w:cs="Courier New"/>
           <w:b/>
           <w:bCs/>
           <w:color w:val="FF8080"/>
@@ -3089,11 +3515,12 @@
           <w:szCs w:val="20"/>
           <w:lang w:eastAsia="en-GB"/>
         </w:rPr>
-        <w:t>li</w:t>
-      </w:r>
-      <w:r>
-        <w:rPr>
-          <w:rFonts w:ascii="Courier New" w:eastAsia="Times New Roman" w:hAnsi="Courier New" w:cs="Times New Roman"/>
+        <w:t>div.s</w:t>
+      </w:r>
+      <w:proofErr w:type="spellEnd"/>
+      <w:r>
+        <w:rPr>
+          <w:rFonts w:ascii="Courier New" w:eastAsia="Times New Roman" w:hAnsi="Courier New" w:cs="Courier New"/>
           <w:color w:val="000000"/>
           <w:sz w:val="20"/>
           <w:szCs w:val="20"/>
@@ -3103,17 +3530,20 @@
       </w:r>
       <w:r>
         <w:rPr>
-          <w:rFonts w:ascii="Courier New" w:eastAsia="Times New Roman" w:hAnsi="Courier New" w:cs="Times New Roman"/>
-          <w:color w:val="8BE9FD"/>
-          <w:sz w:val="20"/>
-          <w:szCs w:val="20"/>
-          <w:lang w:eastAsia="en-GB"/>
-        </w:rPr>
-        <w:t>$v0</w:t>
-      </w:r>
-      <w:r>
-        <w:rPr>
-          <w:rFonts w:ascii="Courier New" w:eastAsia="Times New Roman" w:hAnsi="Courier New" w:cs="Times New Roman"/>
+          <w:rFonts w:ascii="Courier New" w:eastAsia="Times New Roman" w:hAnsi="Courier New" w:cs="Courier New"/>
+          <w:b/>
+          <w:bCs/>
+          <w:color w:val="F8F8F2"/>
+          <w:sz w:val="20"/>
+          <w:szCs w:val="20"/>
+          <w:shd w:val="clear" w:color="auto" w:fill="282A36"/>
+          <w:lang w:eastAsia="en-GB"/>
+        </w:rPr>
+        <w:t>$f12</w:t>
+      </w:r>
+      <w:r>
+        <w:rPr>
+          <w:rFonts w:ascii="Courier New" w:eastAsia="Times New Roman" w:hAnsi="Courier New" w:cs="Courier New"/>
           <w:color w:val="FF79C6"/>
           <w:sz w:val="20"/>
           <w:szCs w:val="20"/>
@@ -3123,7 +3553,7 @@
       </w:r>
       <w:r>
         <w:rPr>
-          <w:rFonts w:ascii="Courier New" w:eastAsia="Times New Roman" w:hAnsi="Courier New" w:cs="Times New Roman"/>
+          <w:rFonts w:ascii="Courier New" w:eastAsia="Times New Roman" w:hAnsi="Courier New" w:cs="Courier New"/>
           <w:color w:val="000000"/>
           <w:sz w:val="20"/>
           <w:szCs w:val="20"/>
@@ -3133,13 +3563,49 @@
       </w:r>
       <w:r>
         <w:rPr>
-          <w:rFonts w:ascii="Courier New" w:eastAsia="Times New Roman" w:hAnsi="Courier New" w:cs="Times New Roman"/>
-          <w:color w:val="FF5555"/>
-          <w:sz w:val="20"/>
-          <w:szCs w:val="20"/>
-          <w:lang w:eastAsia="en-GB"/>
-        </w:rPr>
-        <w:t>4</w:t>
+          <w:rFonts w:ascii="Courier New" w:eastAsia="Times New Roman" w:hAnsi="Courier New" w:cs="Courier New"/>
+          <w:b/>
+          <w:bCs/>
+          <w:color w:val="F8F8F2"/>
+          <w:sz w:val="20"/>
+          <w:szCs w:val="20"/>
+          <w:shd w:val="clear" w:color="auto" w:fill="282A36"/>
+          <w:lang w:eastAsia="en-GB"/>
+        </w:rPr>
+        <w:t>$f0</w:t>
+      </w:r>
+      <w:r>
+        <w:rPr>
+          <w:rFonts w:ascii="Courier New" w:eastAsia="Times New Roman" w:hAnsi="Courier New" w:cs="Courier New"/>
+          <w:color w:val="FF79C6"/>
+          <w:sz w:val="20"/>
+          <w:szCs w:val="20"/>
+          <w:lang w:eastAsia="en-GB"/>
+        </w:rPr>
+        <w:t>,</w:t>
+      </w:r>
+      <w:r>
+        <w:rPr>
+          <w:rFonts w:ascii="Courier New" w:eastAsia="Times New Roman" w:hAnsi="Courier New" w:cs="Courier New"/>
+          <w:color w:val="000000"/>
+          <w:sz w:val="20"/>
+          <w:szCs w:val="20"/>
+          <w:lang w:eastAsia="en-GB"/>
+        </w:rPr>
+        <w:t xml:space="preserve"> </w:t>
+      </w:r>
+      <w:r>
+        <w:rPr>
+          <w:rFonts w:ascii="Courier New" w:eastAsia="Times New Roman" w:hAnsi="Courier New" w:cs="Courier New"/>
+          <w:b/>
+          <w:bCs/>
+          <w:color w:val="F8F8F2"/>
+          <w:sz w:val="20"/>
+          <w:szCs w:val="20"/>
+          <w:shd w:val="clear" w:color="auto" w:fill="282A36"/>
+          <w:lang w:eastAsia="en-GB"/>
+        </w:rPr>
+        <w:t>$f2</w:t>
       </w:r>
     </w:p>
     <w:p>
@@ -3147,17 +3613,101 @@
         <w:shd w:val="clear" w:color="auto" w:fill="FFFFFF"/>
         <w:spacing w:after="0" w:line="240" w:lineRule="auto"/>
         <w:rPr>
-          <w:rFonts w:ascii="Courier New" w:eastAsia="Times New Roman" w:hAnsi="Courier New" w:cs="Times New Roman"/>
+          <w:rFonts w:ascii="Courier New" w:eastAsia="Times New Roman" w:hAnsi="Courier New" w:cs="Courier New"/>
           <w:color w:val="000000"/>
           <w:sz w:val="20"/>
           <w:szCs w:val="20"/>
           <w:lang w:eastAsia="en-GB"/>
         </w:rPr>
       </w:pPr>
-      <w:proofErr w:type="spellStart"/>
-      <w:r>
-        <w:rPr>
-          <w:rFonts w:ascii="Courier New" w:eastAsia="Times New Roman" w:hAnsi="Courier New" w:cs="Times New Roman"/>
+    </w:p>
+    <w:p>
+      <w:pPr>
+        <w:shd w:val="clear" w:color="auto" w:fill="FFFFFF"/>
+        <w:spacing w:after="0" w:line="240" w:lineRule="auto"/>
+        <w:rPr>
+          <w:rFonts w:ascii="Courier New" w:eastAsia="Times New Roman" w:hAnsi="Courier New" w:cs="Courier New"/>
+          <w:color w:val="000000"/>
+          <w:sz w:val="20"/>
+          <w:szCs w:val="20"/>
+          <w:lang w:eastAsia="en-GB"/>
+        </w:rPr>
+      </w:pPr>
+    </w:p>
+    <w:p>
+      <w:pPr>
+        <w:shd w:val="clear" w:color="auto" w:fill="FFFFFF"/>
+        <w:spacing w:after="0" w:line="240" w:lineRule="auto"/>
+        <w:rPr>
+          <w:rFonts w:ascii="Courier New" w:eastAsia="Times New Roman" w:hAnsi="Courier New" w:cs="Courier New"/>
+          <w:color w:val="000000"/>
+          <w:sz w:val="20"/>
+          <w:szCs w:val="20"/>
+          <w:lang w:eastAsia="en-GB"/>
+        </w:rPr>
+      </w:pPr>
+    </w:p>
+    <w:p>
+      <w:pPr>
+        <w:shd w:val="clear" w:color="auto" w:fill="FFFFFF"/>
+        <w:spacing w:after="0" w:line="240" w:lineRule="auto"/>
+        <w:rPr>
+          <w:rFonts w:ascii="Courier New" w:eastAsia="Times New Roman" w:hAnsi="Courier New" w:cs="Courier New"/>
+          <w:color w:val="6272A4"/>
+          <w:sz w:val="20"/>
+          <w:szCs w:val="20"/>
+          <w:lang w:eastAsia="en-GB"/>
+        </w:rPr>
+      </w:pPr>
+      <w:r>
+        <w:rPr>
+          <w:rFonts w:ascii="Courier New" w:eastAsia="Times New Roman" w:hAnsi="Courier New" w:cs="Courier New"/>
+          <w:color w:val="6272A4"/>
+          <w:sz w:val="20"/>
+          <w:szCs w:val="20"/>
+          <w:lang w:eastAsia="en-GB"/>
+        </w:rPr>
+        <w:t>## Output ##</w:t>
+      </w:r>
+    </w:p>
+    <w:p>
+      <w:pPr>
+        <w:shd w:val="clear" w:color="auto" w:fill="FFFFFF"/>
+        <w:spacing w:after="0" w:line="240" w:lineRule="auto"/>
+        <w:rPr>
+          <w:rFonts w:ascii="Courier New" w:eastAsia="Times New Roman" w:hAnsi="Courier New" w:cs="Courier New"/>
+          <w:color w:val="6272A4"/>
+          <w:sz w:val="20"/>
+          <w:szCs w:val="20"/>
+          <w:lang w:eastAsia="en-GB"/>
+        </w:rPr>
+      </w:pPr>
+      <w:r>
+        <w:rPr>
+          <w:rFonts w:ascii="Courier New" w:eastAsia="Times New Roman" w:hAnsi="Courier New" w:cs="Courier New"/>
+          <w:color w:val="6272A4"/>
+          <w:sz w:val="20"/>
+          <w:szCs w:val="20"/>
+          <w:lang w:eastAsia="en-GB"/>
+        </w:rPr>
+        <w:t>#output result string</w:t>
+      </w:r>
+    </w:p>
+    <w:p>
+      <w:pPr>
+        <w:shd w:val="clear" w:color="auto" w:fill="FFFFFF"/>
+        <w:spacing w:after="0" w:line="240" w:lineRule="auto"/>
+        <w:rPr>
+          <w:rFonts w:ascii="Courier New" w:eastAsia="Times New Roman" w:hAnsi="Courier New" w:cs="Courier New"/>
+          <w:color w:val="000000"/>
+          <w:sz w:val="20"/>
+          <w:szCs w:val="20"/>
+          <w:lang w:eastAsia="en-GB"/>
+        </w:rPr>
+      </w:pPr>
+      <w:r>
+        <w:rPr>
+          <w:rFonts w:ascii="Courier New" w:eastAsia="Times New Roman" w:hAnsi="Courier New" w:cs="Courier New"/>
           <w:b/>
           <w:bCs/>
           <w:color w:val="FF8080"/>
@@ -3165,61 +3715,215 @@
           <w:szCs w:val="20"/>
           <w:lang w:eastAsia="en-GB"/>
         </w:rPr>
-        <w:t>syscall</w:t>
-      </w:r>
-      <w:proofErr w:type="spellEnd"/>
+        <w:t>la</w:t>
+      </w:r>
+      <w:r>
+        <w:rPr>
+          <w:rFonts w:ascii="Courier New" w:eastAsia="Times New Roman" w:hAnsi="Courier New" w:cs="Courier New"/>
+          <w:color w:val="000000"/>
+          <w:sz w:val="20"/>
+          <w:szCs w:val="20"/>
+          <w:lang w:eastAsia="en-GB"/>
+        </w:rPr>
+        <w:t xml:space="preserve"> </w:t>
+      </w:r>
+      <w:r>
+        <w:rPr>
+          <w:rFonts w:ascii="Courier New" w:eastAsia="Times New Roman" w:hAnsi="Courier New" w:cs="Courier New"/>
+          <w:color w:val="8BE9FD"/>
+          <w:sz w:val="20"/>
+          <w:szCs w:val="20"/>
+          <w:lang w:eastAsia="en-GB"/>
+        </w:rPr>
+        <w:t>$a0</w:t>
+      </w:r>
+      <w:r>
+        <w:rPr>
+          <w:rFonts w:ascii="Courier New" w:eastAsia="Times New Roman" w:hAnsi="Courier New" w:cs="Courier New"/>
+          <w:color w:val="FF79C6"/>
+          <w:sz w:val="20"/>
+          <w:szCs w:val="20"/>
+          <w:lang w:eastAsia="en-GB"/>
+        </w:rPr>
+        <w:t>,</w:t>
+      </w:r>
+      <w:r>
+        <w:rPr>
+          <w:rFonts w:ascii="Courier New" w:eastAsia="Times New Roman" w:hAnsi="Courier New" w:cs="Courier New"/>
+          <w:color w:val="000000"/>
+          <w:sz w:val="20"/>
+          <w:szCs w:val="20"/>
+          <w:lang w:eastAsia="en-GB"/>
+        </w:rPr>
+        <w:t xml:space="preserve"> </w:t>
+      </w:r>
+      <w:r>
+        <w:rPr>
+          <w:rFonts w:ascii="Courier New" w:eastAsia="Times New Roman" w:hAnsi="Courier New" w:cs="Courier New"/>
+          <w:b/>
+          <w:bCs/>
+          <w:color w:val="F8F8F2"/>
+          <w:sz w:val="20"/>
+          <w:szCs w:val="20"/>
+          <w:shd w:val="clear" w:color="auto" w:fill="282A36"/>
+          <w:lang w:eastAsia="en-GB"/>
+        </w:rPr>
+        <w:t>result</w:t>
+      </w:r>
     </w:p>
     <w:p>
       <w:pPr>
         <w:shd w:val="clear" w:color="auto" w:fill="FFFFFF"/>
         <w:spacing w:after="0" w:line="240" w:lineRule="auto"/>
         <w:rPr>
-          <w:rFonts w:ascii="Courier New" w:eastAsia="Times New Roman" w:hAnsi="Courier New" w:cs="Times New Roman"/>
+          <w:rFonts w:ascii="Courier New" w:eastAsia="Times New Roman" w:hAnsi="Courier New" w:cs="Courier New"/>
           <w:color w:val="000000"/>
           <w:sz w:val="20"/>
           <w:szCs w:val="20"/>
           <w:lang w:eastAsia="en-GB"/>
         </w:rPr>
       </w:pPr>
+      <w:r>
+        <w:rPr>
+          <w:rFonts w:ascii="Courier New" w:eastAsia="Times New Roman" w:hAnsi="Courier New" w:cs="Courier New"/>
+          <w:b/>
+          <w:bCs/>
+          <w:color w:val="FF8080"/>
+          <w:sz w:val="20"/>
+          <w:szCs w:val="20"/>
+          <w:lang w:eastAsia="en-GB"/>
+        </w:rPr>
+        <w:t>li</w:t>
+      </w:r>
+      <w:r>
+        <w:rPr>
+          <w:rFonts w:ascii="Courier New" w:eastAsia="Times New Roman" w:hAnsi="Courier New" w:cs="Courier New"/>
+          <w:color w:val="000000"/>
+          <w:sz w:val="20"/>
+          <w:szCs w:val="20"/>
+          <w:lang w:eastAsia="en-GB"/>
+        </w:rPr>
+        <w:t xml:space="preserve"> </w:t>
+      </w:r>
+      <w:r>
+        <w:rPr>
+          <w:rFonts w:ascii="Courier New" w:eastAsia="Times New Roman" w:hAnsi="Courier New" w:cs="Courier New"/>
+          <w:color w:val="8BE9FD"/>
+          <w:sz w:val="20"/>
+          <w:szCs w:val="20"/>
+          <w:lang w:eastAsia="en-GB"/>
+        </w:rPr>
+        <w:t>$v0</w:t>
+      </w:r>
+      <w:r>
+        <w:rPr>
+          <w:rFonts w:ascii="Courier New" w:eastAsia="Times New Roman" w:hAnsi="Courier New" w:cs="Courier New"/>
+          <w:color w:val="FF79C6"/>
+          <w:sz w:val="20"/>
+          <w:szCs w:val="20"/>
+          <w:lang w:eastAsia="en-GB"/>
+        </w:rPr>
+        <w:t>,</w:t>
+      </w:r>
+      <w:r>
+        <w:rPr>
+          <w:rFonts w:ascii="Courier New" w:eastAsia="Times New Roman" w:hAnsi="Courier New" w:cs="Courier New"/>
+          <w:color w:val="000000"/>
+          <w:sz w:val="20"/>
+          <w:szCs w:val="20"/>
+          <w:lang w:eastAsia="en-GB"/>
+        </w:rPr>
+        <w:t xml:space="preserve"> </w:t>
+      </w:r>
+      <w:r>
+        <w:rPr>
+          <w:rFonts w:ascii="Courier New" w:eastAsia="Times New Roman" w:hAnsi="Courier New" w:cs="Courier New"/>
+          <w:color w:val="FF5555"/>
+          <w:sz w:val="20"/>
+          <w:szCs w:val="20"/>
+          <w:lang w:eastAsia="en-GB"/>
+        </w:rPr>
+        <w:t>4</w:t>
+      </w:r>
     </w:p>
     <w:p>
       <w:pPr>
         <w:shd w:val="clear" w:color="auto" w:fill="FFFFFF"/>
         <w:spacing w:after="0" w:line="240" w:lineRule="auto"/>
         <w:rPr>
-          <w:rFonts w:ascii="Courier New" w:eastAsia="Times New Roman" w:hAnsi="Courier New" w:cs="Times New Roman"/>
-          <w:color w:val="6272A4"/>
+          <w:rFonts w:ascii="Courier New" w:eastAsia="Times New Roman" w:hAnsi="Courier New" w:cs="Courier New"/>
+          <w:color w:val="000000"/>
           <w:sz w:val="20"/>
           <w:szCs w:val="20"/>
           <w:lang w:eastAsia="en-GB"/>
         </w:rPr>
       </w:pPr>
-      <w:r>
-        <w:rPr>
-          <w:rFonts w:ascii="Courier New" w:eastAsia="Times New Roman" w:hAnsi="Courier New" w:cs="Times New Roman"/>
-          <w:color w:val="6272A4"/>
-          <w:sz w:val="20"/>
-          <w:szCs w:val="20"/>
-          <w:lang w:eastAsia="en-GB"/>
-        </w:rPr>
-        <w:t>#get user input</w:t>
-      </w:r>
+      <w:proofErr w:type="spellStart"/>
+      <w:r>
+        <w:rPr>
+          <w:rFonts w:ascii="Courier New" w:eastAsia="Times New Roman" w:hAnsi="Courier New" w:cs="Courier New"/>
+          <w:b/>
+          <w:bCs/>
+          <w:color w:val="FF8080"/>
+          <w:sz w:val="20"/>
+          <w:szCs w:val="20"/>
+          <w:lang w:eastAsia="en-GB"/>
+        </w:rPr>
+        <w:t>syscall</w:t>
+      </w:r>
+      <w:proofErr w:type="spellEnd"/>
     </w:p>
     <w:p>
       <w:pPr>
         <w:shd w:val="clear" w:color="auto" w:fill="FFFFFF"/>
         <w:spacing w:after="0" w:line="240" w:lineRule="auto"/>
         <w:rPr>
-          <w:rFonts w:ascii="Courier New" w:eastAsia="Times New Roman" w:hAnsi="Courier New" w:cs="Times New Roman"/>
+          <w:rFonts w:ascii="Courier New" w:eastAsia="Times New Roman" w:hAnsi="Courier New" w:cs="Courier New"/>
           <w:color w:val="000000"/>
           <w:sz w:val="20"/>
           <w:szCs w:val="20"/>
           <w:lang w:eastAsia="en-GB"/>
         </w:rPr>
       </w:pPr>
-      <w:r>
-        <w:rPr>
-          <w:rFonts w:ascii="Courier New" w:eastAsia="Times New Roman" w:hAnsi="Courier New" w:cs="Times New Roman"/>
+    </w:p>
+    <w:p>
+      <w:pPr>
+        <w:shd w:val="clear" w:color="auto" w:fill="FFFFFF"/>
+        <w:spacing w:after="0" w:line="240" w:lineRule="auto"/>
+        <w:rPr>
+          <w:rFonts w:ascii="Courier New" w:eastAsia="Times New Roman" w:hAnsi="Courier New" w:cs="Courier New"/>
+          <w:color w:val="6272A4"/>
+          <w:sz w:val="20"/>
+          <w:szCs w:val="20"/>
+          <w:lang w:eastAsia="en-GB"/>
+        </w:rPr>
+      </w:pPr>
+      <w:r>
+        <w:rPr>
+          <w:rFonts w:ascii="Courier New" w:eastAsia="Times New Roman" w:hAnsi="Courier New" w:cs="Courier New"/>
+          <w:color w:val="6272A4"/>
+          <w:sz w:val="20"/>
+          <w:szCs w:val="20"/>
+          <w:lang w:eastAsia="en-GB"/>
+        </w:rPr>
+        <w:t>#output result</w:t>
+      </w:r>
+    </w:p>
+    <w:p>
+      <w:pPr>
+        <w:shd w:val="clear" w:color="auto" w:fill="FFFFFF"/>
+        <w:spacing w:after="0" w:line="240" w:lineRule="auto"/>
+        <w:rPr>
+          <w:rFonts w:ascii="Courier New" w:eastAsia="Times New Roman" w:hAnsi="Courier New" w:cs="Courier New"/>
+          <w:color w:val="000000"/>
+          <w:sz w:val="20"/>
+          <w:szCs w:val="20"/>
+          <w:lang w:eastAsia="en-GB"/>
+        </w:rPr>
+      </w:pPr>
+      <w:r>
+        <w:rPr>
+          <w:rFonts w:ascii="Courier New" w:eastAsia="Times New Roman" w:hAnsi="Courier New" w:cs="Courier New"/>
           <w:b/>
           <w:bCs/>
           <w:color w:val="FF8080"/>
@@ -3231,7 +3935,7 @@
       </w:r>
       <w:r>
         <w:rPr>
-          <w:rFonts w:ascii="Courier New" w:eastAsia="Times New Roman" w:hAnsi="Courier New" w:cs="Times New Roman"/>
+          <w:rFonts w:ascii="Courier New" w:eastAsia="Times New Roman" w:hAnsi="Courier New" w:cs="Courier New"/>
           <w:color w:val="000000"/>
           <w:sz w:val="20"/>
           <w:szCs w:val="20"/>
@@ -3241,7 +3945,7 @@
       </w:r>
       <w:r>
         <w:rPr>
-          <w:rFonts w:ascii="Courier New" w:eastAsia="Times New Roman" w:hAnsi="Courier New" w:cs="Times New Roman"/>
+          <w:rFonts w:ascii="Courier New" w:eastAsia="Times New Roman" w:hAnsi="Courier New" w:cs="Courier New"/>
           <w:color w:val="8BE9FD"/>
           <w:sz w:val="20"/>
           <w:szCs w:val="20"/>
@@ -3251,7 +3955,7 @@
       </w:r>
       <w:r>
         <w:rPr>
-          <w:rFonts w:ascii="Courier New" w:eastAsia="Times New Roman" w:hAnsi="Courier New" w:cs="Times New Roman"/>
+          <w:rFonts w:ascii="Courier New" w:eastAsia="Times New Roman" w:hAnsi="Courier New" w:cs="Courier New"/>
           <w:color w:val="FF79C6"/>
           <w:sz w:val="20"/>
           <w:szCs w:val="20"/>
@@ -3261,7 +3965,7 @@
       </w:r>
       <w:r>
         <w:rPr>
-          <w:rFonts w:ascii="Courier New" w:eastAsia="Times New Roman" w:hAnsi="Courier New" w:cs="Times New Roman"/>
+          <w:rFonts w:ascii="Courier New" w:eastAsia="Times New Roman" w:hAnsi="Courier New" w:cs="Courier New"/>
           <w:color w:val="000000"/>
           <w:sz w:val="20"/>
           <w:szCs w:val="20"/>
@@ -3271,13 +3975,13 @@
       </w:r>
       <w:r>
         <w:rPr>
-          <w:rFonts w:ascii="Courier New" w:eastAsia="Times New Roman" w:hAnsi="Courier New" w:cs="Times New Roman"/>
+          <w:rFonts w:ascii="Courier New" w:eastAsia="Times New Roman" w:hAnsi="Courier New" w:cs="Courier New"/>
           <w:color w:val="FF5555"/>
           <w:sz w:val="20"/>
           <w:szCs w:val="20"/>
           <w:lang w:eastAsia="en-GB"/>
         </w:rPr>
-        <w:t>6</w:t>
+        <w:t>2</w:t>
       </w:r>
     </w:p>
     <w:p>
@@ -3285,7 +3989,7 @@
         <w:shd w:val="clear" w:color="auto" w:fill="FFFFFF"/>
         <w:spacing w:after="0" w:line="240" w:lineRule="auto"/>
         <w:rPr>
-          <w:rFonts w:ascii="Courier New" w:eastAsia="Times New Roman" w:hAnsi="Courier New" w:cs="Times New Roman"/>
+          <w:rFonts w:ascii="Courier New" w:eastAsia="Times New Roman" w:hAnsi="Courier New" w:cs="Courier New"/>
           <w:color w:val="000000"/>
           <w:sz w:val="20"/>
           <w:szCs w:val="20"/>
@@ -3295,7 +3999,7 @@
       <w:proofErr w:type="spellStart"/>
       <w:r>
         <w:rPr>
-          <w:rFonts w:ascii="Courier New" w:eastAsia="Times New Roman" w:hAnsi="Courier New" w:cs="Times New Roman"/>
+          <w:rFonts w:ascii="Courier New" w:eastAsia="Times New Roman" w:hAnsi="Courier New" w:cs="Courier New"/>
           <w:b/>
           <w:bCs/>
           <w:color w:val="FF8080"/>
@@ -3312,7 +4016,7 @@
         <w:shd w:val="clear" w:color="auto" w:fill="FFFFFF"/>
         <w:spacing w:after="0" w:line="240" w:lineRule="auto"/>
         <w:rPr>
-          <w:rFonts w:ascii="Courier New" w:eastAsia="Times New Roman" w:hAnsi="Courier New" w:cs="Times New Roman"/>
+          <w:rFonts w:ascii="Courier New" w:eastAsia="Times New Roman" w:hAnsi="Courier New" w:cs="Courier New"/>
           <w:color w:val="000000"/>
           <w:sz w:val="20"/>
           <w:szCs w:val="20"/>
@@ -3325,49 +4029,125 @@
         <w:shd w:val="clear" w:color="auto" w:fill="FFFFFF"/>
         <w:spacing w:after="0" w:line="240" w:lineRule="auto"/>
         <w:rPr>
-          <w:rFonts w:ascii="Courier New" w:eastAsia="Times New Roman" w:hAnsi="Courier New" w:cs="Times New Roman"/>
-          <w:color w:val="000000"/>
+          <w:rFonts w:ascii="Courier New" w:eastAsia="Times New Roman" w:hAnsi="Courier New" w:cs="Courier New"/>
+          <w:color w:val="6272A4"/>
           <w:sz w:val="20"/>
           <w:szCs w:val="20"/>
           <w:lang w:eastAsia="en-GB"/>
         </w:rPr>
       </w:pPr>
+      <w:r>
+        <w:rPr>
+          <w:rFonts w:ascii="Courier New" w:eastAsia="Times New Roman" w:hAnsi="Courier New" w:cs="Courier New"/>
+          <w:color w:val="6272A4"/>
+          <w:sz w:val="20"/>
+          <w:szCs w:val="20"/>
+          <w:lang w:eastAsia="en-GB"/>
+        </w:rPr>
+        <w:t>#end</w:t>
+      </w:r>
     </w:p>
     <w:p>
       <w:pPr>
         <w:shd w:val="clear" w:color="auto" w:fill="FFFFFF"/>
         <w:spacing w:after="0" w:line="240" w:lineRule="auto"/>
         <w:rPr>
-          <w:rFonts w:ascii="Courier New" w:eastAsia="Times New Roman" w:hAnsi="Courier New" w:cs="Times New Roman"/>
+          <w:rFonts w:ascii="Courier New" w:eastAsia="Times New Roman" w:hAnsi="Courier New" w:cs="Courier New"/>
           <w:color w:val="000000"/>
           <w:sz w:val="20"/>
           <w:szCs w:val="20"/>
           <w:lang w:eastAsia="en-GB"/>
         </w:rPr>
       </w:pPr>
+      <w:r>
+        <w:rPr>
+          <w:rFonts w:ascii="Courier New" w:eastAsia="Times New Roman" w:hAnsi="Courier New" w:cs="Courier New"/>
+          <w:b/>
+          <w:bCs/>
+          <w:color w:val="FF8080"/>
+          <w:sz w:val="20"/>
+          <w:szCs w:val="20"/>
+          <w:lang w:eastAsia="en-GB"/>
+        </w:rPr>
+        <w:t>li</w:t>
+      </w:r>
+      <w:r>
+        <w:rPr>
+          <w:rFonts w:ascii="Courier New" w:eastAsia="Times New Roman" w:hAnsi="Courier New" w:cs="Courier New"/>
+          <w:color w:val="000000"/>
+          <w:sz w:val="20"/>
+          <w:szCs w:val="20"/>
+          <w:lang w:eastAsia="en-GB"/>
+        </w:rPr>
+        <w:t xml:space="preserve"> </w:t>
+      </w:r>
+      <w:r>
+        <w:rPr>
+          <w:rFonts w:ascii="Courier New" w:eastAsia="Times New Roman" w:hAnsi="Courier New" w:cs="Courier New"/>
+          <w:color w:val="8BE9FD"/>
+          <w:sz w:val="20"/>
+          <w:szCs w:val="20"/>
+          <w:lang w:eastAsia="en-GB"/>
+        </w:rPr>
+        <w:t>$v0</w:t>
+      </w:r>
+      <w:r>
+        <w:rPr>
+          <w:rFonts w:ascii="Courier New" w:eastAsia="Times New Roman" w:hAnsi="Courier New" w:cs="Courier New"/>
+          <w:color w:val="FF79C6"/>
+          <w:sz w:val="20"/>
+          <w:szCs w:val="20"/>
+          <w:lang w:eastAsia="en-GB"/>
+        </w:rPr>
+        <w:t>,</w:t>
+      </w:r>
+      <w:r>
+        <w:rPr>
+          <w:rFonts w:ascii="Courier New" w:eastAsia="Times New Roman" w:hAnsi="Courier New" w:cs="Courier New"/>
+          <w:color w:val="000000"/>
+          <w:sz w:val="20"/>
+          <w:szCs w:val="20"/>
+          <w:lang w:eastAsia="en-GB"/>
+        </w:rPr>
+        <w:t xml:space="preserve"> </w:t>
+      </w:r>
+      <w:r>
+        <w:rPr>
+          <w:rFonts w:ascii="Courier New" w:eastAsia="Times New Roman" w:hAnsi="Courier New" w:cs="Courier New"/>
+          <w:color w:val="FF5555"/>
+          <w:sz w:val="20"/>
+          <w:szCs w:val="20"/>
+          <w:lang w:eastAsia="en-GB"/>
+        </w:rPr>
+        <w:t>10</w:t>
+      </w:r>
     </w:p>
     <w:p>
       <w:pPr>
         <w:shd w:val="clear" w:color="auto" w:fill="FFFFFF"/>
         <w:spacing w:after="0" w:line="240" w:lineRule="auto"/>
         <w:rPr>
-          <w:rFonts w:ascii="Courier New" w:eastAsia="Times New Roman" w:hAnsi="Courier New" w:cs="Times New Roman"/>
-          <w:color w:val="6272A4"/>
-          <w:sz w:val="20"/>
-          <w:szCs w:val="20"/>
+          <w:rFonts w:ascii="Times New Roman" w:eastAsia="Times New Roman" w:hAnsi="Times New Roman" w:cs="Times New Roman"/>
+          <w:sz w:val="24"/>
+          <w:szCs w:val="24"/>
           <w:lang w:eastAsia="en-GB"/>
         </w:rPr>
       </w:pPr>
-      <w:r>
-        <w:rPr>
-          <w:rFonts w:ascii="Courier New" w:eastAsia="Times New Roman" w:hAnsi="Courier New" w:cs="Times New Roman"/>
-          <w:color w:val="6272A4"/>
-          <w:sz w:val="20"/>
-          <w:szCs w:val="20"/>
-          <w:lang w:eastAsia="en-GB"/>
-        </w:rPr>
-        <w:t>####################### DIVIDE!!! #####################################</w:t>
-      </w:r>
+      <w:proofErr w:type="spellStart"/>
+      <w:r>
+        <w:rPr>
+          <w:rFonts w:ascii="Courier New" w:eastAsia="Times New Roman" w:hAnsi="Courier New" w:cs="Courier New"/>
+          <w:b/>
+          <w:bCs/>
+          <w:color w:val="F8F8F2"/>
+          <w:sz w:val="20"/>
+          <w:szCs w:val="20"/>
+          <w:shd w:val="clear" w:color="auto" w:fill="282A36"/>
+          <w:lang w:eastAsia="en-GB"/>
+        </w:rPr>
+        <w:t>syscall</w:t>
+      </w:r>
+      <w:proofErr w:type="spellEnd"/>
     </w:p>
     <w:p>
       <w:pPr>
@@ -3394,19 +4174,6 @@
           <w:lang w:eastAsia="en-GB"/>
         </w:rPr>
       </w:pPr>
-      <w:r>
-        <w:rPr>
-          <w:rFonts w:ascii="Courier New" w:eastAsia="Times New Roman" w:hAnsi="Courier New" w:cs="Times New Roman"/>
-          <w:b/>
-          <w:bCs/>
-          <w:color w:val="F8F8F2"/>
-          <w:sz w:val="20"/>
-          <w:szCs w:val="20"/>
-          <w:shd w:val="clear" w:color="auto" w:fill="282A36"/>
-          <w:lang w:eastAsia="en-GB"/>
-        </w:rPr>
-        <w:t>divide:</w:t>
-      </w:r>
     </w:p>
     <w:p>
       <w:pPr>
@@ -3424,14 +4191,12 @@
       <w:r>
         <w:rPr>
           <w:rFonts w:ascii="Courier New" w:eastAsia="Times New Roman" w:hAnsi="Courier New" w:cs="Times New Roman"/>
-          <w:b/>
-          <w:bCs/>
-          <w:color w:val="FF8080"/>
-          <w:sz w:val="20"/>
-          <w:szCs w:val="20"/>
-          <w:lang w:eastAsia="en-GB"/>
-        </w:rPr>
-        <w:t>l.s</w:t>
+          <w:color w:val="000000"/>
+          <w:sz w:val="20"/>
+          <w:szCs w:val="20"/>
+          <w:lang w:eastAsia="en-GB"/>
+        </w:rPr>
+        <w:t>Github</w:t>
       </w:r>
       <w:proofErr w:type="spellEnd"/>
       <w:r>
@@ -3442,759 +4207,32 @@
           <w:szCs w:val="20"/>
           <w:lang w:eastAsia="en-GB"/>
         </w:rPr>
+        <w:t xml:space="preserve"> commits: </w:t>
+      </w:r>
+      <w:hyperlink r:id="rId12" w:history="1">
+        <w:r>
+          <w:rPr>
+            <w:rStyle w:val="Hyperlink"/>
+            <w:rFonts w:ascii="Courier New" w:eastAsia="Times New Roman" w:hAnsi="Courier New" w:cs="Times New Roman"/>
+            <w:sz w:val="20"/>
+            <w:szCs w:val="20"/>
+            <w:lang w:eastAsia="en-GB"/>
+          </w:rPr>
+          <w:t>https://github.com/jynxmagic/MIPS-Assembly-Language/commits/master/Task_C/Task_C.asm</w:t>
+        </w:r>
+      </w:hyperlink>
+      <w:r>
+        <w:rPr>
+          <w:rFonts w:ascii="Courier New" w:eastAsia="Times New Roman" w:hAnsi="Courier New" w:cs="Times New Roman"/>
+          <w:color w:val="000000"/>
+          <w:sz w:val="20"/>
+          <w:szCs w:val="20"/>
+          <w:lang w:eastAsia="en-GB"/>
+        </w:rPr>
         <w:t xml:space="preserve"> </w:t>
       </w:r>
-      <w:r>
-        <w:rPr>
-          <w:rFonts w:ascii="Courier New" w:eastAsia="Times New Roman" w:hAnsi="Courier New" w:cs="Times New Roman"/>
-          <w:b/>
-          <w:bCs/>
-          <w:color w:val="F8F8F2"/>
-          <w:sz w:val="20"/>
-          <w:szCs w:val="20"/>
-          <w:shd w:val="clear" w:color="auto" w:fill="282A36"/>
-          <w:lang w:eastAsia="en-GB"/>
-        </w:rPr>
-        <w:t>$f2</w:t>
-      </w:r>
-      <w:r>
-        <w:rPr>
-          <w:rFonts w:ascii="Courier New" w:eastAsia="Times New Roman" w:hAnsi="Courier New" w:cs="Times New Roman"/>
-          <w:color w:val="FF79C6"/>
-          <w:sz w:val="20"/>
-          <w:szCs w:val="20"/>
-          <w:lang w:eastAsia="en-GB"/>
-        </w:rPr>
-        <w:t>,</w:t>
-      </w:r>
-      <w:r>
-        <w:rPr>
-          <w:rFonts w:ascii="Courier New" w:eastAsia="Times New Roman" w:hAnsi="Courier New" w:cs="Times New Roman"/>
-          <w:color w:val="000000"/>
-          <w:sz w:val="20"/>
-          <w:szCs w:val="20"/>
-          <w:lang w:eastAsia="en-GB"/>
-        </w:rPr>
-        <w:t xml:space="preserve"> </w:t>
-      </w:r>
-      <w:r>
-        <w:rPr>
-          <w:rFonts w:ascii="Courier New" w:eastAsia="Times New Roman" w:hAnsi="Courier New" w:cs="Times New Roman"/>
-          <w:b/>
-          <w:bCs/>
-          <w:color w:val="F8F8F2"/>
-          <w:sz w:val="20"/>
-          <w:szCs w:val="20"/>
-          <w:shd w:val="clear" w:color="auto" w:fill="282A36"/>
-          <w:lang w:eastAsia="en-GB"/>
-        </w:rPr>
-        <w:t>divisor</w:t>
-      </w:r>
-    </w:p>
-    <w:p>
-      <w:pPr>
-        <w:shd w:val="clear" w:color="auto" w:fill="FFFFFF"/>
-        <w:spacing w:after="0" w:line="240" w:lineRule="auto"/>
-        <w:rPr>
-          <w:rFonts w:ascii="Courier New" w:eastAsia="Times New Roman" w:hAnsi="Courier New" w:cs="Times New Roman"/>
-          <w:color w:val="000000"/>
-          <w:sz w:val="20"/>
-          <w:szCs w:val="20"/>
-          <w:lang w:eastAsia="en-GB"/>
-        </w:rPr>
-      </w:pPr>
-    </w:p>
-    <w:p>
-      <w:pPr>
-        <w:shd w:val="clear" w:color="auto" w:fill="FFFFFF"/>
-        <w:spacing w:after="0" w:line="240" w:lineRule="auto"/>
-        <w:rPr>
-          <w:rFonts w:ascii="Courier New" w:eastAsia="Times New Roman" w:hAnsi="Courier New" w:cs="Times New Roman"/>
-          <w:color w:val="6272A4"/>
-          <w:sz w:val="20"/>
-          <w:szCs w:val="20"/>
-          <w:lang w:eastAsia="en-GB"/>
-        </w:rPr>
-      </w:pPr>
-      <w:r>
-        <w:rPr>
-          <w:rFonts w:ascii="Courier New" w:eastAsia="Times New Roman" w:hAnsi="Courier New" w:cs="Times New Roman"/>
-          <w:color w:val="6272A4"/>
-          <w:sz w:val="20"/>
-          <w:szCs w:val="20"/>
-          <w:lang w:eastAsia="en-GB"/>
-        </w:rPr>
-        <w:t xml:space="preserve">#divide by 3.3 in </w:t>
-      </w:r>
-      <w:proofErr w:type="spellStart"/>
-      <w:r>
-        <w:rPr>
-          <w:rFonts w:ascii="Courier New" w:eastAsia="Times New Roman" w:hAnsi="Courier New" w:cs="Times New Roman"/>
-          <w:color w:val="6272A4"/>
-          <w:sz w:val="20"/>
-          <w:szCs w:val="20"/>
-          <w:lang w:eastAsia="en-GB"/>
-        </w:rPr>
-        <w:t>co processor</w:t>
-      </w:r>
-      <w:proofErr w:type="spellEnd"/>
-    </w:p>
-    <w:p>
-      <w:pPr>
-        <w:shd w:val="clear" w:color="auto" w:fill="FFFFFF"/>
-        <w:spacing w:after="0" w:line="240" w:lineRule="auto"/>
-        <w:rPr>
-          <w:rFonts w:ascii="Courier New" w:eastAsia="Times New Roman" w:hAnsi="Courier New" w:cs="Times New Roman"/>
-          <w:color w:val="000000"/>
-          <w:sz w:val="20"/>
-          <w:szCs w:val="20"/>
-          <w:lang w:eastAsia="en-GB"/>
-        </w:rPr>
-      </w:pPr>
-      <w:proofErr w:type="spellStart"/>
-      <w:r>
-        <w:rPr>
-          <w:rFonts w:ascii="Courier New" w:eastAsia="Times New Roman" w:hAnsi="Courier New" w:cs="Times New Roman"/>
-          <w:b/>
-          <w:bCs/>
-          <w:color w:val="FF8080"/>
-          <w:sz w:val="20"/>
-          <w:szCs w:val="20"/>
-          <w:lang w:eastAsia="en-GB"/>
-        </w:rPr>
-        <w:t>div.s</w:t>
-      </w:r>
-      <w:proofErr w:type="spellEnd"/>
-      <w:r>
-        <w:rPr>
-          <w:rFonts w:ascii="Courier New" w:eastAsia="Times New Roman" w:hAnsi="Courier New" w:cs="Times New Roman"/>
-          <w:color w:val="000000"/>
-          <w:sz w:val="20"/>
-          <w:szCs w:val="20"/>
-          <w:lang w:eastAsia="en-GB"/>
-        </w:rPr>
-        <w:t xml:space="preserve"> </w:t>
-      </w:r>
-      <w:r>
-        <w:rPr>
-          <w:rFonts w:ascii="Courier New" w:eastAsia="Times New Roman" w:hAnsi="Courier New" w:cs="Times New Roman"/>
-          <w:b/>
-          <w:bCs/>
-          <w:color w:val="F8F8F2"/>
-          <w:sz w:val="20"/>
-          <w:szCs w:val="20"/>
-          <w:shd w:val="clear" w:color="auto" w:fill="282A36"/>
-          <w:lang w:eastAsia="en-GB"/>
-        </w:rPr>
-        <w:t>$f12</w:t>
-      </w:r>
-      <w:r>
-        <w:rPr>
-          <w:rFonts w:ascii="Courier New" w:eastAsia="Times New Roman" w:hAnsi="Courier New" w:cs="Times New Roman"/>
-          <w:color w:val="FF79C6"/>
-          <w:sz w:val="20"/>
-          <w:szCs w:val="20"/>
-          <w:lang w:eastAsia="en-GB"/>
-        </w:rPr>
-        <w:t>,</w:t>
-      </w:r>
-      <w:r>
-        <w:rPr>
-          <w:rFonts w:ascii="Courier New" w:eastAsia="Times New Roman" w:hAnsi="Courier New" w:cs="Times New Roman"/>
-          <w:color w:val="000000"/>
-          <w:sz w:val="20"/>
-          <w:szCs w:val="20"/>
-          <w:lang w:eastAsia="en-GB"/>
-        </w:rPr>
-        <w:t xml:space="preserve"> </w:t>
-      </w:r>
-      <w:r>
-        <w:rPr>
-          <w:rFonts w:ascii="Courier New" w:eastAsia="Times New Roman" w:hAnsi="Courier New" w:cs="Times New Roman"/>
-          <w:b/>
-          <w:bCs/>
-          <w:color w:val="F8F8F2"/>
-          <w:sz w:val="20"/>
-          <w:szCs w:val="20"/>
-          <w:shd w:val="clear" w:color="auto" w:fill="282A36"/>
-          <w:lang w:eastAsia="en-GB"/>
-        </w:rPr>
-        <w:t>$f0</w:t>
-      </w:r>
-      <w:r>
-        <w:rPr>
-          <w:rFonts w:ascii="Courier New" w:eastAsia="Times New Roman" w:hAnsi="Courier New" w:cs="Times New Roman"/>
-          <w:color w:val="FF79C6"/>
-          <w:sz w:val="20"/>
-          <w:szCs w:val="20"/>
-          <w:lang w:eastAsia="en-GB"/>
-        </w:rPr>
-        <w:t>,</w:t>
-      </w:r>
-      <w:r>
-        <w:rPr>
-          <w:rFonts w:ascii="Courier New" w:eastAsia="Times New Roman" w:hAnsi="Courier New" w:cs="Times New Roman"/>
-          <w:color w:val="000000"/>
-          <w:sz w:val="20"/>
-          <w:szCs w:val="20"/>
-          <w:lang w:eastAsia="en-GB"/>
-        </w:rPr>
-        <w:t xml:space="preserve"> </w:t>
-      </w:r>
-      <w:r>
-        <w:rPr>
-          <w:rFonts w:ascii="Courier New" w:eastAsia="Times New Roman" w:hAnsi="Courier New" w:cs="Times New Roman"/>
-          <w:b/>
-          <w:bCs/>
-          <w:color w:val="F8F8F2"/>
-          <w:sz w:val="20"/>
-          <w:szCs w:val="20"/>
-          <w:shd w:val="clear" w:color="auto" w:fill="282A36"/>
-          <w:lang w:eastAsia="en-GB"/>
-        </w:rPr>
-        <w:t>$f2</w:t>
-      </w:r>
-    </w:p>
-    <w:p>
-      <w:pPr>
-        <w:shd w:val="clear" w:color="auto" w:fill="FFFFFF"/>
-        <w:spacing w:after="0" w:line="240" w:lineRule="auto"/>
-        <w:rPr>
-          <w:rFonts w:ascii="Courier New" w:eastAsia="Times New Roman" w:hAnsi="Courier New" w:cs="Times New Roman"/>
-          <w:color w:val="000000"/>
-          <w:sz w:val="20"/>
-          <w:szCs w:val="20"/>
-          <w:lang w:eastAsia="en-GB"/>
-        </w:rPr>
-      </w:pPr>
-    </w:p>
-    <w:p>
-      <w:pPr>
-        <w:shd w:val="clear" w:color="auto" w:fill="FFFFFF"/>
-        <w:spacing w:after="0" w:line="240" w:lineRule="auto"/>
-        <w:rPr>
-          <w:rFonts w:ascii="Courier New" w:eastAsia="Times New Roman" w:hAnsi="Courier New" w:cs="Times New Roman"/>
-          <w:color w:val="000000"/>
-          <w:sz w:val="20"/>
-          <w:szCs w:val="20"/>
-          <w:lang w:eastAsia="en-GB"/>
-        </w:rPr>
-      </w:pPr>
-    </w:p>
-    <w:p>
-      <w:pPr>
-        <w:shd w:val="clear" w:color="auto" w:fill="FFFFFF"/>
-        <w:spacing w:after="0" w:line="240" w:lineRule="auto"/>
-        <w:rPr>
-          <w:rFonts w:ascii="Courier New" w:eastAsia="Times New Roman" w:hAnsi="Courier New" w:cs="Times New Roman"/>
-          <w:color w:val="000000"/>
-          <w:sz w:val="20"/>
-          <w:szCs w:val="20"/>
-          <w:lang w:eastAsia="en-GB"/>
-        </w:rPr>
-      </w:pPr>
-    </w:p>
-    <w:p>
-      <w:pPr>
-        <w:shd w:val="clear" w:color="auto" w:fill="FFFFFF"/>
-        <w:spacing w:after="0" w:line="240" w:lineRule="auto"/>
-        <w:rPr>
-          <w:rFonts w:ascii="Courier New" w:eastAsia="Times New Roman" w:hAnsi="Courier New" w:cs="Times New Roman"/>
-          <w:color w:val="6272A4"/>
-          <w:sz w:val="20"/>
-          <w:szCs w:val="20"/>
-          <w:lang w:eastAsia="en-GB"/>
-        </w:rPr>
-      </w:pPr>
-      <w:r>
-        <w:rPr>
-          <w:rFonts w:ascii="Courier New" w:eastAsia="Times New Roman" w:hAnsi="Courier New" w:cs="Times New Roman"/>
-          <w:color w:val="6272A4"/>
-          <w:sz w:val="20"/>
-          <w:szCs w:val="20"/>
-          <w:lang w:eastAsia="en-GB"/>
-        </w:rPr>
-        <w:t>####################### OUTPUT RESULT #################################</w:t>
-      </w:r>
-    </w:p>
-    <w:p>
-      <w:pPr>
-        <w:shd w:val="clear" w:color="auto" w:fill="FFFFFF"/>
-        <w:spacing w:after="0" w:line="240" w:lineRule="auto"/>
-        <w:rPr>
-          <w:rFonts w:ascii="Courier New" w:eastAsia="Times New Roman" w:hAnsi="Courier New" w:cs="Times New Roman"/>
-          <w:color w:val="6272A4"/>
-          <w:sz w:val="20"/>
-          <w:szCs w:val="20"/>
-          <w:lang w:eastAsia="en-GB"/>
-        </w:rPr>
-      </w:pPr>
-      <w:r>
-        <w:rPr>
-          <w:rFonts w:ascii="Courier New" w:eastAsia="Times New Roman" w:hAnsi="Courier New" w:cs="Times New Roman"/>
-          <w:color w:val="6272A4"/>
-          <w:sz w:val="20"/>
-          <w:szCs w:val="20"/>
-          <w:lang w:eastAsia="en-GB"/>
-        </w:rPr>
-        <w:t>#output result string</w:t>
-      </w:r>
-    </w:p>
-    <w:p>
-      <w:pPr>
-        <w:shd w:val="clear" w:color="auto" w:fill="FFFFFF"/>
-        <w:spacing w:after="0" w:line="240" w:lineRule="auto"/>
-        <w:rPr>
-          <w:rFonts w:ascii="Courier New" w:eastAsia="Times New Roman" w:hAnsi="Courier New" w:cs="Times New Roman"/>
-          <w:color w:val="000000"/>
-          <w:sz w:val="20"/>
-          <w:szCs w:val="20"/>
-          <w:lang w:eastAsia="en-GB"/>
-        </w:rPr>
-      </w:pPr>
-      <w:r>
-        <w:rPr>
-          <w:rFonts w:ascii="Courier New" w:eastAsia="Times New Roman" w:hAnsi="Courier New" w:cs="Times New Roman"/>
-          <w:b/>
-          <w:bCs/>
-          <w:color w:val="FF8080"/>
-          <w:sz w:val="20"/>
-          <w:szCs w:val="20"/>
-          <w:lang w:eastAsia="en-GB"/>
-        </w:rPr>
-        <w:t>la</w:t>
-      </w:r>
-      <w:r>
-        <w:rPr>
-          <w:rFonts w:ascii="Courier New" w:eastAsia="Times New Roman" w:hAnsi="Courier New" w:cs="Times New Roman"/>
-          <w:color w:val="000000"/>
-          <w:sz w:val="20"/>
-          <w:szCs w:val="20"/>
-          <w:lang w:eastAsia="en-GB"/>
-        </w:rPr>
-        <w:t xml:space="preserve"> </w:t>
-      </w:r>
-      <w:r>
-        <w:rPr>
-          <w:rFonts w:ascii="Courier New" w:eastAsia="Times New Roman" w:hAnsi="Courier New" w:cs="Times New Roman"/>
-          <w:color w:val="8BE9FD"/>
-          <w:sz w:val="20"/>
-          <w:szCs w:val="20"/>
-          <w:lang w:eastAsia="en-GB"/>
-        </w:rPr>
-        <w:t>$a0</w:t>
-      </w:r>
-      <w:r>
-        <w:rPr>
-          <w:rFonts w:ascii="Courier New" w:eastAsia="Times New Roman" w:hAnsi="Courier New" w:cs="Times New Roman"/>
-          <w:color w:val="FF79C6"/>
-          <w:sz w:val="20"/>
-          <w:szCs w:val="20"/>
-          <w:lang w:eastAsia="en-GB"/>
-        </w:rPr>
-        <w:t>,</w:t>
-      </w:r>
-      <w:r>
-        <w:rPr>
-          <w:rFonts w:ascii="Courier New" w:eastAsia="Times New Roman" w:hAnsi="Courier New" w:cs="Times New Roman"/>
-          <w:color w:val="000000"/>
-          <w:sz w:val="20"/>
-          <w:szCs w:val="20"/>
-          <w:lang w:eastAsia="en-GB"/>
-        </w:rPr>
-        <w:t xml:space="preserve"> </w:t>
-      </w:r>
-      <w:r>
-        <w:rPr>
-          <w:rFonts w:ascii="Courier New" w:eastAsia="Times New Roman" w:hAnsi="Courier New" w:cs="Times New Roman"/>
-          <w:b/>
-          <w:bCs/>
-          <w:color w:val="F8F8F2"/>
-          <w:sz w:val="20"/>
-          <w:szCs w:val="20"/>
-          <w:shd w:val="clear" w:color="auto" w:fill="282A36"/>
-          <w:lang w:eastAsia="en-GB"/>
-        </w:rPr>
-        <w:t>result</w:t>
-      </w:r>
-    </w:p>
-    <w:p>
-      <w:pPr>
-        <w:shd w:val="clear" w:color="auto" w:fill="FFFFFF"/>
-        <w:spacing w:after="0" w:line="240" w:lineRule="auto"/>
-        <w:rPr>
-          <w:rFonts w:ascii="Courier New" w:eastAsia="Times New Roman" w:hAnsi="Courier New" w:cs="Times New Roman"/>
-          <w:color w:val="000000"/>
-          <w:sz w:val="20"/>
-          <w:szCs w:val="20"/>
-          <w:lang w:eastAsia="en-GB"/>
-        </w:rPr>
-      </w:pPr>
-      <w:r>
-        <w:rPr>
-          <w:rFonts w:ascii="Courier New" w:eastAsia="Times New Roman" w:hAnsi="Courier New" w:cs="Times New Roman"/>
-          <w:b/>
-          <w:bCs/>
-          <w:color w:val="FF8080"/>
-          <w:sz w:val="20"/>
-          <w:szCs w:val="20"/>
-          <w:lang w:eastAsia="en-GB"/>
-        </w:rPr>
-        <w:t>li</w:t>
-      </w:r>
-      <w:r>
-        <w:rPr>
-          <w:rFonts w:ascii="Courier New" w:eastAsia="Times New Roman" w:hAnsi="Courier New" w:cs="Times New Roman"/>
-          <w:color w:val="000000"/>
-          <w:sz w:val="20"/>
-          <w:szCs w:val="20"/>
-          <w:lang w:eastAsia="en-GB"/>
-        </w:rPr>
-        <w:t xml:space="preserve"> </w:t>
-      </w:r>
-      <w:r>
-        <w:rPr>
-          <w:rFonts w:ascii="Courier New" w:eastAsia="Times New Roman" w:hAnsi="Courier New" w:cs="Times New Roman"/>
-          <w:color w:val="8BE9FD"/>
-          <w:sz w:val="20"/>
-          <w:szCs w:val="20"/>
-          <w:lang w:eastAsia="en-GB"/>
-        </w:rPr>
-        <w:t>$v0</w:t>
-      </w:r>
-      <w:r>
-        <w:rPr>
-          <w:rFonts w:ascii="Courier New" w:eastAsia="Times New Roman" w:hAnsi="Courier New" w:cs="Times New Roman"/>
-          <w:color w:val="FF79C6"/>
-          <w:sz w:val="20"/>
-          <w:szCs w:val="20"/>
-          <w:lang w:eastAsia="en-GB"/>
-        </w:rPr>
-        <w:t>,</w:t>
-      </w:r>
-      <w:r>
-        <w:rPr>
-          <w:rFonts w:ascii="Courier New" w:eastAsia="Times New Roman" w:hAnsi="Courier New" w:cs="Times New Roman"/>
-          <w:color w:val="000000"/>
-          <w:sz w:val="20"/>
-          <w:szCs w:val="20"/>
-          <w:lang w:eastAsia="en-GB"/>
-        </w:rPr>
-        <w:t xml:space="preserve"> </w:t>
-      </w:r>
-      <w:r>
-        <w:rPr>
-          <w:rFonts w:ascii="Courier New" w:eastAsia="Times New Roman" w:hAnsi="Courier New" w:cs="Times New Roman"/>
-          <w:color w:val="FF5555"/>
-          <w:sz w:val="20"/>
-          <w:szCs w:val="20"/>
-          <w:lang w:eastAsia="en-GB"/>
-        </w:rPr>
-        <w:t>4</w:t>
-      </w:r>
-    </w:p>
-    <w:p>
-      <w:pPr>
-        <w:shd w:val="clear" w:color="auto" w:fill="FFFFFF"/>
-        <w:spacing w:after="0" w:line="240" w:lineRule="auto"/>
-        <w:rPr>
-          <w:rFonts w:ascii="Courier New" w:eastAsia="Times New Roman" w:hAnsi="Courier New" w:cs="Times New Roman"/>
-          <w:color w:val="000000"/>
-          <w:sz w:val="20"/>
-          <w:szCs w:val="20"/>
-          <w:lang w:eastAsia="en-GB"/>
-        </w:rPr>
-      </w:pPr>
-      <w:proofErr w:type="spellStart"/>
-      <w:r>
-        <w:rPr>
-          <w:rFonts w:ascii="Courier New" w:eastAsia="Times New Roman" w:hAnsi="Courier New" w:cs="Times New Roman"/>
-          <w:b/>
-          <w:bCs/>
-          <w:color w:val="FF8080"/>
-          <w:sz w:val="20"/>
-          <w:szCs w:val="20"/>
-          <w:lang w:eastAsia="en-GB"/>
-        </w:rPr>
-        <w:t>syscall</w:t>
-      </w:r>
-      <w:proofErr w:type="spellEnd"/>
-    </w:p>
-    <w:p>
-      <w:pPr>
-        <w:shd w:val="clear" w:color="auto" w:fill="FFFFFF"/>
-        <w:spacing w:after="0" w:line="240" w:lineRule="auto"/>
-        <w:rPr>
-          <w:rFonts w:ascii="Courier New" w:eastAsia="Times New Roman" w:hAnsi="Courier New" w:cs="Times New Roman"/>
-          <w:color w:val="000000"/>
-          <w:sz w:val="20"/>
-          <w:szCs w:val="20"/>
-          <w:lang w:eastAsia="en-GB"/>
-        </w:rPr>
-      </w:pPr>
-    </w:p>
-    <w:p>
-      <w:pPr>
-        <w:shd w:val="clear" w:color="auto" w:fill="FFFFFF"/>
-        <w:spacing w:after="0" w:line="240" w:lineRule="auto"/>
-        <w:rPr>
-          <w:rFonts w:ascii="Courier New" w:eastAsia="Times New Roman" w:hAnsi="Courier New" w:cs="Times New Roman"/>
-          <w:color w:val="6272A4"/>
-          <w:sz w:val="20"/>
-          <w:szCs w:val="20"/>
-          <w:lang w:eastAsia="en-GB"/>
-        </w:rPr>
-      </w:pPr>
-      <w:r>
-        <w:rPr>
-          <w:rFonts w:ascii="Courier New" w:eastAsia="Times New Roman" w:hAnsi="Courier New" w:cs="Times New Roman"/>
-          <w:color w:val="6272A4"/>
-          <w:sz w:val="20"/>
-          <w:szCs w:val="20"/>
-          <w:lang w:eastAsia="en-GB"/>
-        </w:rPr>
-        <w:t>#output result</w:t>
-      </w:r>
-    </w:p>
-    <w:p>
-      <w:pPr>
-        <w:shd w:val="clear" w:color="auto" w:fill="FFFFFF"/>
-        <w:spacing w:after="0" w:line="240" w:lineRule="auto"/>
-        <w:rPr>
-          <w:rFonts w:ascii="Courier New" w:eastAsia="Times New Roman" w:hAnsi="Courier New" w:cs="Times New Roman"/>
-          <w:color w:val="000000"/>
-          <w:sz w:val="20"/>
-          <w:szCs w:val="20"/>
-          <w:lang w:eastAsia="en-GB"/>
-        </w:rPr>
-      </w:pPr>
-      <w:r>
-        <w:rPr>
-          <w:rFonts w:ascii="Courier New" w:eastAsia="Times New Roman" w:hAnsi="Courier New" w:cs="Times New Roman"/>
-          <w:b/>
-          <w:bCs/>
-          <w:color w:val="FF8080"/>
-          <w:sz w:val="20"/>
-          <w:szCs w:val="20"/>
-          <w:lang w:eastAsia="en-GB"/>
-        </w:rPr>
-        <w:t>li</w:t>
-      </w:r>
-      <w:r>
-        <w:rPr>
-          <w:rFonts w:ascii="Courier New" w:eastAsia="Times New Roman" w:hAnsi="Courier New" w:cs="Times New Roman"/>
-          <w:color w:val="000000"/>
-          <w:sz w:val="20"/>
-          <w:szCs w:val="20"/>
-          <w:lang w:eastAsia="en-GB"/>
-        </w:rPr>
-        <w:t xml:space="preserve"> </w:t>
-      </w:r>
-      <w:r>
-        <w:rPr>
-          <w:rFonts w:ascii="Courier New" w:eastAsia="Times New Roman" w:hAnsi="Courier New" w:cs="Times New Roman"/>
-          <w:color w:val="8BE9FD"/>
-          <w:sz w:val="20"/>
-          <w:szCs w:val="20"/>
-          <w:lang w:eastAsia="en-GB"/>
-        </w:rPr>
-        <w:t>$v0</w:t>
-      </w:r>
-      <w:r>
-        <w:rPr>
-          <w:rFonts w:ascii="Courier New" w:eastAsia="Times New Roman" w:hAnsi="Courier New" w:cs="Times New Roman"/>
-          <w:color w:val="FF79C6"/>
-          <w:sz w:val="20"/>
-          <w:szCs w:val="20"/>
-          <w:lang w:eastAsia="en-GB"/>
-        </w:rPr>
-        <w:t>,</w:t>
-      </w:r>
-      <w:r>
-        <w:rPr>
-          <w:rFonts w:ascii="Courier New" w:eastAsia="Times New Roman" w:hAnsi="Courier New" w:cs="Times New Roman"/>
-          <w:color w:val="000000"/>
-          <w:sz w:val="20"/>
-          <w:szCs w:val="20"/>
-          <w:lang w:eastAsia="en-GB"/>
-        </w:rPr>
-        <w:t xml:space="preserve"> </w:t>
-      </w:r>
-      <w:r>
-        <w:rPr>
-          <w:rFonts w:ascii="Courier New" w:eastAsia="Times New Roman" w:hAnsi="Courier New" w:cs="Times New Roman"/>
-          <w:color w:val="FF5555"/>
-          <w:sz w:val="20"/>
-          <w:szCs w:val="20"/>
-          <w:lang w:eastAsia="en-GB"/>
-        </w:rPr>
-        <w:t>2</w:t>
-      </w:r>
-    </w:p>
-    <w:p>
-      <w:pPr>
-        <w:shd w:val="clear" w:color="auto" w:fill="FFFFFF"/>
-        <w:spacing w:after="0" w:line="240" w:lineRule="auto"/>
-        <w:rPr>
-          <w:rFonts w:ascii="Courier New" w:eastAsia="Times New Roman" w:hAnsi="Courier New" w:cs="Times New Roman"/>
-          <w:color w:val="000000"/>
-          <w:sz w:val="20"/>
-          <w:szCs w:val="20"/>
-          <w:lang w:eastAsia="en-GB"/>
-        </w:rPr>
-      </w:pPr>
-      <w:proofErr w:type="spellStart"/>
-      <w:r>
-        <w:rPr>
-          <w:rFonts w:ascii="Courier New" w:eastAsia="Times New Roman" w:hAnsi="Courier New" w:cs="Times New Roman"/>
-          <w:b/>
-          <w:bCs/>
-          <w:color w:val="FF8080"/>
-          <w:sz w:val="20"/>
-          <w:szCs w:val="20"/>
-          <w:lang w:eastAsia="en-GB"/>
-        </w:rPr>
-        <w:t>syscall</w:t>
-      </w:r>
-      <w:proofErr w:type="spellEnd"/>
-    </w:p>
-    <w:p>
-      <w:pPr>
-        <w:shd w:val="clear" w:color="auto" w:fill="FFFFFF"/>
-        <w:spacing w:after="0" w:line="240" w:lineRule="auto"/>
-        <w:rPr>
-          <w:rFonts w:ascii="Courier New" w:eastAsia="Times New Roman" w:hAnsi="Courier New" w:cs="Times New Roman"/>
-          <w:color w:val="000000"/>
-          <w:sz w:val="20"/>
-          <w:szCs w:val="20"/>
-          <w:lang w:eastAsia="en-GB"/>
-        </w:rPr>
-      </w:pPr>
-    </w:p>
-    <w:p>
-      <w:pPr>
-        <w:shd w:val="clear" w:color="auto" w:fill="FFFFFF"/>
-        <w:spacing w:after="0" w:line="240" w:lineRule="auto"/>
-        <w:rPr>
-          <w:rFonts w:ascii="Courier New" w:eastAsia="Times New Roman" w:hAnsi="Courier New" w:cs="Times New Roman"/>
-          <w:color w:val="6272A4"/>
-          <w:sz w:val="20"/>
-          <w:szCs w:val="20"/>
-          <w:lang w:eastAsia="en-GB"/>
-        </w:rPr>
-      </w:pPr>
-      <w:r>
-        <w:rPr>
-          <w:rFonts w:ascii="Courier New" w:eastAsia="Times New Roman" w:hAnsi="Courier New" w:cs="Times New Roman"/>
-          <w:color w:val="6272A4"/>
-          <w:sz w:val="20"/>
-          <w:szCs w:val="20"/>
-          <w:lang w:eastAsia="en-GB"/>
-        </w:rPr>
-        <w:t>#end</w:t>
-      </w:r>
-    </w:p>
-    <w:p>
-      <w:pPr>
-        <w:shd w:val="clear" w:color="auto" w:fill="FFFFFF"/>
-        <w:spacing w:after="0" w:line="240" w:lineRule="auto"/>
-        <w:rPr>
-          <w:rFonts w:ascii="Courier New" w:eastAsia="Times New Roman" w:hAnsi="Courier New" w:cs="Times New Roman"/>
-          <w:color w:val="000000"/>
-          <w:sz w:val="20"/>
-          <w:szCs w:val="20"/>
-          <w:lang w:eastAsia="en-GB"/>
-        </w:rPr>
-      </w:pPr>
-      <w:r>
-        <w:rPr>
-          <w:rFonts w:ascii="Courier New" w:eastAsia="Times New Roman" w:hAnsi="Courier New" w:cs="Times New Roman"/>
-          <w:b/>
-          <w:bCs/>
-          <w:color w:val="FF8080"/>
-          <w:sz w:val="20"/>
-          <w:szCs w:val="20"/>
-          <w:lang w:eastAsia="en-GB"/>
-        </w:rPr>
-        <w:t>li</w:t>
-      </w:r>
-      <w:r>
-        <w:rPr>
-          <w:rFonts w:ascii="Courier New" w:eastAsia="Times New Roman" w:hAnsi="Courier New" w:cs="Times New Roman"/>
-          <w:color w:val="000000"/>
-          <w:sz w:val="20"/>
-          <w:szCs w:val="20"/>
-          <w:lang w:eastAsia="en-GB"/>
-        </w:rPr>
-        <w:t xml:space="preserve"> </w:t>
-      </w:r>
-      <w:r>
-        <w:rPr>
-          <w:rFonts w:ascii="Courier New" w:eastAsia="Times New Roman" w:hAnsi="Courier New" w:cs="Times New Roman"/>
-          <w:color w:val="8BE9FD"/>
-          <w:sz w:val="20"/>
-          <w:szCs w:val="20"/>
-          <w:lang w:eastAsia="en-GB"/>
-        </w:rPr>
-        <w:t>$v0</w:t>
-      </w:r>
-      <w:r>
-        <w:rPr>
-          <w:rFonts w:ascii="Courier New" w:eastAsia="Times New Roman" w:hAnsi="Courier New" w:cs="Times New Roman"/>
-          <w:color w:val="FF79C6"/>
-          <w:sz w:val="20"/>
-          <w:szCs w:val="20"/>
-          <w:lang w:eastAsia="en-GB"/>
-        </w:rPr>
-        <w:t>,</w:t>
-      </w:r>
-      <w:r>
-        <w:rPr>
-          <w:rFonts w:ascii="Courier New" w:eastAsia="Times New Roman" w:hAnsi="Courier New" w:cs="Times New Roman"/>
-          <w:color w:val="000000"/>
-          <w:sz w:val="20"/>
-          <w:szCs w:val="20"/>
-          <w:lang w:eastAsia="en-GB"/>
-        </w:rPr>
-        <w:t xml:space="preserve"> </w:t>
-      </w:r>
-      <w:r>
-        <w:rPr>
-          <w:rFonts w:ascii="Courier New" w:eastAsia="Times New Roman" w:hAnsi="Courier New" w:cs="Times New Roman"/>
-          <w:color w:val="FF5555"/>
-          <w:sz w:val="20"/>
-          <w:szCs w:val="20"/>
-          <w:lang w:eastAsia="en-GB"/>
-        </w:rPr>
-        <w:t>10</w:t>
-      </w:r>
-    </w:p>
-    <w:p>
-      <w:pPr>
-        <w:shd w:val="clear" w:color="auto" w:fill="FFFFFF"/>
-        <w:spacing w:after="0" w:line="240" w:lineRule="auto"/>
-        <w:rPr>
-          <w:rFonts w:ascii="Courier New" w:eastAsia="Times New Roman" w:hAnsi="Courier New" w:cs="Times New Roman"/>
-          <w:color w:val="000000"/>
-          <w:sz w:val="20"/>
-          <w:szCs w:val="20"/>
-          <w:lang w:eastAsia="en-GB"/>
-        </w:rPr>
-      </w:pPr>
-      <w:proofErr w:type="spellStart"/>
-      <w:r>
-        <w:rPr>
-          <w:rFonts w:ascii="Courier New" w:eastAsia="Times New Roman" w:hAnsi="Courier New" w:cs="Times New Roman"/>
-          <w:b/>
-          <w:bCs/>
-          <w:color w:val="FF8080"/>
-          <w:sz w:val="20"/>
-          <w:szCs w:val="20"/>
-          <w:lang w:eastAsia="en-GB"/>
-        </w:rPr>
-        <w:t>syscall</w:t>
-      </w:r>
-      <w:proofErr w:type="spellEnd"/>
+      <w:bookmarkStart w:id="0" w:name="_GoBack"/>
+      <w:bookmarkEnd w:id="0"/>
     </w:p>
     <w:sectPr>
       <w:pgSz w:w="11906" w:h="16838"/>
@@ -4814,6 +4852,29 @@
       <w:szCs w:val="20"/>
     </w:rPr>
   </w:style>
+  <w:style w:type="character" w:styleId="Hyperlink">
+    <w:name w:val="Hyperlink"/>
+    <w:basedOn w:val="DefaultParagraphFont"/>
+    <w:uiPriority w:val="99"/>
+    <w:unhideWhenUsed/>
+    <w:rsid w:val="00005F34"/>
+    <w:rPr>
+      <w:color w:val="0563C1" w:themeColor="hyperlink"/>
+      <w:u w:val="single"/>
+    </w:rPr>
+  </w:style>
+  <w:style w:type="character" w:styleId="UnresolvedMention">
+    <w:name w:val="Unresolved Mention"/>
+    <w:basedOn w:val="DefaultParagraphFont"/>
+    <w:uiPriority w:val="99"/>
+    <w:semiHidden/>
+    <w:unhideWhenUsed/>
+    <w:rsid w:val="00005F34"/>
+    <w:rPr>
+      <w:color w:val="808080"/>
+      <w:shd w:val="clear" w:color="auto" w:fill="E6E6E6"/>
+    </w:rPr>
+  </w:style>
 </w:styles>
 </file>
 

</xml_diff>